<commit_message>
expanded the pva usecase, 23-04-2022
</commit_message>
<xml_diff>
--- a/Docs/PoliticalHistoryWebApp-PvA-RickBeniers.docx
+++ b/Docs/PoliticalHistoryWebApp-PvA-RickBeniers.docx
@@ -503,6 +503,7 @@
                               <w:calendar w:val="gregorian"/>
                             </w:date>
                           </w:sdtPr>
+                          <w:sdtEndPr/>
                           <w:sdtContent>
                             <w:p>
                               <w:pPr>
@@ -1107,7 +1108,6 @@
         </w:rPr>
       </w:pPr>
       <w:bookmarkStart w:id="0" w:name="_Toc101368810"/>
-      <w:proofErr w:type="spellStart"/>
       <w:r>
         <w:rPr>
           <w:rFonts w:asciiTheme="minorHAnsi" w:hAnsiTheme="minorHAnsi" w:cstheme="minorHAnsi"/>
@@ -1119,7 +1119,6 @@
         <w:t>Inleiding</w:t>
       </w:r>
       <w:bookmarkEnd w:id="0"/>
-      <w:proofErr w:type="spellEnd"/>
     </w:p>
     <w:p>
       <w:pPr>
@@ -1159,63 +1158,7 @@
         <w:rPr>
           <w:lang w:val="en-GB"/>
         </w:rPr>
-        <w:t xml:space="preserve"> This document will consist of a Plan of attack(</w:t>
-      </w:r>
-      <w:proofErr w:type="spellStart"/>
-      <w:r>
-        <w:rPr>
-          <w:lang w:val="en-GB"/>
-        </w:rPr>
-        <w:t>PvA</w:t>
-      </w:r>
-      <w:proofErr w:type="spellEnd"/>
-      <w:r>
-        <w:rPr>
-          <w:lang w:val="en-GB"/>
-        </w:rPr>
-        <w:t xml:space="preserve">, plan van </w:t>
-      </w:r>
-      <w:proofErr w:type="spellStart"/>
-      <w:r>
-        <w:rPr>
-          <w:lang w:val="en-GB"/>
-        </w:rPr>
-        <w:t>aanpak</w:t>
-      </w:r>
-      <w:proofErr w:type="spellEnd"/>
-      <w:r>
-        <w:rPr>
-          <w:lang w:val="en-GB"/>
-        </w:rPr>
-        <w:t>) and the functional design(F.O ,</w:t>
-      </w:r>
-      <w:proofErr w:type="spellStart"/>
-      <w:r>
-        <w:rPr>
-          <w:lang w:val="en-GB"/>
-        </w:rPr>
-        <w:t>functioneel</w:t>
-      </w:r>
-      <w:proofErr w:type="spellEnd"/>
-      <w:r>
-        <w:rPr>
-          <w:lang w:val="en-GB"/>
-        </w:rPr>
-        <w:t xml:space="preserve"> </w:t>
-      </w:r>
-      <w:proofErr w:type="spellStart"/>
-      <w:r>
-        <w:rPr>
-          <w:lang w:val="en-GB"/>
-        </w:rPr>
-        <w:t>ontwerp</w:t>
-      </w:r>
-      <w:proofErr w:type="spellEnd"/>
-      <w:r>
-        <w:rPr>
-          <w:lang w:val="en-GB"/>
-        </w:rPr>
-        <w:t>).</w:t>
+        <w:t xml:space="preserve"> This document will consist of a Plan of attack(PvA, plan van aanpak) and the functional design(F.O ,functioneel ontwerp).</w:t>
       </w:r>
     </w:p>
     <w:p>
@@ -1271,13 +1214,8 @@
         </w:numPr>
       </w:pPr>
       <w:r>
-        <w:t xml:space="preserve">1: </w:t>
-      </w:r>
-      <w:proofErr w:type="spellStart"/>
-      <w:r>
-        <w:t>Use</w:t>
-      </w:r>
-      <w:proofErr w:type="spellEnd"/>
+        <w:t>1: Use</w:t>
+      </w:r>
       <w:r>
         <w:t xml:space="preserve"> </w:t>
       </w:r>
@@ -1484,14 +1422,12 @@
         </w:rPr>
         <w:t xml:space="preserve">After the creation of the </w:t>
       </w:r>
-      <w:proofErr w:type="spellStart"/>
       <w:r>
         <w:rPr>
           <w:lang w:val="en-GB"/>
         </w:rPr>
         <w:t>PvA</w:t>
       </w:r>
-      <w:proofErr w:type="spellEnd"/>
       <w:r>
         <w:rPr>
           <w:lang w:val="en-GB"/>
@@ -1633,19 +1569,11 @@
                 <w:lang w:val="en-GB"/>
               </w:rPr>
             </w:pPr>
-            <w:proofErr w:type="spellStart"/>
-            <w:r>
-              <w:rPr>
-                <w:lang w:val="en-GB"/>
-              </w:rPr>
-              <w:t>Github</w:t>
-            </w:r>
-            <w:proofErr w:type="spellEnd"/>
-            <w:r>
-              <w:rPr>
-                <w:lang w:val="en-GB"/>
-              </w:rPr>
-              <w:t xml:space="preserve"> remote repository</w:t>
+            <w:r>
+              <w:rPr>
+                <w:lang w:val="en-GB"/>
+              </w:rPr>
+              <w:t>Github remote repository</w:t>
             </w:r>
           </w:p>
         </w:tc>
@@ -1697,19 +1625,11 @@
                 <w:lang w:val="en-GB"/>
               </w:rPr>
             </w:pPr>
-            <w:proofErr w:type="spellStart"/>
-            <w:r>
-              <w:rPr>
-                <w:lang w:val="en-GB"/>
-              </w:rPr>
-              <w:t>Github</w:t>
-            </w:r>
-            <w:proofErr w:type="spellEnd"/>
-            <w:r>
-              <w:rPr>
-                <w:lang w:val="en-GB"/>
-              </w:rPr>
-              <w:t xml:space="preserve"> local repository</w:t>
+            <w:r>
+              <w:rPr>
+                <w:lang w:val="en-GB"/>
+              </w:rPr>
+              <w:t>Github local repository</w:t>
             </w:r>
           </w:p>
         </w:tc>
@@ -1761,19 +1681,11 @@
                 <w:lang w:val="en-GB"/>
               </w:rPr>
             </w:pPr>
-            <w:proofErr w:type="spellStart"/>
-            <w:r>
-              <w:rPr>
-                <w:lang w:val="en-GB"/>
-              </w:rPr>
-              <w:t>Gitbash</w:t>
-            </w:r>
-            <w:proofErr w:type="spellEnd"/>
-            <w:r>
-              <w:rPr>
-                <w:lang w:val="en-GB"/>
-              </w:rPr>
-              <w:t xml:space="preserve"> CMD</w:t>
+            <w:r>
+              <w:rPr>
+                <w:lang w:val="en-GB"/>
+              </w:rPr>
+              <w:t>Gitbash CMD</w:t>
             </w:r>
           </w:p>
         </w:tc>
@@ -1825,19 +1737,11 @@
                 <w:lang w:val="en-GB"/>
               </w:rPr>
             </w:pPr>
-            <w:proofErr w:type="spellStart"/>
-            <w:r>
-              <w:rPr>
-                <w:lang w:val="en-GB"/>
-              </w:rPr>
-              <w:t>Xamp</w:t>
-            </w:r>
-            <w:proofErr w:type="spellEnd"/>
-            <w:r>
-              <w:rPr>
-                <w:lang w:val="en-GB"/>
-              </w:rPr>
-              <w:t xml:space="preserve"> control panel</w:t>
+            <w:r>
+              <w:rPr>
+                <w:lang w:val="en-GB"/>
+              </w:rPr>
+              <w:t>Xamp control panel</w:t>
             </w:r>
           </w:p>
         </w:tc>
@@ -1889,19 +1793,11 @@
                 <w:lang w:val="en-GB"/>
               </w:rPr>
             </w:pPr>
-            <w:proofErr w:type="spellStart"/>
-            <w:r>
-              <w:rPr>
-                <w:lang w:val="en-GB"/>
-              </w:rPr>
-              <w:t>MySql</w:t>
-            </w:r>
-            <w:proofErr w:type="spellEnd"/>
-            <w:r>
-              <w:rPr>
-                <w:lang w:val="en-GB"/>
-              </w:rPr>
-              <w:t xml:space="preserve"> workbench</w:t>
+            <w:r>
+              <w:rPr>
+                <w:lang w:val="en-GB"/>
+              </w:rPr>
+              <w:t>MySql workbench</w:t>
             </w:r>
           </w:p>
         </w:tc>
@@ -1953,14 +1849,12 @@
                 <w:lang w:val="en-GB"/>
               </w:rPr>
             </w:pPr>
-            <w:proofErr w:type="spellStart"/>
             <w:r>
               <w:rPr>
                 <w:lang w:val="en-GB"/>
               </w:rPr>
               <w:t>Phpstorm</w:t>
             </w:r>
-            <w:proofErr w:type="spellEnd"/>
           </w:p>
         </w:tc>
         <w:tc>
@@ -2328,19 +2222,7 @@
               <w:rPr>
                 <w:lang w:val="en-GB"/>
               </w:rPr>
-              <w:t>Done(</w:t>
-            </w:r>
-            <w:r>
-              <w:rPr>
-                <w:lang w:val="en-GB"/>
-              </w:rPr>
-              <w:t>19</w:t>
-            </w:r>
-            <w:r>
-              <w:rPr>
-                <w:lang w:val="en-GB"/>
-              </w:rPr>
-              <w:t>-04-2022)</w:t>
+              <w:t>Done(19-04-2022)</w:t>
             </w:r>
           </w:p>
         </w:tc>
@@ -2630,8 +2512,8 @@
         <w:pStyle w:val="Kop2"/>
         <w:rPr>
           <w:rFonts w:asciiTheme="minorHAnsi" w:hAnsiTheme="minorHAnsi" w:cstheme="minorHAnsi"/>
-          <w:sz w:val="28"/>
-          <w:szCs w:val="28"/>
+          <w:sz w:val="32"/>
+          <w:szCs w:val="32"/>
           <w:lang w:val="en-GB"/>
         </w:rPr>
       </w:pPr>
@@ -2639,8 +2521,8 @@
       <w:r>
         <w:rPr>
           <w:rFonts w:asciiTheme="minorHAnsi" w:hAnsiTheme="minorHAnsi" w:cstheme="minorHAnsi"/>
-          <w:sz w:val="28"/>
-          <w:szCs w:val="28"/>
+          <w:sz w:val="32"/>
+          <w:szCs w:val="32"/>
           <w:lang w:val="en-GB"/>
         </w:rPr>
         <w:t>Website</w:t>
@@ -2648,8 +2530,17 @@
       <w:r>
         <w:rPr>
           <w:rFonts w:asciiTheme="minorHAnsi" w:hAnsiTheme="minorHAnsi" w:cstheme="minorHAnsi"/>
-          <w:sz w:val="28"/>
-          <w:szCs w:val="28"/>
+          <w:sz w:val="32"/>
+          <w:szCs w:val="32"/>
+          <w:lang w:val="en-GB"/>
+        </w:rPr>
+        <w:t xml:space="preserve"> main</w:t>
+      </w:r>
+      <w:r>
+        <w:rPr>
+          <w:rFonts w:asciiTheme="minorHAnsi" w:hAnsiTheme="minorHAnsi" w:cstheme="minorHAnsi"/>
+          <w:sz w:val="32"/>
+          <w:szCs w:val="32"/>
           <w:lang w:val="en-GB"/>
         </w:rPr>
         <w:t>(April, 2022)</w:t>
@@ -2662,19 +2553,237 @@
           <w:lang w:val="en-GB"/>
         </w:rPr>
       </w:pPr>
+      <w:r>
+        <w:rPr>
+          <w:lang w:val="en-GB"/>
+        </w:rPr>
+        <w:t>The user can access the webpag</w:t>
+      </w:r>
+      <w:r>
+        <w:rPr>
+          <w:lang w:val="en-GB"/>
+        </w:rPr>
+        <w:t>e by using the URL: ***</w:t>
+      </w:r>
     </w:p>
     <w:p>
       <w:pPr>
         <w:rPr>
-          <w:sz w:val="28"/>
-          <w:szCs w:val="28"/>
           <w:lang w:val="en-GB"/>
         </w:rPr>
       </w:pPr>
       <w:r>
         <w:rPr>
-          <w:sz w:val="28"/>
-          <w:szCs w:val="28"/>
+          <w:lang w:val="en-GB"/>
+        </w:rPr>
+        <w:t>The user can view a timeline</w:t>
+      </w:r>
+      <w:r>
+        <w:rPr>
+          <w:lang w:val="en-GB"/>
+        </w:rPr>
+        <w:t xml:space="preserve"> of a </w:t>
+      </w:r>
+      <w:r>
+        <w:rPr>
+          <w:lang w:val="en-GB"/>
+        </w:rPr>
+        <w:t>nation’s</w:t>
+      </w:r>
+      <w:r>
+        <w:rPr>
+          <w:lang w:val="en-GB"/>
+        </w:rPr>
+        <w:t xml:space="preserve"> history, the user has </w:t>
+      </w:r>
+      <w:r>
+        <w:rPr>
+          <w:lang w:val="en-GB"/>
+        </w:rPr>
+        <w:t>an</w:t>
+      </w:r>
+      <w:r>
+        <w:rPr>
+          <w:lang w:val="en-GB"/>
+        </w:rPr>
+        <w:t xml:space="preserve"> overview of the “</w:t>
+      </w:r>
+      <w:r>
+        <w:rPr>
+          <w:lang w:val="en-GB"/>
+        </w:rPr>
+        <w:t>Head</w:t>
+      </w:r>
+      <w:r>
+        <w:rPr>
+          <w:lang w:val="en-GB"/>
+        </w:rPr>
+        <w:t xml:space="preserve"> of the </w:t>
+      </w:r>
+      <w:r>
+        <w:rPr>
+          <w:lang w:val="en-GB"/>
+        </w:rPr>
+        <w:t>government</w:t>
+      </w:r>
+      <w:r>
+        <w:rPr>
+          <w:lang w:val="en-GB"/>
+        </w:rPr>
+        <w:t>”,</w:t>
+      </w:r>
+      <w:r>
+        <w:rPr>
+          <w:lang w:val="en-GB"/>
+        </w:rPr>
+        <w:t xml:space="preserve"> “Head of the nation”, </w:t>
+      </w:r>
+      <w:r>
+        <w:rPr>
+          <w:lang w:val="en-GB"/>
+        </w:rPr>
+        <w:t xml:space="preserve">composition of major </w:t>
+      </w:r>
+      <w:r>
+        <w:rPr>
+          <w:lang w:val="en-GB"/>
+        </w:rPr>
+        <w:t>legislative</w:t>
+      </w:r>
+      <w:r>
+        <w:rPr>
+          <w:lang w:val="en-GB"/>
+        </w:rPr>
+        <w:t xml:space="preserve"> bodies</w:t>
+      </w:r>
+      <w:r>
+        <w:rPr>
+          <w:lang w:val="en-GB"/>
+        </w:rPr>
+        <w:t xml:space="preserve">(like senate and house of representatives) and there chairman/women. All of this will be displayed in 1 horizontal Collom, underneath this Collom </w:t>
+      </w:r>
+      <w:r>
+        <w:rPr>
+          <w:lang w:val="en-GB"/>
+        </w:rPr>
+        <w:t>an</w:t>
+      </w:r>
+      <w:r>
+        <w:rPr>
+          <w:lang w:val="en-GB"/>
+        </w:rPr>
+        <w:t xml:space="preserve"> actual </w:t>
+      </w:r>
+      <w:r>
+        <w:rPr>
+          <w:lang w:val="en-GB"/>
+        </w:rPr>
+        <w:t xml:space="preserve">horizontal </w:t>
+      </w:r>
+      <w:r>
+        <w:rPr>
+          <w:lang w:val="en-GB"/>
+        </w:rPr>
+        <w:t>timeline in years can be seen.</w:t>
+      </w:r>
+    </w:p>
+    <w:p>
+      <w:pPr>
+        <w:pStyle w:val="Kop1"/>
+        <w:rPr>
+          <w:rFonts w:asciiTheme="minorHAnsi" w:hAnsiTheme="minorHAnsi" w:cstheme="minorHAnsi"/>
+          <w:lang w:val="en-GB"/>
+        </w:rPr>
+      </w:pPr>
+      <w:r>
+        <w:rPr>
+          <w:rFonts w:asciiTheme="minorHAnsi" w:hAnsiTheme="minorHAnsi" w:cstheme="minorHAnsi"/>
+          <w:lang w:val="en-GB"/>
+        </w:rPr>
+        <w:t>Website Login(April, 2022)</w:t>
+      </w:r>
+    </w:p>
+    <w:p>
+      <w:pPr>
+        <w:rPr>
+          <w:lang w:val="en-GB"/>
+        </w:rPr>
+      </w:pPr>
+      <w:r>
+        <w:rPr>
+          <w:lang w:val="en-GB"/>
+        </w:rPr>
+        <w:t xml:space="preserve">The  user has the ability to log into his own account with which the user can sent a request for modification of the </w:t>
+      </w:r>
+      <w:r>
+        <w:rPr>
+          <w:lang w:val="en-GB"/>
+        </w:rPr>
+        <w:t xml:space="preserve">displayed information, the request will than have to be approved by the project leader. </w:t>
+      </w:r>
+    </w:p>
+    <w:p>
+      <w:pPr>
+        <w:rPr>
+          <w:lang w:val="en-GB"/>
+        </w:rPr>
+      </w:pPr>
+      <w:r>
+        <w:rPr>
+          <w:lang w:val="en-GB"/>
+        </w:rPr>
+        <w:t>The user can access the login page via a button in the upper left</w:t>
+      </w:r>
+      <w:r>
+        <w:rPr>
+          <w:lang w:val="en-GB"/>
+        </w:rPr>
+        <w:t xml:space="preserve"> corner of the main website, The user is navigated to the login page, the user will have to fill in a username and password. If the user does not have a account yet the user can create one on the same page by switching from </w:t>
+      </w:r>
+      <w:r>
+        <w:rPr>
+          <w:lang w:val="en-GB"/>
+        </w:rPr>
+        <w:t>“</w:t>
+      </w:r>
+      <w:r>
+        <w:rPr>
+          <w:lang w:val="en-GB"/>
+        </w:rPr>
+        <w:t>Login</w:t>
+      </w:r>
+      <w:r>
+        <w:rPr>
+          <w:lang w:val="en-GB"/>
+        </w:rPr>
+        <w:t>”</w:t>
+      </w:r>
+      <w:r>
+        <w:rPr>
+          <w:lang w:val="en-GB"/>
+        </w:rPr>
+        <w:t xml:space="preserve"> to “</w:t>
+      </w:r>
+      <w:r>
+        <w:rPr>
+          <w:lang w:val="en-GB"/>
+        </w:rPr>
+        <w:t>create</w:t>
+      </w:r>
+      <w:r>
+        <w:rPr>
+          <w:lang w:val="en-GB"/>
+        </w:rPr>
+        <w:t>”</w:t>
+      </w:r>
+      <w:r>
+        <w:rPr>
+          <w:lang w:val="en-GB"/>
+        </w:rPr>
+        <w:t>, the user will have to fill in a unique username, password and fill in the account creation code supplied by the project leader.</w:t>
+      </w:r>
+      <w:r>
+        <w:rPr>
           <w:lang w:val="en-GB"/>
         </w:rPr>
         <w:br w:type="page"/>
@@ -4255,7 +4364,9 @@
   </w:compat>
   <w:rsids>
     <w:rsidRoot w:val="00573769"/>
+    <w:rsid w:val="00460170"/>
     <w:rsid w:val="00573769"/>
+    <w:rsid w:val="009173CE"/>
     <w:rsid w:val="00BA6879"/>
     <w:rsid w:val="00CB216C"/>
     <w:rsid w:val="00D7551F"/>

</xml_diff>

<commit_message>
added user stories and acceptaation criteria for Epic A & B, 30-04-2022
</commit_message>
<xml_diff>
--- a/Docs/PoliticalHistoryWebApp-PvA-RickBeniers.docx
+++ b/Docs/PoliticalHistoryWebApp-PvA-RickBeniers.docx
@@ -93,7 +93,7 @@
                                       <w:rPr>
                                         <w:color w:val="4472C4" w:themeColor="accent1"/>
                                       </w:rPr>
-                                      <w:t>Versie: V0.2</w:t>
+                                      <w:t>Version: V0.4</w:t>
                                     </w:r>
                                   </w:p>
                                 </w:sdtContent>
@@ -147,7 +147,7 @@
                                 <w:rPr>
                                   <w:color w:val="4472C4" w:themeColor="accent1"/>
                                 </w:rPr>
-                                <w:t>Versie: V0.2</w:t>
+                                <w:t>Version: V0.4</w:t>
                               </w:r>
                             </w:p>
                           </w:sdtContent>
@@ -732,7 +732,7 @@
           <w:r>
             <w:fldChar w:fldCharType="separate"/>
           </w:r>
-          <w:hyperlink w:anchor="_Toc102064695" w:history="1">
+          <w:hyperlink w:anchor="_Toc102235176" w:history="1">
             <w:r>
               <w:rPr>
                 <w:rStyle w:val="Hyperlink"/>
@@ -759,7 +759,7 @@
                 <w:noProof/>
                 <w:webHidden/>
               </w:rPr>
-              <w:instrText xml:space="preserve"> PAGEREF _Toc102064695 \h </w:instrText>
+              <w:instrText xml:space="preserve"> PAGEREF _Toc102235176 \h </w:instrText>
             </w:r>
             <w:r>
               <w:rPr>
@@ -802,7 +802,7 @@
               <w:lang w:eastAsia="nl-NL"/>
             </w:rPr>
           </w:pPr>
-          <w:hyperlink w:anchor="_Toc102064696" w:history="1">
+          <w:hyperlink w:anchor="_Toc102235177" w:history="1">
             <w:r>
               <w:rPr>
                 <w:rStyle w:val="Hyperlink"/>
@@ -831,7 +831,7 @@
                 <w:noProof/>
                 <w:webHidden/>
               </w:rPr>
-              <w:instrText xml:space="preserve"> PAGEREF _Toc102064696 \h </w:instrText>
+              <w:instrText xml:space="preserve"> PAGEREF _Toc102235177 \h </w:instrText>
             </w:r>
             <w:r>
               <w:rPr>
@@ -874,7 +874,7 @@
               <w:lang w:eastAsia="nl-NL"/>
             </w:rPr>
           </w:pPr>
-          <w:hyperlink w:anchor="_Toc102064697" w:history="1">
+          <w:hyperlink w:anchor="_Toc102235178" w:history="1">
             <w:r>
               <w:rPr>
                 <w:rStyle w:val="Hyperlink"/>
@@ -902,7 +902,7 @@
                 <w:noProof/>
                 <w:webHidden/>
               </w:rPr>
-              <w:instrText xml:space="preserve"> PAGEREF _Toc102064697 \h </w:instrText>
+              <w:instrText xml:space="preserve"> PAGEREF _Toc102235178 \h </w:instrText>
             </w:r>
             <w:r>
               <w:rPr>
@@ -945,7 +945,7 @@
               <w:lang w:eastAsia="nl-NL"/>
             </w:rPr>
           </w:pPr>
-          <w:hyperlink w:anchor="_Toc102064698" w:history="1">
+          <w:hyperlink w:anchor="_Toc102235179" w:history="1">
             <w:r>
               <w:rPr>
                 <w:rStyle w:val="Hyperlink"/>
@@ -973,7 +973,7 @@
                 <w:noProof/>
                 <w:webHidden/>
               </w:rPr>
-              <w:instrText xml:space="preserve"> PAGEREF _Toc102064698 \h </w:instrText>
+              <w:instrText xml:space="preserve"> PAGEREF _Toc102235179 \h </w:instrText>
             </w:r>
             <w:r>
               <w:rPr>
@@ -1016,7 +1016,7 @@
               <w:lang w:eastAsia="nl-NL"/>
             </w:rPr>
           </w:pPr>
-          <w:hyperlink w:anchor="_Toc102064699" w:history="1">
+          <w:hyperlink w:anchor="_Toc102235180" w:history="1">
             <w:r>
               <w:rPr>
                 <w:rStyle w:val="Hyperlink"/>
@@ -1045,7 +1045,7 @@
                 <w:noProof/>
                 <w:webHidden/>
               </w:rPr>
-              <w:instrText xml:space="preserve"> PAGEREF _Toc102064699 \h </w:instrText>
+              <w:instrText xml:space="preserve"> PAGEREF _Toc102235180 \h </w:instrText>
             </w:r>
             <w:r>
               <w:rPr>
@@ -1088,7 +1088,7 @@
               <w:lang w:eastAsia="nl-NL"/>
             </w:rPr>
           </w:pPr>
-          <w:hyperlink w:anchor="_Toc102064700" w:history="1">
+          <w:hyperlink w:anchor="_Toc102235181" w:history="1">
             <w:r>
               <w:rPr>
                 <w:rStyle w:val="Hyperlink"/>
@@ -1117,7 +1117,7 @@
                 <w:noProof/>
                 <w:webHidden/>
               </w:rPr>
-              <w:instrText xml:space="preserve"> PAGEREF _Toc102064700 \h </w:instrText>
+              <w:instrText xml:space="preserve"> PAGEREF _Toc102235181 \h </w:instrText>
             </w:r>
             <w:r>
               <w:rPr>
@@ -1160,7 +1160,7 @@
               <w:lang w:eastAsia="nl-NL"/>
             </w:rPr>
           </w:pPr>
-          <w:hyperlink w:anchor="_Toc102064701" w:history="1">
+          <w:hyperlink w:anchor="_Toc102235182" w:history="1">
             <w:r>
               <w:rPr>
                 <w:rStyle w:val="Hyperlink"/>
@@ -1188,7 +1188,7 @@
                 <w:noProof/>
                 <w:webHidden/>
               </w:rPr>
-              <w:instrText xml:space="preserve"> PAGEREF _Toc102064701 \h </w:instrText>
+              <w:instrText xml:space="preserve"> PAGEREF _Toc102235182 \h </w:instrText>
             </w:r>
             <w:r>
               <w:rPr>
@@ -1231,7 +1231,7 @@
               <w:lang w:eastAsia="nl-NL"/>
             </w:rPr>
           </w:pPr>
-          <w:hyperlink w:anchor="_Toc102064702" w:history="1">
+          <w:hyperlink w:anchor="_Toc102235183" w:history="1">
             <w:r>
               <w:rPr>
                 <w:rStyle w:val="Hyperlink"/>
@@ -1260,7 +1260,7 @@
                 <w:noProof/>
                 <w:webHidden/>
               </w:rPr>
-              <w:instrText xml:space="preserve"> PAGEREF _Toc102064702 \h </w:instrText>
+              <w:instrText xml:space="preserve"> PAGEREF _Toc102235183 \h </w:instrText>
             </w:r>
             <w:r>
               <w:rPr>
@@ -1303,7 +1303,7 @@
               <w:lang w:eastAsia="nl-NL"/>
             </w:rPr>
           </w:pPr>
-          <w:hyperlink w:anchor="_Toc102064703" w:history="1">
+          <w:hyperlink w:anchor="_Toc102235184" w:history="1">
             <w:r>
               <w:rPr>
                 <w:rStyle w:val="Hyperlink"/>
@@ -1332,7 +1332,7 @@
                 <w:noProof/>
                 <w:webHidden/>
               </w:rPr>
-              <w:instrText xml:space="preserve"> PAGEREF _Toc102064703 \h </w:instrText>
+              <w:instrText xml:space="preserve"> PAGEREF _Toc102235184 \h </w:instrText>
             </w:r>
             <w:r>
               <w:rPr>
@@ -1375,7 +1375,7 @@
               <w:lang w:eastAsia="nl-NL"/>
             </w:rPr>
           </w:pPr>
-          <w:hyperlink w:anchor="_Toc102064704" w:history="1">
+          <w:hyperlink w:anchor="_Toc102235185" w:history="1">
             <w:r>
               <w:rPr>
                 <w:rStyle w:val="Hyperlink"/>
@@ -1403,7 +1403,7 @@
                 <w:noProof/>
                 <w:webHidden/>
               </w:rPr>
-              <w:instrText xml:space="preserve"> PAGEREF _Toc102064704 \h </w:instrText>
+              <w:instrText xml:space="preserve"> PAGEREF _Toc102235185 \h </w:instrText>
             </w:r>
             <w:r>
               <w:rPr>
@@ -1446,7 +1446,7 @@
               <w:lang w:eastAsia="nl-NL"/>
             </w:rPr>
           </w:pPr>
-          <w:hyperlink w:anchor="_Toc102064705" w:history="1">
+          <w:hyperlink w:anchor="_Toc102235186" w:history="1">
             <w:r>
               <w:rPr>
                 <w:rStyle w:val="Hyperlink"/>
@@ -1474,7 +1474,7 @@
                 <w:noProof/>
                 <w:webHidden/>
               </w:rPr>
-              <w:instrText xml:space="preserve"> PAGEREF _Toc102064705 \h </w:instrText>
+              <w:instrText xml:space="preserve"> PAGEREF _Toc102235186 \h </w:instrText>
             </w:r>
             <w:r>
               <w:rPr>
@@ -1512,10 +1512,12 @@
               <w:tab w:val="right" w:leader="dot" w:pos="9062"/>
             </w:tabs>
             <w:rPr>
+              <w:rFonts w:eastAsiaTheme="minorEastAsia"/>
               <w:noProof/>
+              <w:lang w:eastAsia="nl-NL"/>
             </w:rPr>
           </w:pPr>
-          <w:hyperlink w:anchor="_Toc102064706" w:history="1">
+          <w:hyperlink w:anchor="_Toc102235187" w:history="1">
             <w:r>
               <w:rPr>
                 <w:rStyle w:val="Hyperlink"/>
@@ -1543,7 +1545,7 @@
                 <w:noProof/>
                 <w:webHidden/>
               </w:rPr>
-              <w:instrText xml:space="preserve"> PAGEREF _Toc102064706 \h </w:instrText>
+              <w:instrText xml:space="preserve"> PAGEREF _Toc102235187 \h </w:instrText>
             </w:r>
             <w:r>
               <w:rPr>
@@ -1581,10 +1583,12 @@
               <w:tab w:val="right" w:leader="dot" w:pos="9062"/>
             </w:tabs>
             <w:rPr>
+              <w:rFonts w:eastAsiaTheme="minorEastAsia"/>
               <w:noProof/>
+              <w:lang w:eastAsia="nl-NL"/>
             </w:rPr>
           </w:pPr>
-          <w:hyperlink w:anchor="_Toc102064707" w:history="1">
+          <w:hyperlink w:anchor="_Toc102235188" w:history="1">
             <w:r>
               <w:rPr>
                 <w:rStyle w:val="Hyperlink"/>
@@ -1612,7 +1616,7 @@
                 <w:noProof/>
                 <w:webHidden/>
               </w:rPr>
-              <w:instrText xml:space="preserve"> PAGEREF _Toc102064707 \h </w:instrText>
+              <w:instrText xml:space="preserve"> PAGEREF _Toc102235188 \h </w:instrText>
             </w:r>
             <w:r>
               <w:rPr>
@@ -1668,7 +1672,7 @@
       <w:r>
         <w:br w:type="page"/>
       </w:r>
-      <w:bookmarkStart w:id="0" w:name="_Toc102064695"/>
+      <w:bookmarkStart w:id="0" w:name="_Toc102235176"/>
       <w:r>
         <w:rPr>
           <w:sz w:val="40"/>
@@ -1828,7 +1832,13 @@
               <w:rPr>
                 <w:lang w:val="en-GB"/>
               </w:rPr>
-              <w:t xml:space="preserve">Document setup </w:t>
+              <w:t>Document setup</w:t>
+            </w:r>
+            <w:r>
+              <w:rPr>
+                <w:lang w:val="en-GB"/>
+              </w:rPr>
+              <w:t>.</w:t>
             </w:r>
           </w:p>
         </w:tc>
@@ -1912,6 +1922,12 @@
               </w:rPr>
               <w:t xml:space="preserve"> management</w:t>
             </w:r>
+            <w:r>
+              <w:rPr>
+                <w:lang w:val="en-GB"/>
+              </w:rPr>
+              <w:t>.</w:t>
+            </w:r>
           </w:p>
         </w:tc>
         <w:tc>
@@ -1951,6 +1967,12 @@
                 <w:lang w:val="en-GB"/>
               </w:rPr>
             </w:pPr>
+            <w:r>
+              <w:rPr>
+                <w:lang w:val="en-GB"/>
+              </w:rPr>
+              <w:t>V0.3</w:t>
+            </w:r>
           </w:p>
         </w:tc>
         <w:tc>
@@ -1964,6 +1986,12 @@
                 <w:lang w:val="en-GB"/>
               </w:rPr>
             </w:pPr>
+            <w:r>
+              <w:rPr>
+                <w:lang w:val="en-GB"/>
+              </w:rPr>
+              <w:t>User stories and acceptation criteria written for Epic A.</w:t>
+            </w:r>
           </w:p>
         </w:tc>
         <w:tc>
@@ -1974,10 +2002,86 @@
           <w:p>
             <w:pPr>
               <w:jc w:val="center"/>
-              <w:rPr>
-                <w:lang w:val="en-GB"/>
-              </w:rPr>
             </w:pPr>
+            <w:r>
+              <w:rPr>
+                <w:lang w:val="en-GB"/>
+              </w:rPr>
+              <w:t>29</w:t>
+            </w:r>
+            <w:r>
+              <w:t>-04-2022 19:20</w:t>
+            </w:r>
+          </w:p>
+        </w:tc>
+      </w:tr>
+      <w:tr>
+        <w:trPr>
+          <w:trHeight w:val="283"/>
+        </w:trPr>
+        <w:tc>
+          <w:tcPr>
+            <w:tcW w:w="3114" w:type="dxa"/>
+            <w:shd w:val="clear" w:color="auto" w:fill="FFFFFF" w:themeFill="background1"/>
+          </w:tcPr>
+          <w:p>
+            <w:pPr>
+              <w:jc w:val="center"/>
+              <w:rPr>
+                <w:lang w:val="en-GB"/>
+              </w:rPr>
+            </w:pPr>
+            <w:r>
+              <w:rPr>
+                <w:lang w:val="en-GB"/>
+              </w:rPr>
+              <w:t>V0.4</w:t>
+            </w:r>
+          </w:p>
+        </w:tc>
+        <w:tc>
+          <w:tcPr>
+            <w:tcW w:w="2927" w:type="dxa"/>
+            <w:shd w:val="clear" w:color="auto" w:fill="FFFFFF" w:themeFill="background1"/>
+          </w:tcPr>
+          <w:p>
+            <w:pPr>
+              <w:rPr>
+                <w:lang w:val="en-GB"/>
+              </w:rPr>
+            </w:pPr>
+            <w:r>
+              <w:rPr>
+                <w:lang w:val="en-GB"/>
+              </w:rPr>
+              <w:t xml:space="preserve">User stories and acceptation criteria written for Epic </w:t>
+            </w:r>
+            <w:r>
+              <w:rPr>
+                <w:lang w:val="en-GB"/>
+              </w:rPr>
+              <w:t>B.</w:t>
+            </w:r>
+          </w:p>
+        </w:tc>
+        <w:tc>
+          <w:tcPr>
+            <w:tcW w:w="3021" w:type="dxa"/>
+            <w:shd w:val="clear" w:color="auto" w:fill="FFFFFF" w:themeFill="background1"/>
+          </w:tcPr>
+          <w:p>
+            <w:pPr>
+              <w:jc w:val="center"/>
+              <w:rPr>
+                <w:lang w:val="en-GB"/>
+              </w:rPr>
+            </w:pPr>
+            <w:r>
+              <w:rPr>
+                <w:lang w:val="en-GB"/>
+              </w:rPr>
+              <w:t>30-04-2022 18:16</w:t>
+            </w:r>
           </w:p>
         </w:tc>
       </w:tr>
@@ -2011,7 +2115,8 @@
           <w:lang w:val="en-GB"/>
         </w:rPr>
       </w:pPr>
-      <w:bookmarkStart w:id="1" w:name="_Toc102064696"/>
+      <w:bookmarkStart w:id="1" w:name="_Toc102235177"/>
+      <w:proofErr w:type="spellStart"/>
       <w:r>
         <w:rPr>
           <w:rFonts w:asciiTheme="minorHAnsi" w:hAnsiTheme="minorHAnsi" w:cstheme="minorHAnsi"/>
@@ -2023,6 +2128,7 @@
         <w:t>Inleiding</w:t>
       </w:r>
       <w:bookmarkEnd w:id="1"/>
+      <w:proofErr w:type="spellEnd"/>
     </w:p>
     <w:p>
       <w:pPr>
@@ -2031,7 +2137,7 @@
           <w:lang w:val="en-GB"/>
         </w:rPr>
       </w:pPr>
-      <w:bookmarkStart w:id="2" w:name="_Toc102064697"/>
+      <w:bookmarkStart w:id="2" w:name="_Toc102235178"/>
       <w:r>
         <w:rPr>
           <w:lang w:val="en-GB"/>
@@ -2062,7 +2168,63 @@
         <w:rPr>
           <w:lang w:val="en-GB"/>
         </w:rPr>
-        <w:t xml:space="preserve"> This document will consist of a Plan of attack(PvA, plan van aanpak) and the functional design(F.O ,functioneel ontwerp).</w:t>
+        <w:t xml:space="preserve"> This document will consist of a Plan of attack(</w:t>
+      </w:r>
+      <w:proofErr w:type="spellStart"/>
+      <w:r>
+        <w:rPr>
+          <w:lang w:val="en-GB"/>
+        </w:rPr>
+        <w:t>PvA</w:t>
+      </w:r>
+      <w:proofErr w:type="spellEnd"/>
+      <w:r>
+        <w:rPr>
+          <w:lang w:val="en-GB"/>
+        </w:rPr>
+        <w:t xml:space="preserve">, plan van </w:t>
+      </w:r>
+      <w:proofErr w:type="spellStart"/>
+      <w:r>
+        <w:rPr>
+          <w:lang w:val="en-GB"/>
+        </w:rPr>
+        <w:t>aanpak</w:t>
+      </w:r>
+      <w:proofErr w:type="spellEnd"/>
+      <w:r>
+        <w:rPr>
+          <w:lang w:val="en-GB"/>
+        </w:rPr>
+        <w:t>) and the functional design(F.O ,</w:t>
+      </w:r>
+      <w:proofErr w:type="spellStart"/>
+      <w:r>
+        <w:rPr>
+          <w:lang w:val="en-GB"/>
+        </w:rPr>
+        <w:t>functioneel</w:t>
+      </w:r>
+      <w:proofErr w:type="spellEnd"/>
+      <w:r>
+        <w:rPr>
+          <w:lang w:val="en-GB"/>
+        </w:rPr>
+        <w:t xml:space="preserve"> </w:t>
+      </w:r>
+      <w:proofErr w:type="spellStart"/>
+      <w:r>
+        <w:rPr>
+          <w:lang w:val="en-GB"/>
+        </w:rPr>
+        <w:t>ontwerp</w:t>
+      </w:r>
+      <w:proofErr w:type="spellEnd"/>
+      <w:r>
+        <w:rPr>
+          <w:lang w:val="en-GB"/>
+        </w:rPr>
+        <w:t>).</w:t>
       </w:r>
     </w:p>
     <w:p>
@@ -2118,8 +2280,13 @@
         </w:numPr>
       </w:pPr>
       <w:r>
-        <w:t>1: Use</w:t>
-      </w:r>
+        <w:t xml:space="preserve">1: </w:t>
+      </w:r>
+      <w:proofErr w:type="spellStart"/>
+      <w:r>
+        <w:t>Use</w:t>
+      </w:r>
+      <w:proofErr w:type="spellEnd"/>
       <w:r>
         <w:t xml:space="preserve"> </w:t>
       </w:r>
@@ -2326,12 +2493,14 @@
         </w:rPr>
         <w:t xml:space="preserve">After the creation of the </w:t>
       </w:r>
+      <w:proofErr w:type="spellStart"/>
       <w:r>
         <w:rPr>
           <w:lang w:val="en-GB"/>
         </w:rPr>
         <w:t>PvA</w:t>
       </w:r>
+      <w:proofErr w:type="spellEnd"/>
       <w:r>
         <w:rPr>
           <w:lang w:val="en-GB"/>
@@ -2371,7 +2540,7 @@
           <w:lang w:val="en-GB"/>
         </w:rPr>
       </w:pPr>
-      <w:bookmarkStart w:id="3" w:name="_Toc102064698"/>
+      <w:bookmarkStart w:id="3" w:name="_Toc102235179"/>
       <w:r>
         <w:rPr>
           <w:lang w:val="en-GB"/>
@@ -2479,11 +2648,19 @@
                 <w:lang w:val="en-GB"/>
               </w:rPr>
             </w:pPr>
-            <w:r>
-              <w:rPr>
-                <w:lang w:val="en-GB"/>
-              </w:rPr>
-              <w:t>Github remote repository</w:t>
+            <w:proofErr w:type="spellStart"/>
+            <w:r>
+              <w:rPr>
+                <w:lang w:val="en-GB"/>
+              </w:rPr>
+              <w:t>Github</w:t>
+            </w:r>
+            <w:proofErr w:type="spellEnd"/>
+            <w:r>
+              <w:rPr>
+                <w:lang w:val="en-GB"/>
+              </w:rPr>
+              <w:t xml:space="preserve"> remote repository</w:t>
             </w:r>
           </w:p>
         </w:tc>
@@ -2538,11 +2715,19 @@
                 <w:lang w:val="en-GB"/>
               </w:rPr>
             </w:pPr>
-            <w:r>
-              <w:rPr>
-                <w:lang w:val="en-GB"/>
-              </w:rPr>
-              <w:t>Github local repository</w:t>
+            <w:proofErr w:type="spellStart"/>
+            <w:r>
+              <w:rPr>
+                <w:lang w:val="en-GB"/>
+              </w:rPr>
+              <w:t>Github</w:t>
+            </w:r>
+            <w:proofErr w:type="spellEnd"/>
+            <w:r>
+              <w:rPr>
+                <w:lang w:val="en-GB"/>
+              </w:rPr>
+              <w:t xml:space="preserve"> local repository</w:t>
             </w:r>
           </w:p>
         </w:tc>
@@ -2597,11 +2782,19 @@
                 <w:lang w:val="en-GB"/>
               </w:rPr>
             </w:pPr>
-            <w:r>
-              <w:rPr>
-                <w:lang w:val="en-GB"/>
-              </w:rPr>
-              <w:t>Gitbash CMD</w:t>
+            <w:proofErr w:type="spellStart"/>
+            <w:r>
+              <w:rPr>
+                <w:lang w:val="en-GB"/>
+              </w:rPr>
+              <w:t>Gitbash</w:t>
+            </w:r>
+            <w:proofErr w:type="spellEnd"/>
+            <w:r>
+              <w:rPr>
+                <w:lang w:val="en-GB"/>
+              </w:rPr>
+              <w:t xml:space="preserve"> CMD</w:t>
             </w:r>
           </w:p>
         </w:tc>
@@ -2656,11 +2849,19 @@
                 <w:lang w:val="en-GB"/>
               </w:rPr>
             </w:pPr>
-            <w:r>
-              <w:rPr>
-                <w:lang w:val="en-GB"/>
-              </w:rPr>
-              <w:t>Xamp control panel</w:t>
+            <w:proofErr w:type="spellStart"/>
+            <w:r>
+              <w:rPr>
+                <w:lang w:val="en-GB"/>
+              </w:rPr>
+              <w:t>Xamp</w:t>
+            </w:r>
+            <w:proofErr w:type="spellEnd"/>
+            <w:r>
+              <w:rPr>
+                <w:lang w:val="en-GB"/>
+              </w:rPr>
+              <w:t xml:space="preserve"> control panel</w:t>
             </w:r>
           </w:p>
         </w:tc>
@@ -2715,11 +2916,19 @@
                 <w:lang w:val="en-GB"/>
               </w:rPr>
             </w:pPr>
-            <w:r>
-              <w:rPr>
-                <w:lang w:val="en-GB"/>
-              </w:rPr>
-              <w:t>MySql workbench</w:t>
+            <w:proofErr w:type="spellStart"/>
+            <w:r>
+              <w:rPr>
+                <w:lang w:val="en-GB"/>
+              </w:rPr>
+              <w:t>MySql</w:t>
+            </w:r>
+            <w:proofErr w:type="spellEnd"/>
+            <w:r>
+              <w:rPr>
+                <w:lang w:val="en-GB"/>
+              </w:rPr>
+              <w:t xml:space="preserve"> workbench</w:t>
             </w:r>
           </w:p>
         </w:tc>
@@ -2774,12 +2983,14 @@
                 <w:lang w:val="en-GB"/>
               </w:rPr>
             </w:pPr>
+            <w:proofErr w:type="spellStart"/>
             <w:r>
               <w:rPr>
                 <w:lang w:val="en-GB"/>
               </w:rPr>
               <w:t>Phpstorm</w:t>
             </w:r>
+            <w:proofErr w:type="spellEnd"/>
           </w:p>
         </w:tc>
         <w:tc>
@@ -3449,7 +3660,7 @@
           <w:lang w:val="en-GB"/>
         </w:rPr>
       </w:pPr>
-      <w:bookmarkStart w:id="4" w:name="_Toc102064699"/>
+      <w:bookmarkStart w:id="4" w:name="_Toc102235180"/>
       <w:r>
         <w:rPr>
           <w:rFonts w:asciiTheme="minorHAnsi" w:hAnsiTheme="minorHAnsi" w:cstheme="minorHAnsi"/>
@@ -3472,7 +3683,7 @@
           <w:lang w:val="en-GB"/>
         </w:rPr>
       </w:pPr>
-      <w:bookmarkStart w:id="5" w:name="_Toc102064700"/>
+      <w:bookmarkStart w:id="5" w:name="_Toc102235181"/>
       <w:r>
         <w:rPr>
           <w:rFonts w:asciiTheme="minorHAnsi" w:hAnsiTheme="minorHAnsi" w:cstheme="minorHAnsi"/>
@@ -3665,7 +3876,7 @@
           <w:lang w:val="en-GB"/>
         </w:rPr>
       </w:pPr>
-      <w:bookmarkStart w:id="6" w:name="_Toc102064701"/>
+      <w:bookmarkStart w:id="6" w:name="_Toc102235182"/>
       <w:r>
         <w:rPr>
           <w:sz w:val="32"/>
@@ -3700,7 +3911,7 @@
         <w:rPr>
           <w:lang w:val="en-GB"/>
         </w:rPr>
-        <w:t xml:space="preserve">The  user has the ability to log into his own account with which the user can sent a request for modification of the </w:t>
+        <w:t xml:space="preserve">The user has the ability to log into his own account with which the user can sent a request for modification of the </w:t>
       </w:r>
       <w:r>
         <w:rPr>
@@ -3731,13 +3942,31 @@
         <w:rPr>
           <w:lang w:val="en-GB"/>
         </w:rPr>
-        <w:t>The user can access the login page via a button in the upper left</w:t>
-      </w:r>
-      <w:r>
-        <w:rPr>
-          <w:lang w:val="en-GB"/>
-        </w:rPr>
-        <w:t xml:space="preserve"> corner of the main website, The user is navigated to the login page, the user will have to fill in a username and password. If the user does not have a account yet the user can create one on the same page by switching from </w:t>
+        <w:t xml:space="preserve">The user can access the login page via a button in the upper </w:t>
+      </w:r>
+      <w:r>
+        <w:rPr>
+          <w:lang w:val="en-GB"/>
+        </w:rPr>
+        <w:t>right</w:t>
+      </w:r>
+      <w:r>
+        <w:rPr>
+          <w:lang w:val="en-GB"/>
+        </w:rPr>
+        <w:t xml:space="preserve"> corner of the main website, The user is navigated to the login page, the user will have to fill in a username and password. If the user does not have </w:t>
+      </w:r>
+      <w:r>
+        <w:rPr>
+          <w:lang w:val="en-GB"/>
+        </w:rPr>
+        <w:t>an</w:t>
+      </w:r>
+      <w:r>
+        <w:rPr>
+          <w:lang w:val="en-GB"/>
+        </w:rPr>
+        <w:t xml:space="preserve"> account yet the user can create one on the same page by switching from </w:t>
       </w:r>
       <w:r>
         <w:rPr>
@@ -3768,6 +3997,12 @@
           <w:lang w:val="en-GB"/>
         </w:rPr>
         <w:t>create</w:t>
+      </w:r>
+      <w:r>
+        <w:rPr>
+          <w:lang w:val="en-GB"/>
+        </w:rPr>
+        <w:t xml:space="preserve"> account</w:t>
       </w:r>
       <w:r>
         <w:rPr>
@@ -3799,7 +4034,7 @@
           <w:lang w:val="en-GB"/>
         </w:rPr>
       </w:pPr>
-      <w:bookmarkStart w:id="7" w:name="_Toc102064702"/>
+      <w:bookmarkStart w:id="7" w:name="_Toc102235183"/>
       <w:r>
         <w:rPr>
           <w:rFonts w:asciiTheme="minorHAnsi" w:hAnsiTheme="minorHAnsi" w:cstheme="minorHAnsi"/>
@@ -4002,6 +4237,106 @@
           </w:p>
         </w:tc>
       </w:tr>
+      <w:tr>
+        <w:tc>
+          <w:tcPr>
+            <w:tcW w:w="2252" w:type="dxa"/>
+          </w:tcPr>
+          <w:p>
+            <w:pPr>
+              <w:rPr>
+                <w:lang w:val="en-GB"/>
+              </w:rPr>
+            </w:pPr>
+          </w:p>
+        </w:tc>
+        <w:tc>
+          <w:tcPr>
+            <w:tcW w:w="2385" w:type="dxa"/>
+          </w:tcPr>
+          <w:p>
+            <w:pPr>
+              <w:rPr>
+                <w:lang w:val="en-GB"/>
+              </w:rPr>
+            </w:pPr>
+          </w:p>
+        </w:tc>
+        <w:tc>
+          <w:tcPr>
+            <w:tcW w:w="2298" w:type="dxa"/>
+          </w:tcPr>
+          <w:p>
+            <w:pPr>
+              <w:rPr>
+                <w:lang w:val="en-GB"/>
+              </w:rPr>
+            </w:pPr>
+          </w:p>
+        </w:tc>
+        <w:tc>
+          <w:tcPr>
+            <w:tcW w:w="2127" w:type="dxa"/>
+          </w:tcPr>
+          <w:p>
+            <w:pPr>
+              <w:rPr>
+                <w:lang w:val="en-GB"/>
+              </w:rPr>
+            </w:pPr>
+          </w:p>
+        </w:tc>
+      </w:tr>
+      <w:tr>
+        <w:tc>
+          <w:tcPr>
+            <w:tcW w:w="2252" w:type="dxa"/>
+          </w:tcPr>
+          <w:p>
+            <w:pPr>
+              <w:rPr>
+                <w:lang w:val="en-GB"/>
+              </w:rPr>
+            </w:pPr>
+          </w:p>
+        </w:tc>
+        <w:tc>
+          <w:tcPr>
+            <w:tcW w:w="2385" w:type="dxa"/>
+          </w:tcPr>
+          <w:p>
+            <w:pPr>
+              <w:rPr>
+                <w:lang w:val="en-GB"/>
+              </w:rPr>
+            </w:pPr>
+          </w:p>
+        </w:tc>
+        <w:tc>
+          <w:tcPr>
+            <w:tcW w:w="2298" w:type="dxa"/>
+          </w:tcPr>
+          <w:p>
+            <w:pPr>
+              <w:rPr>
+                <w:lang w:val="en-GB"/>
+              </w:rPr>
+            </w:pPr>
+          </w:p>
+        </w:tc>
+        <w:tc>
+          <w:tcPr>
+            <w:tcW w:w="2127" w:type="dxa"/>
+          </w:tcPr>
+          <w:p>
+            <w:pPr>
+              <w:rPr>
+                <w:lang w:val="en-GB"/>
+              </w:rPr>
+            </w:pPr>
+          </w:p>
+        </w:tc>
+      </w:tr>
     </w:tbl>
     <w:p>
       <w:pPr>
@@ -4027,7 +4362,7 @@
           <w:lang w:val="en-GB"/>
         </w:rPr>
       </w:pPr>
-      <w:bookmarkStart w:id="8" w:name="_Toc102064703"/>
+      <w:bookmarkStart w:id="8" w:name="_Toc102235184"/>
       <w:r>
         <w:rPr>
           <w:rFonts w:asciiTheme="minorHAnsi" w:hAnsiTheme="minorHAnsi" w:cstheme="minorHAnsi"/>
@@ -4049,6 +4384,7 @@
       </w:r>
       <w:bookmarkEnd w:id="8"/>
     </w:p>
+    <w:bookmarkStart w:id="9" w:name="_Toc102235185"/>
     <w:p>
       <w:pPr>
         <w:pStyle w:val="Kop2"/>
@@ -4059,7 +4395,6 @@
           <w:lang w:val="en-GB"/>
         </w:rPr>
       </w:pPr>
-      <w:bookmarkStart w:id="9" w:name="_Toc102064704"/>
       <w:r>
         <w:rPr>
           <w:noProof/>
@@ -4519,7 +4854,7 @@
           <w:lang w:val="en-GB"/>
         </w:rPr>
       </w:pPr>
-      <w:bookmarkStart w:id="10" w:name="_Toc102064705"/>
+      <w:bookmarkStart w:id="10" w:name="_Toc102235186"/>
       <w:r>
         <w:rPr>
           <w:sz w:val="32"/>
@@ -4554,7 +4889,7 @@
           <w:lang w:val="en-GB"/>
         </w:rPr>
       </w:pPr>
-      <w:bookmarkStart w:id="11" w:name="_Toc102064706"/>
+      <w:bookmarkStart w:id="11" w:name="_Toc102235187"/>
       <w:r>
         <w:rPr>
           <w:lang w:val="en-GB"/>
@@ -5178,31 +5513,7 @@
           <w:iCs/>
           <w:lang w:val="en-GB"/>
         </w:rPr>
-        <w:t xml:space="preserve">containing an 2e chamber seat distribution </w:t>
-      </w:r>
-      <w:r>
-        <w:rPr>
-          <w:i/>
-          <w:iCs/>
-          <w:lang w:val="en-GB"/>
-        </w:rPr>
-        <w:t xml:space="preserve">+ corresponding party/organisation </w:t>
-      </w:r>
-      <w:r>
-        <w:rPr>
-          <w:i/>
-          <w:iCs/>
-          <w:lang w:val="en-GB"/>
-        </w:rPr>
-        <w:t>colour</w:t>
-      </w:r>
-      <w:r>
-        <w:rPr>
-          <w:i/>
-          <w:iCs/>
-          <w:lang w:val="en-GB"/>
-        </w:rPr>
-        <w:t>.</w:t>
+        <w:t>containing an 2e chamber seat distribution + corresponding party/organisation colour.</w:t>
       </w:r>
     </w:p>
     <w:p>
@@ -5262,7 +5573,7 @@
           <w:lang w:val="en-GB"/>
         </w:rPr>
       </w:pPr>
-      <w:bookmarkStart w:id="12" w:name="_Toc102064707"/>
+      <w:bookmarkStart w:id="12" w:name="_Toc102235188"/>
       <w:r>
         <w:rPr>
           <w:lang w:val="en-GB"/>
@@ -5294,6 +5605,454 @@
         </w:rPr>
         <w:t>US03:</w:t>
       </w:r>
+      <w:r>
+        <w:rPr>
+          <w:b/>
+          <w:bCs/>
+          <w:lang w:val="en-GB"/>
+        </w:rPr>
+        <w:t xml:space="preserve"> </w:t>
+      </w:r>
+      <w:r>
+        <w:rPr>
+          <w:b/>
+          <w:bCs/>
+          <w:lang w:val="en-GB"/>
+        </w:rPr>
+        <w:t>The user has opened the main webpage and clicked on login, the login page is displayed</w:t>
+      </w:r>
+      <w:r>
+        <w:rPr>
+          <w:b/>
+          <w:bCs/>
+          <w:lang w:val="en-GB"/>
+        </w:rPr>
+        <w:t xml:space="preserve"> and the user can login into an account.</w:t>
+      </w:r>
+    </w:p>
+    <w:p>
+      <w:pPr>
+        <w:pStyle w:val="Lijstalinea"/>
+        <w:numPr>
+          <w:ilvl w:val="1"/>
+          <w:numId w:val="1"/>
+        </w:numPr>
+        <w:rPr>
+          <w:b/>
+          <w:bCs/>
+          <w:sz w:val="32"/>
+          <w:szCs w:val="32"/>
+          <w:lang w:val="en-GB"/>
+        </w:rPr>
+      </w:pPr>
+      <w:r>
+        <w:rPr>
+          <w:b/>
+          <w:bCs/>
+          <w:lang w:val="en-GB"/>
+        </w:rPr>
+        <w:t xml:space="preserve">A: </w:t>
+      </w:r>
+      <w:r>
+        <w:rPr>
+          <w:i/>
+          <w:iCs/>
+          <w:lang w:val="en-GB"/>
+        </w:rPr>
+        <w:t>A horizontal rectangle is visible on the main webpage top.</w:t>
+      </w:r>
+    </w:p>
+    <w:p>
+      <w:pPr>
+        <w:pStyle w:val="Lijstalinea"/>
+        <w:numPr>
+          <w:ilvl w:val="1"/>
+          <w:numId w:val="1"/>
+        </w:numPr>
+        <w:rPr>
+          <w:b/>
+          <w:bCs/>
+          <w:sz w:val="32"/>
+          <w:szCs w:val="32"/>
+          <w:lang w:val="en-GB"/>
+        </w:rPr>
+      </w:pPr>
+      <w:r>
+        <w:rPr>
+          <w:b/>
+          <w:bCs/>
+          <w:lang w:val="en-GB"/>
+        </w:rPr>
+        <w:t>B</w:t>
+      </w:r>
+      <w:r>
+        <w:rPr>
+          <w:b/>
+          <w:bCs/>
+          <w:lang w:val="en-GB"/>
+        </w:rPr>
+        <w:t xml:space="preserve">: </w:t>
+      </w:r>
+      <w:r>
+        <w:rPr>
+          <w:i/>
+          <w:iCs/>
+          <w:lang w:val="en-GB"/>
+        </w:rPr>
+        <w:t>A functional button is located on the main webpage upper</w:t>
+      </w:r>
+      <w:r>
+        <w:rPr>
+          <w:i/>
+          <w:iCs/>
+          <w:lang w:val="en-GB"/>
+        </w:rPr>
+        <w:t xml:space="preserve"> top</w:t>
+      </w:r>
+      <w:r>
+        <w:rPr>
+          <w:i/>
+          <w:iCs/>
+          <w:lang w:val="en-GB"/>
+        </w:rPr>
+        <w:t xml:space="preserve"> right corner.</w:t>
+      </w:r>
+    </w:p>
+    <w:p>
+      <w:pPr>
+        <w:pStyle w:val="Lijstalinea"/>
+        <w:numPr>
+          <w:ilvl w:val="1"/>
+          <w:numId w:val="1"/>
+        </w:numPr>
+        <w:rPr>
+          <w:b/>
+          <w:bCs/>
+          <w:sz w:val="32"/>
+          <w:szCs w:val="32"/>
+          <w:lang w:val="en-GB"/>
+        </w:rPr>
+      </w:pPr>
+      <w:r>
+        <w:rPr>
+          <w:b/>
+          <w:bCs/>
+          <w:lang w:val="en-GB"/>
+        </w:rPr>
+        <w:t>C:</w:t>
+      </w:r>
+      <w:r>
+        <w:rPr>
+          <w:b/>
+          <w:bCs/>
+          <w:sz w:val="32"/>
+          <w:szCs w:val="32"/>
+          <w:lang w:val="en-GB"/>
+        </w:rPr>
+        <w:t xml:space="preserve"> </w:t>
+      </w:r>
+      <w:r>
+        <w:rPr>
+          <w:i/>
+          <w:iCs/>
+          <w:lang w:val="en-GB"/>
+        </w:rPr>
+        <w:t>A new webpage is opened when the login button is clicked.</w:t>
+      </w:r>
+    </w:p>
+    <w:p>
+      <w:pPr>
+        <w:pStyle w:val="Lijstalinea"/>
+        <w:numPr>
+          <w:ilvl w:val="1"/>
+          <w:numId w:val="1"/>
+        </w:numPr>
+        <w:rPr>
+          <w:b/>
+          <w:bCs/>
+          <w:sz w:val="32"/>
+          <w:szCs w:val="32"/>
+          <w:lang w:val="en-GB"/>
+        </w:rPr>
+      </w:pPr>
+      <w:r>
+        <w:rPr>
+          <w:b/>
+          <w:bCs/>
+          <w:lang w:val="en-GB"/>
+        </w:rPr>
+        <w:t>D:</w:t>
+      </w:r>
+      <w:r>
+        <w:rPr>
+          <w:b/>
+          <w:bCs/>
+          <w:sz w:val="32"/>
+          <w:szCs w:val="32"/>
+          <w:lang w:val="en-GB"/>
+        </w:rPr>
+        <w:t xml:space="preserve"> </w:t>
+      </w:r>
+      <w:r>
+        <w:rPr>
+          <w:i/>
+          <w:iCs/>
+          <w:lang w:val="en-GB"/>
+        </w:rPr>
+        <w:t>The login page contains a username text field and label.</w:t>
+      </w:r>
+    </w:p>
+    <w:p>
+      <w:pPr>
+        <w:pStyle w:val="Lijstalinea"/>
+        <w:numPr>
+          <w:ilvl w:val="1"/>
+          <w:numId w:val="1"/>
+        </w:numPr>
+        <w:rPr>
+          <w:b/>
+          <w:bCs/>
+          <w:sz w:val="32"/>
+          <w:szCs w:val="32"/>
+          <w:lang w:val="en-GB"/>
+        </w:rPr>
+      </w:pPr>
+      <w:r>
+        <w:rPr>
+          <w:b/>
+          <w:bCs/>
+          <w:lang w:val="en-GB"/>
+        </w:rPr>
+        <w:t>E:</w:t>
+      </w:r>
+      <w:r>
+        <w:rPr>
+          <w:b/>
+          <w:bCs/>
+          <w:sz w:val="32"/>
+          <w:szCs w:val="32"/>
+          <w:lang w:val="en-GB"/>
+        </w:rPr>
+        <w:t xml:space="preserve"> </w:t>
+      </w:r>
+      <w:r>
+        <w:rPr>
+          <w:i/>
+          <w:iCs/>
+          <w:lang w:val="en-GB"/>
+        </w:rPr>
+        <w:t>The login page contains a password text field and label.</w:t>
+      </w:r>
+    </w:p>
+    <w:p>
+      <w:pPr>
+        <w:pStyle w:val="Lijstalinea"/>
+        <w:numPr>
+          <w:ilvl w:val="1"/>
+          <w:numId w:val="1"/>
+        </w:numPr>
+        <w:rPr>
+          <w:b/>
+          <w:bCs/>
+          <w:sz w:val="32"/>
+          <w:szCs w:val="32"/>
+          <w:lang w:val="en-GB"/>
+        </w:rPr>
+      </w:pPr>
+      <w:r>
+        <w:rPr>
+          <w:b/>
+          <w:bCs/>
+          <w:lang w:val="en-GB"/>
+        </w:rPr>
+        <w:t>F:</w:t>
+      </w:r>
+      <w:r>
+        <w:rPr>
+          <w:b/>
+          <w:bCs/>
+          <w:sz w:val="32"/>
+          <w:szCs w:val="32"/>
+          <w:lang w:val="en-GB"/>
+        </w:rPr>
+        <w:t xml:space="preserve"> </w:t>
+      </w:r>
+      <w:r>
+        <w:rPr>
+          <w:i/>
+          <w:iCs/>
+          <w:lang w:val="en-GB"/>
+        </w:rPr>
+        <w:t>The login page contains a login button beneath the 2 text fields.</w:t>
+      </w:r>
+    </w:p>
+    <w:p>
+      <w:pPr>
+        <w:pStyle w:val="Lijstalinea"/>
+        <w:numPr>
+          <w:ilvl w:val="1"/>
+          <w:numId w:val="1"/>
+        </w:numPr>
+        <w:rPr>
+          <w:b/>
+          <w:bCs/>
+          <w:sz w:val="32"/>
+          <w:szCs w:val="32"/>
+          <w:lang w:val="en-GB"/>
+        </w:rPr>
+      </w:pPr>
+      <w:r>
+        <w:rPr>
+          <w:b/>
+          <w:bCs/>
+          <w:lang w:val="en-GB"/>
+        </w:rPr>
+        <w:t>G:</w:t>
+      </w:r>
+      <w:r>
+        <w:rPr>
+          <w:b/>
+          <w:bCs/>
+          <w:sz w:val="32"/>
+          <w:szCs w:val="32"/>
+          <w:lang w:val="en-GB"/>
+        </w:rPr>
+        <w:t xml:space="preserve"> </w:t>
+      </w:r>
+      <w:r>
+        <w:rPr>
+          <w:i/>
+          <w:iCs/>
+          <w:lang w:val="en-GB"/>
+        </w:rPr>
+        <w:t>The login page contains a create account button beneath the previous button.</w:t>
+      </w:r>
+    </w:p>
+    <w:p>
+      <w:pPr>
+        <w:pStyle w:val="Lijstalinea"/>
+        <w:numPr>
+          <w:ilvl w:val="1"/>
+          <w:numId w:val="1"/>
+        </w:numPr>
+        <w:rPr>
+          <w:b/>
+          <w:bCs/>
+          <w:sz w:val="32"/>
+          <w:szCs w:val="32"/>
+          <w:lang w:val="en-GB"/>
+        </w:rPr>
+      </w:pPr>
+      <w:r>
+        <w:rPr>
+          <w:b/>
+          <w:bCs/>
+          <w:lang w:val="en-GB"/>
+        </w:rPr>
+        <w:t>H:</w:t>
+      </w:r>
+      <w:r>
+        <w:rPr>
+          <w:b/>
+          <w:bCs/>
+          <w:sz w:val="32"/>
+          <w:szCs w:val="32"/>
+          <w:lang w:val="en-GB"/>
+        </w:rPr>
+        <w:t xml:space="preserve"> </w:t>
+      </w:r>
+      <w:r>
+        <w:rPr>
+          <w:i/>
+          <w:iCs/>
+          <w:lang w:val="en-GB"/>
+        </w:rPr>
+        <w:t>If the username and password combination is correct and the login button is pressed re-open the main webpage.</w:t>
+      </w:r>
+    </w:p>
+    <w:p>
+      <w:pPr>
+        <w:pStyle w:val="Lijstalinea"/>
+        <w:numPr>
+          <w:ilvl w:val="1"/>
+          <w:numId w:val="1"/>
+        </w:numPr>
+        <w:rPr>
+          <w:b/>
+          <w:bCs/>
+          <w:sz w:val="32"/>
+          <w:szCs w:val="32"/>
+          <w:lang w:val="en-GB"/>
+        </w:rPr>
+      </w:pPr>
+      <w:r>
+        <w:rPr>
+          <w:b/>
+          <w:bCs/>
+          <w:lang w:val="en-GB"/>
+        </w:rPr>
+        <w:t>I:</w:t>
+      </w:r>
+      <w:r>
+        <w:rPr>
+          <w:b/>
+          <w:bCs/>
+          <w:sz w:val="32"/>
+          <w:szCs w:val="32"/>
+          <w:lang w:val="en-GB"/>
+        </w:rPr>
+        <w:t xml:space="preserve"> </w:t>
+      </w:r>
+      <w:r>
+        <w:rPr>
+          <w:i/>
+          <w:iCs/>
+          <w:lang w:val="en-GB"/>
+        </w:rPr>
+        <w:t>When logged into a account the login button on the main web page upper right top is changed to the account username.</w:t>
+      </w:r>
+    </w:p>
+    <w:p>
+      <w:pPr>
+        <w:pStyle w:val="Lijstalinea"/>
+        <w:numPr>
+          <w:ilvl w:val="1"/>
+          <w:numId w:val="1"/>
+        </w:numPr>
+        <w:rPr>
+          <w:b/>
+          <w:bCs/>
+          <w:sz w:val="32"/>
+          <w:szCs w:val="32"/>
+          <w:lang w:val="en-GB"/>
+        </w:rPr>
+      </w:pPr>
+      <w:r>
+        <w:rPr>
+          <w:b/>
+          <w:bCs/>
+          <w:lang w:val="en-GB"/>
+        </w:rPr>
+        <w:t>J:</w:t>
+      </w:r>
+      <w:r>
+        <w:rPr>
+          <w:b/>
+          <w:bCs/>
+          <w:sz w:val="32"/>
+          <w:szCs w:val="32"/>
+          <w:lang w:val="en-GB"/>
+        </w:rPr>
+        <w:t xml:space="preserve"> </w:t>
+      </w:r>
+      <w:r>
+        <w:rPr>
+          <w:i/>
+          <w:iCs/>
+          <w:lang w:val="en-GB"/>
+        </w:rPr>
+        <w:t>When clicked on the username a dropdown menu opens downwards.</w:t>
+      </w:r>
     </w:p>
     <w:p>
       <w:pPr>
@@ -5316,8 +6075,501 @@
           <w:bCs/>
           <w:lang w:val="en-GB"/>
         </w:rPr>
+        <w:lastRenderedPageBreak/>
         <w:t>US04:</w:t>
       </w:r>
+      <w:r>
+        <w:rPr>
+          <w:b/>
+          <w:bCs/>
+          <w:lang w:val="en-GB"/>
+        </w:rPr>
+        <w:t xml:space="preserve"> </w:t>
+      </w:r>
+      <w:r>
+        <w:rPr>
+          <w:b/>
+          <w:bCs/>
+          <w:lang w:val="en-GB"/>
+        </w:rPr>
+        <w:t xml:space="preserve">The user has opened the main webpage and clicked on login, the login page is displayed and the user can </w:t>
+      </w:r>
+      <w:r>
+        <w:rPr>
+          <w:b/>
+          <w:bCs/>
+          <w:lang w:val="en-GB"/>
+        </w:rPr>
+        <w:t>create</w:t>
+      </w:r>
+      <w:r>
+        <w:rPr>
+          <w:b/>
+          <w:bCs/>
+          <w:lang w:val="en-GB"/>
+        </w:rPr>
+        <w:t xml:space="preserve"> a</w:t>
+      </w:r>
+      <w:r>
+        <w:rPr>
+          <w:b/>
+          <w:bCs/>
+          <w:lang w:val="en-GB"/>
+        </w:rPr>
+        <w:t>n new</w:t>
+      </w:r>
+      <w:r>
+        <w:rPr>
+          <w:b/>
+          <w:bCs/>
+          <w:lang w:val="en-GB"/>
+        </w:rPr>
+        <w:t xml:space="preserve"> account.</w:t>
+      </w:r>
+    </w:p>
+    <w:p>
+      <w:pPr>
+        <w:pStyle w:val="Lijstalinea"/>
+        <w:numPr>
+          <w:ilvl w:val="1"/>
+          <w:numId w:val="1"/>
+        </w:numPr>
+        <w:rPr>
+          <w:b/>
+          <w:bCs/>
+          <w:sz w:val="32"/>
+          <w:szCs w:val="32"/>
+          <w:lang w:val="en-GB"/>
+        </w:rPr>
+      </w:pPr>
+      <w:r>
+        <w:rPr>
+          <w:b/>
+          <w:bCs/>
+          <w:lang w:val="en-GB"/>
+        </w:rPr>
+        <w:t>A:</w:t>
+      </w:r>
+      <w:r>
+        <w:rPr>
+          <w:i/>
+          <w:iCs/>
+          <w:lang w:val="en-GB"/>
+        </w:rPr>
+        <w:t xml:space="preserve"> On the login page when the user has clicked on the create account button, a </w:t>
+      </w:r>
+      <w:r>
+        <w:rPr>
+          <w:i/>
+          <w:iCs/>
+          <w:lang w:val="en-GB"/>
+        </w:rPr>
+        <w:t xml:space="preserve">create account code </w:t>
+      </w:r>
+      <w:r>
+        <w:rPr>
+          <w:i/>
+          <w:iCs/>
+          <w:lang w:val="en-GB"/>
+        </w:rPr>
+        <w:t>text field and label are added.</w:t>
+      </w:r>
+    </w:p>
+    <w:p>
+      <w:pPr>
+        <w:pStyle w:val="Lijstalinea"/>
+        <w:numPr>
+          <w:ilvl w:val="1"/>
+          <w:numId w:val="1"/>
+        </w:numPr>
+        <w:rPr>
+          <w:b/>
+          <w:bCs/>
+          <w:sz w:val="32"/>
+          <w:szCs w:val="32"/>
+          <w:lang w:val="en-GB"/>
+        </w:rPr>
+      </w:pPr>
+      <w:r>
+        <w:rPr>
+          <w:b/>
+          <w:bCs/>
+          <w:lang w:val="en-GB"/>
+        </w:rPr>
+        <w:t>B:</w:t>
+      </w:r>
+      <w:r>
+        <w:rPr>
+          <w:b/>
+          <w:bCs/>
+          <w:sz w:val="32"/>
+          <w:szCs w:val="32"/>
+          <w:lang w:val="en-GB"/>
+        </w:rPr>
+        <w:t xml:space="preserve"> </w:t>
+      </w:r>
+      <w:r>
+        <w:rPr>
+          <w:i/>
+          <w:iCs/>
+          <w:lang w:val="en-GB"/>
+        </w:rPr>
+        <w:t>On the login page when the user has clicked on the create account button</w:t>
+      </w:r>
+      <w:r>
+        <w:rPr>
+          <w:i/>
+          <w:iCs/>
+          <w:lang w:val="en-GB"/>
+        </w:rPr>
+        <w:t>, the login button changes to the create button.</w:t>
+      </w:r>
+    </w:p>
+    <w:p>
+      <w:pPr>
+        <w:pStyle w:val="Lijstalinea"/>
+        <w:numPr>
+          <w:ilvl w:val="1"/>
+          <w:numId w:val="1"/>
+        </w:numPr>
+        <w:rPr>
+          <w:b/>
+          <w:bCs/>
+          <w:sz w:val="32"/>
+          <w:szCs w:val="32"/>
+          <w:lang w:val="en-GB"/>
+        </w:rPr>
+      </w:pPr>
+      <w:r>
+        <w:rPr>
+          <w:b/>
+          <w:bCs/>
+          <w:lang w:val="en-GB"/>
+        </w:rPr>
+        <w:t>C:</w:t>
+      </w:r>
+      <w:r>
+        <w:rPr>
+          <w:b/>
+          <w:bCs/>
+          <w:sz w:val="32"/>
+          <w:szCs w:val="32"/>
+          <w:lang w:val="en-GB"/>
+        </w:rPr>
+        <w:t xml:space="preserve"> </w:t>
+      </w:r>
+      <w:r>
+        <w:rPr>
+          <w:i/>
+          <w:iCs/>
+          <w:lang w:val="en-GB"/>
+        </w:rPr>
+        <w:t>On the login page when the user has clicked on the create account button</w:t>
+      </w:r>
+      <w:r>
+        <w:rPr>
+          <w:i/>
+          <w:iCs/>
+          <w:lang w:val="en-GB"/>
+        </w:rPr>
+        <w:t xml:space="preserve">, the create account button is changed to </w:t>
+      </w:r>
+      <w:r>
+        <w:rPr>
+          <w:i/>
+          <w:iCs/>
+          <w:lang w:val="en-GB"/>
+        </w:rPr>
+        <w:t>login account.</w:t>
+      </w:r>
+    </w:p>
+    <w:p>
+      <w:pPr>
+        <w:pStyle w:val="Lijstalinea"/>
+        <w:numPr>
+          <w:ilvl w:val="1"/>
+          <w:numId w:val="1"/>
+        </w:numPr>
+        <w:rPr>
+          <w:b/>
+          <w:bCs/>
+          <w:sz w:val="32"/>
+          <w:szCs w:val="32"/>
+          <w:lang w:val="en-GB"/>
+        </w:rPr>
+      </w:pPr>
+      <w:r>
+        <w:rPr>
+          <w:b/>
+          <w:bCs/>
+          <w:lang w:val="en-GB"/>
+        </w:rPr>
+        <w:t>D:</w:t>
+      </w:r>
+      <w:r>
+        <w:rPr>
+          <w:b/>
+          <w:bCs/>
+          <w:sz w:val="32"/>
+          <w:szCs w:val="32"/>
+          <w:lang w:val="en-GB"/>
+        </w:rPr>
+        <w:t xml:space="preserve"> </w:t>
+      </w:r>
+      <w:r>
+        <w:rPr>
+          <w:i/>
+          <w:iCs/>
+          <w:lang w:val="en-GB"/>
+        </w:rPr>
+        <w:t>On the login page when the user has clicked on the create account button</w:t>
+      </w:r>
+      <w:r>
+        <w:rPr>
+          <w:i/>
+          <w:iCs/>
+          <w:lang w:val="en-GB"/>
+        </w:rPr>
+        <w:t>, a second password text field and label are added.</w:t>
+      </w:r>
+    </w:p>
+    <w:p>
+      <w:pPr>
+        <w:pStyle w:val="Lijstalinea"/>
+        <w:numPr>
+          <w:ilvl w:val="1"/>
+          <w:numId w:val="1"/>
+        </w:numPr>
+        <w:rPr>
+          <w:b/>
+          <w:bCs/>
+          <w:sz w:val="32"/>
+          <w:szCs w:val="32"/>
+          <w:lang w:val="en-GB"/>
+        </w:rPr>
+      </w:pPr>
+      <w:r>
+        <w:rPr>
+          <w:b/>
+          <w:bCs/>
+          <w:lang w:val="en-GB"/>
+        </w:rPr>
+        <w:t>E:</w:t>
+      </w:r>
+      <w:r>
+        <w:rPr>
+          <w:b/>
+          <w:bCs/>
+          <w:sz w:val="32"/>
+          <w:szCs w:val="32"/>
+          <w:lang w:val="en-GB"/>
+        </w:rPr>
+        <w:t xml:space="preserve"> </w:t>
+      </w:r>
+      <w:r>
+        <w:rPr>
+          <w:i/>
+          <w:iCs/>
+          <w:lang w:val="en-GB"/>
+        </w:rPr>
+        <w:t>If the user has filled in the username text field, password text fields and the create account code text field correctly</w:t>
+      </w:r>
+      <w:r>
+        <w:rPr>
+          <w:i/>
+          <w:iCs/>
+          <w:lang w:val="en-GB"/>
+        </w:rPr>
+        <w:t xml:space="preserve">, a “Account creation successful!” label will </w:t>
+      </w:r>
+      <w:r>
+        <w:rPr>
+          <w:i/>
+          <w:iCs/>
+          <w:lang w:val="en-GB"/>
+        </w:rPr>
+        <w:t>be sh</w:t>
+      </w:r>
+      <w:r>
+        <w:rPr>
+          <w:i/>
+          <w:iCs/>
+          <w:lang w:val="en-GB"/>
+        </w:rPr>
+        <w:t>o</w:t>
+      </w:r>
+      <w:r>
+        <w:rPr>
+          <w:i/>
+          <w:iCs/>
+          <w:lang w:val="en-GB"/>
+        </w:rPr>
+        <w:t>wn</w:t>
+      </w:r>
+      <w:r>
+        <w:rPr>
+          <w:i/>
+          <w:iCs/>
+          <w:lang w:val="en-GB"/>
+        </w:rPr>
+        <w:t>.</w:t>
+      </w:r>
+    </w:p>
+    <w:p>
+      <w:pPr>
+        <w:pStyle w:val="Lijstalinea"/>
+        <w:numPr>
+          <w:ilvl w:val="1"/>
+          <w:numId w:val="1"/>
+        </w:numPr>
+        <w:rPr>
+          <w:b/>
+          <w:bCs/>
+          <w:sz w:val="32"/>
+          <w:szCs w:val="32"/>
+          <w:lang w:val="en-GB"/>
+        </w:rPr>
+      </w:pPr>
+      <w:r>
+        <w:rPr>
+          <w:b/>
+          <w:bCs/>
+          <w:lang w:val="en-GB"/>
+        </w:rPr>
+        <w:t>F:</w:t>
+      </w:r>
+      <w:r>
+        <w:rPr>
+          <w:i/>
+          <w:iCs/>
+          <w:lang w:val="en-GB"/>
+        </w:rPr>
+        <w:t xml:space="preserve"> If the user has not filled in </w:t>
+      </w:r>
+      <w:r>
+        <w:rPr>
+          <w:i/>
+          <w:iCs/>
+          <w:lang w:val="en-GB"/>
+        </w:rPr>
+        <w:t>the username text field, password text fields and the create account code text field correctly</w:t>
+      </w:r>
+      <w:r>
+        <w:rPr>
+          <w:i/>
+          <w:iCs/>
+          <w:lang w:val="en-GB"/>
+        </w:rPr>
+        <w:t xml:space="preserve">, a “Fil in the required fields correctly” </w:t>
+      </w:r>
+      <w:r>
+        <w:rPr>
+          <w:i/>
+          <w:iCs/>
+          <w:lang w:val="en-GB"/>
+        </w:rPr>
+        <w:t>label</w:t>
+      </w:r>
+      <w:r>
+        <w:rPr>
+          <w:i/>
+          <w:iCs/>
+          <w:lang w:val="en-GB"/>
+        </w:rPr>
+        <w:t xml:space="preserve"> will be shown.</w:t>
+      </w:r>
+    </w:p>
+    <w:p>
+      <w:pPr>
+        <w:pStyle w:val="Lijstalinea"/>
+        <w:numPr>
+          <w:ilvl w:val="1"/>
+          <w:numId w:val="1"/>
+        </w:numPr>
+        <w:rPr>
+          <w:b/>
+          <w:bCs/>
+          <w:sz w:val="32"/>
+          <w:szCs w:val="32"/>
+          <w:lang w:val="en-GB"/>
+        </w:rPr>
+      </w:pPr>
+      <w:r>
+        <w:rPr>
+          <w:b/>
+          <w:bCs/>
+          <w:lang w:val="en-GB"/>
+        </w:rPr>
+        <w:t>G:</w:t>
+      </w:r>
+      <w:r>
+        <w:rPr>
+          <w:b/>
+          <w:bCs/>
+          <w:sz w:val="32"/>
+          <w:szCs w:val="32"/>
+          <w:lang w:val="en-GB"/>
+        </w:rPr>
+        <w:t xml:space="preserve"> </w:t>
+      </w:r>
+      <w:r>
+        <w:rPr>
+          <w:i/>
+          <w:iCs/>
+          <w:lang w:val="en-GB"/>
+        </w:rPr>
+        <w:t>If the user has successfully created a new account the user will be navigated to the login page</w:t>
+      </w:r>
+    </w:p>
+    <w:p>
+      <w:pPr>
+        <w:pStyle w:val="Lijstalinea"/>
+        <w:numPr>
+          <w:ilvl w:val="0"/>
+          <w:numId w:val="1"/>
+        </w:numPr>
+        <w:rPr>
+          <w:b/>
+          <w:bCs/>
+          <w:sz w:val="32"/>
+          <w:szCs w:val="32"/>
+          <w:lang w:val="en-GB"/>
+        </w:rPr>
+      </w:pPr>
+      <w:r>
+        <w:rPr>
+          <w:b/>
+          <w:bCs/>
+          <w:lang w:val="en-GB"/>
+        </w:rPr>
+        <w:t>US05:</w:t>
+      </w:r>
+      <w:r>
+        <w:rPr>
+          <w:b/>
+          <w:bCs/>
+          <w:sz w:val="32"/>
+          <w:szCs w:val="32"/>
+          <w:lang w:val="en-GB"/>
+        </w:rPr>
+        <w:t xml:space="preserve"> </w:t>
+      </w:r>
+    </w:p>
+    <w:p>
+      <w:pPr>
+        <w:pStyle w:val="Lijstalinea"/>
+        <w:numPr>
+          <w:ilvl w:val="0"/>
+          <w:numId w:val="1"/>
+        </w:numPr>
+        <w:rPr>
+          <w:b/>
+          <w:bCs/>
+          <w:sz w:val="32"/>
+          <w:szCs w:val="32"/>
+          <w:lang w:val="en-GB"/>
+        </w:rPr>
+      </w:pPr>
       <w:r>
         <w:rPr>
           <w:b/>
@@ -7079,6 +8331,8 @@
   </w:compat>
   <w:rsids>
     <w:rsidRoot w:val="00573769"/>
+    <w:rsid w:val="00066374"/>
+    <w:rsid w:val="001A7A0B"/>
     <w:rsid w:val="00460170"/>
     <w:rsid w:val="00573769"/>
     <w:rsid w:val="005F6577"/>

</xml_diff>

<commit_message>
added screen design to pva, 03-05-2022
</commit_message>
<xml_diff>
--- a/Docs/PoliticalHistoryWebApp-PvA-RickBeniers.docx
+++ b/Docs/PoliticalHistoryWebApp-PvA-RickBeniers.docx
@@ -1,6 +1,6 @@
 
 <file path=word/document.xml><?xml version="1.0" encoding="utf-8"?>
-<w:document xmlns:wpc="http://schemas.microsoft.com/office/word/2010/wordprocessingCanvas" xmlns:cx="http://schemas.microsoft.com/office/drawing/2014/chartex" xmlns:cx1="http://schemas.microsoft.com/office/drawing/2015/9/8/chartex" xmlns:cx2="http://schemas.microsoft.com/office/drawing/2015/10/21/chartex" xmlns:cx3="http://schemas.microsoft.com/office/drawing/2016/5/9/chartex" xmlns:cx4="http://schemas.microsoft.com/office/drawing/2016/5/10/chartex" xmlns:cx5="http://schemas.microsoft.com/office/drawing/2016/5/11/chartex" xmlns:cx6="http://schemas.microsoft.com/office/drawing/2016/5/12/chartex" xmlns:cx7="http://schemas.microsoft.com/office/drawing/2016/5/13/chartex" xmlns:cx8="http://schemas.microsoft.com/office/drawing/2016/5/14/chartex" xmlns:mc="http://schemas.openxmlformats.org/markup-compatibility/2006" xmlns:aink="http://schemas.microsoft.com/office/drawing/2016/ink" xmlns:am3d="http://schemas.microsoft.com/office/drawing/2017/model3d" xmlns:o="urn:schemas-microsoft-com:office:office" xmlns:r="http://schemas.openxmlformats.org/officeDocument/2006/relationships" xmlns:m="http://schemas.openxmlformats.org/officeDocument/2006/math" xmlns:v="urn:schemas-microsoft-com:vml" xmlns:wp14="http://schemas.microsoft.com/office/word/2010/wordprocessingDrawing" xmlns:wp="http://schemas.openxmlformats.org/drawingml/2006/wordprocessingDrawing" xmlns:w10="urn:schemas-microsoft-com:office:word" xmlns:w="http://schemas.openxmlformats.org/wordprocessingml/2006/main" xmlns:w14="http://schemas.microsoft.com/office/word/2010/wordml" xmlns:w15="http://schemas.microsoft.com/office/word/2012/wordml" xmlns:w16cex="http://schemas.microsoft.com/office/word/2018/wordml/cex" xmlns:w16cid="http://schemas.microsoft.com/office/word/2016/wordml/cid" xmlns:w16="http://schemas.microsoft.com/office/word/2018/wordml" xmlns:w16sdtdh="http://schemas.microsoft.com/office/word/2020/wordml/sdtdatahash" xmlns:w16se="http://schemas.microsoft.com/office/word/2015/wordml/symex" xmlns:wpg="http://schemas.microsoft.com/office/word/2010/wordprocessingGroup" xmlns:wpi="http://schemas.microsoft.com/office/word/2010/wordprocessingInk" xmlns:wne="http://schemas.microsoft.com/office/word/2006/wordml" xmlns:wps="http://schemas.microsoft.com/office/word/2010/wordprocessingShape" mc:Ignorable="w14 w15 w16se w16cid w16 w16cex w16sdtdh wp14">
+<w:document xmlns:wpc="http://schemas.microsoft.com/office/word/2010/wordprocessingCanvas" xmlns:cx="http://schemas.microsoft.com/office/drawing/2014/chartex" xmlns:cx1="http://schemas.microsoft.com/office/drawing/2015/9/8/chartex" xmlns:cx2="http://schemas.microsoft.com/office/drawing/2015/10/21/chartex" xmlns:cx3="http://schemas.microsoft.com/office/drawing/2016/5/9/chartex" xmlns:cx4="http://schemas.microsoft.com/office/drawing/2016/5/10/chartex" xmlns:cx5="http://schemas.microsoft.com/office/drawing/2016/5/11/chartex" xmlns:cx6="http://schemas.microsoft.com/office/drawing/2016/5/12/chartex" xmlns:cx7="http://schemas.microsoft.com/office/drawing/2016/5/13/chartex" xmlns:cx8="http://schemas.microsoft.com/office/drawing/2016/5/14/chartex" xmlns:mc="http://schemas.openxmlformats.org/markup-compatibility/2006" xmlns:aink="http://schemas.microsoft.com/office/drawing/2016/ink" xmlns:am3d="http://schemas.microsoft.com/office/drawing/2017/model3d" xmlns:o="urn:schemas-microsoft-com:office:office" xmlns:oel="http://schemas.microsoft.com/office/2019/extlst" xmlns:r="http://schemas.openxmlformats.org/officeDocument/2006/relationships" xmlns:m="http://schemas.openxmlformats.org/officeDocument/2006/math" xmlns:v="urn:schemas-microsoft-com:vml" xmlns:wp14="http://schemas.microsoft.com/office/word/2010/wordprocessingDrawing" xmlns:wp="http://schemas.openxmlformats.org/drawingml/2006/wordprocessingDrawing" xmlns:w10="urn:schemas-microsoft-com:office:word" xmlns:w="http://schemas.openxmlformats.org/wordprocessingml/2006/main" xmlns:w14="http://schemas.microsoft.com/office/word/2010/wordml" xmlns:w15="http://schemas.microsoft.com/office/word/2012/wordml" xmlns:w16cex="http://schemas.microsoft.com/office/word/2018/wordml/cex" xmlns:w16cid="http://schemas.microsoft.com/office/word/2016/wordml/cid" xmlns:w16="http://schemas.microsoft.com/office/word/2018/wordml" xmlns:w16sdtdh="http://schemas.microsoft.com/office/word/2020/wordml/sdtdatahash" xmlns:w16se="http://schemas.microsoft.com/office/word/2015/wordml/symex" xmlns:wpg="http://schemas.microsoft.com/office/word/2010/wordprocessingGroup" xmlns:wpi="http://schemas.microsoft.com/office/word/2010/wordprocessingInk" xmlns:wne="http://schemas.microsoft.com/office/word/2006/wordml" xmlns:wps="http://schemas.microsoft.com/office/word/2010/wordprocessingShape" mc:Ignorable="w14 w15 w16se w16cid w16 w16cex w16sdtdh wp14">
   <w:body>
     <w:sdt>
       <w:sdtPr>
@@ -93,7 +93,7 @@
                                       <w:rPr>
                                         <w:color w:val="4472C4" w:themeColor="accent1"/>
                                       </w:rPr>
-                                      <w:t>Version: V0.4</w:t>
+                                      <w:t>Version: V0.5</w:t>
                                     </w:r>
                                   </w:p>
                                 </w:sdtContent>
@@ -147,7 +147,7 @@
                                 <w:rPr>
                                   <w:color w:val="4472C4" w:themeColor="accent1"/>
                                 </w:rPr>
-                                <w:t>Version: V0.4</w:t>
+                                <w:t>Version: V0.5</w:t>
                               </w:r>
                             </w:p>
                           </w:sdtContent>
@@ -732,7 +732,7 @@
           <w:r>
             <w:fldChar w:fldCharType="separate"/>
           </w:r>
-          <w:hyperlink w:anchor="_Toc102235176" w:history="1">
+          <w:hyperlink w:anchor="_Toc102500768" w:history="1">
             <w:r>
               <w:rPr>
                 <w:rStyle w:val="Hyperlink"/>
@@ -759,7 +759,7 @@
                 <w:noProof/>
                 <w:webHidden/>
               </w:rPr>
-              <w:instrText xml:space="preserve"> PAGEREF _Toc102235176 \h </w:instrText>
+              <w:instrText xml:space="preserve"> PAGEREF _Toc102500768 \h </w:instrText>
             </w:r>
             <w:r>
               <w:rPr>
@@ -802,7 +802,7 @@
               <w:lang w:eastAsia="nl-NL"/>
             </w:rPr>
           </w:pPr>
-          <w:hyperlink w:anchor="_Toc102235177" w:history="1">
+          <w:hyperlink w:anchor="_Toc102500769" w:history="1">
             <w:r>
               <w:rPr>
                 <w:rStyle w:val="Hyperlink"/>
@@ -831,7 +831,7 @@
                 <w:noProof/>
                 <w:webHidden/>
               </w:rPr>
-              <w:instrText xml:space="preserve"> PAGEREF _Toc102235177 \h </w:instrText>
+              <w:instrText xml:space="preserve"> PAGEREF _Toc102500769 \h </w:instrText>
             </w:r>
             <w:r>
               <w:rPr>
@@ -874,7 +874,7 @@
               <w:lang w:eastAsia="nl-NL"/>
             </w:rPr>
           </w:pPr>
-          <w:hyperlink w:anchor="_Toc102235178" w:history="1">
+          <w:hyperlink w:anchor="_Toc102500770" w:history="1">
             <w:r>
               <w:rPr>
                 <w:rStyle w:val="Hyperlink"/>
@@ -902,7 +902,7 @@
                 <w:noProof/>
                 <w:webHidden/>
               </w:rPr>
-              <w:instrText xml:space="preserve"> PAGEREF _Toc102235178 \h </w:instrText>
+              <w:instrText xml:space="preserve"> PAGEREF _Toc102500770 \h </w:instrText>
             </w:r>
             <w:r>
               <w:rPr>
@@ -945,7 +945,7 @@
               <w:lang w:eastAsia="nl-NL"/>
             </w:rPr>
           </w:pPr>
-          <w:hyperlink w:anchor="_Toc102235179" w:history="1">
+          <w:hyperlink w:anchor="_Toc102500771" w:history="1">
             <w:r>
               <w:rPr>
                 <w:rStyle w:val="Hyperlink"/>
@@ -973,7 +973,7 @@
                 <w:noProof/>
                 <w:webHidden/>
               </w:rPr>
-              <w:instrText xml:space="preserve"> PAGEREF _Toc102235179 \h </w:instrText>
+              <w:instrText xml:space="preserve"> PAGEREF _Toc102500771 \h </w:instrText>
             </w:r>
             <w:r>
               <w:rPr>
@@ -1016,7 +1016,7 @@
               <w:lang w:eastAsia="nl-NL"/>
             </w:rPr>
           </w:pPr>
-          <w:hyperlink w:anchor="_Toc102235180" w:history="1">
+          <w:hyperlink w:anchor="_Toc102500772" w:history="1">
             <w:r>
               <w:rPr>
                 <w:rStyle w:val="Hyperlink"/>
@@ -1045,7 +1045,7 @@
                 <w:noProof/>
                 <w:webHidden/>
               </w:rPr>
-              <w:instrText xml:space="preserve"> PAGEREF _Toc102235180 \h </w:instrText>
+              <w:instrText xml:space="preserve"> PAGEREF _Toc102500772 \h </w:instrText>
             </w:r>
             <w:r>
               <w:rPr>
@@ -1088,7 +1088,7 @@
               <w:lang w:eastAsia="nl-NL"/>
             </w:rPr>
           </w:pPr>
-          <w:hyperlink w:anchor="_Toc102235181" w:history="1">
+          <w:hyperlink w:anchor="_Toc102500773" w:history="1">
             <w:r>
               <w:rPr>
                 <w:rStyle w:val="Hyperlink"/>
@@ -1117,7 +1117,7 @@
                 <w:noProof/>
                 <w:webHidden/>
               </w:rPr>
-              <w:instrText xml:space="preserve"> PAGEREF _Toc102235181 \h </w:instrText>
+              <w:instrText xml:space="preserve"> PAGEREF _Toc102500773 \h </w:instrText>
             </w:r>
             <w:r>
               <w:rPr>
@@ -1160,7 +1160,7 @@
               <w:lang w:eastAsia="nl-NL"/>
             </w:rPr>
           </w:pPr>
-          <w:hyperlink w:anchor="_Toc102235182" w:history="1">
+          <w:hyperlink w:anchor="_Toc102500774" w:history="1">
             <w:r>
               <w:rPr>
                 <w:rStyle w:val="Hyperlink"/>
@@ -1188,7 +1188,7 @@
                 <w:noProof/>
                 <w:webHidden/>
               </w:rPr>
-              <w:instrText xml:space="preserve"> PAGEREF _Toc102235182 \h </w:instrText>
+              <w:instrText xml:space="preserve"> PAGEREF _Toc102500774 \h </w:instrText>
             </w:r>
             <w:r>
               <w:rPr>
@@ -1231,7 +1231,7 @@
               <w:lang w:eastAsia="nl-NL"/>
             </w:rPr>
           </w:pPr>
-          <w:hyperlink w:anchor="_Toc102235183" w:history="1">
+          <w:hyperlink w:anchor="_Toc102500775" w:history="1">
             <w:r>
               <w:rPr>
                 <w:rStyle w:val="Hyperlink"/>
@@ -1260,7 +1260,7 @@
                 <w:noProof/>
                 <w:webHidden/>
               </w:rPr>
-              <w:instrText xml:space="preserve"> PAGEREF _Toc102235183 \h </w:instrText>
+              <w:instrText xml:space="preserve"> PAGEREF _Toc102500775 \h </w:instrText>
             </w:r>
             <w:r>
               <w:rPr>
@@ -1303,7 +1303,7 @@
               <w:lang w:eastAsia="nl-NL"/>
             </w:rPr>
           </w:pPr>
-          <w:hyperlink w:anchor="_Toc102235184" w:history="1">
+          <w:hyperlink w:anchor="_Toc102500776" w:history="1">
             <w:r>
               <w:rPr>
                 <w:rStyle w:val="Hyperlink"/>
@@ -1332,7 +1332,7 @@
                 <w:noProof/>
                 <w:webHidden/>
               </w:rPr>
-              <w:instrText xml:space="preserve"> PAGEREF _Toc102235184 \h </w:instrText>
+              <w:instrText xml:space="preserve"> PAGEREF _Toc102500776 \h </w:instrText>
             </w:r>
             <w:r>
               <w:rPr>
@@ -1375,7 +1375,7 @@
               <w:lang w:eastAsia="nl-NL"/>
             </w:rPr>
           </w:pPr>
-          <w:hyperlink w:anchor="_Toc102235185" w:history="1">
+          <w:hyperlink w:anchor="_Toc102500777" w:history="1">
             <w:r>
               <w:rPr>
                 <w:rStyle w:val="Hyperlink"/>
@@ -1403,7 +1403,7 @@
                 <w:noProof/>
                 <w:webHidden/>
               </w:rPr>
-              <w:instrText xml:space="preserve"> PAGEREF _Toc102235185 \h </w:instrText>
+              <w:instrText xml:space="preserve"> PAGEREF _Toc102500777 \h </w:instrText>
             </w:r>
             <w:r>
               <w:rPr>
@@ -1446,7 +1446,7 @@
               <w:lang w:eastAsia="nl-NL"/>
             </w:rPr>
           </w:pPr>
-          <w:hyperlink w:anchor="_Toc102235186" w:history="1">
+          <w:hyperlink w:anchor="_Toc102500778" w:history="1">
             <w:r>
               <w:rPr>
                 <w:rStyle w:val="Hyperlink"/>
@@ -1474,7 +1474,7 @@
                 <w:noProof/>
                 <w:webHidden/>
               </w:rPr>
-              <w:instrText xml:space="preserve"> PAGEREF _Toc102235186 \h </w:instrText>
+              <w:instrText xml:space="preserve"> PAGEREF _Toc102500778 \h </w:instrText>
             </w:r>
             <w:r>
               <w:rPr>
@@ -1517,7 +1517,7 @@
               <w:lang w:eastAsia="nl-NL"/>
             </w:rPr>
           </w:pPr>
-          <w:hyperlink w:anchor="_Toc102235187" w:history="1">
+          <w:hyperlink w:anchor="_Toc102500779" w:history="1">
             <w:r>
               <w:rPr>
                 <w:rStyle w:val="Hyperlink"/>
@@ -1545,7 +1545,7 @@
                 <w:noProof/>
                 <w:webHidden/>
               </w:rPr>
-              <w:instrText xml:space="preserve"> PAGEREF _Toc102235187 \h </w:instrText>
+              <w:instrText xml:space="preserve"> PAGEREF _Toc102500779 \h </w:instrText>
             </w:r>
             <w:r>
               <w:rPr>
@@ -1588,7 +1588,7 @@
               <w:lang w:eastAsia="nl-NL"/>
             </w:rPr>
           </w:pPr>
-          <w:hyperlink w:anchor="_Toc102235188" w:history="1">
+          <w:hyperlink w:anchor="_Toc102500780" w:history="1">
             <w:r>
               <w:rPr>
                 <w:rStyle w:val="Hyperlink"/>
@@ -1616,7 +1616,7 @@
                 <w:noProof/>
                 <w:webHidden/>
               </w:rPr>
-              <w:instrText xml:space="preserve"> PAGEREF _Toc102235188 \h </w:instrText>
+              <w:instrText xml:space="preserve"> PAGEREF _Toc102500780 \h </w:instrText>
             </w:r>
             <w:r>
               <w:rPr>
@@ -1637,6 +1637,290 @@
                 <w:webHidden/>
               </w:rPr>
               <w:t>7</w:t>
+            </w:r>
+            <w:r>
+              <w:rPr>
+                <w:noProof/>
+                <w:webHidden/>
+              </w:rPr>
+              <w:fldChar w:fldCharType="end"/>
+            </w:r>
+          </w:hyperlink>
+        </w:p>
+        <w:p>
+          <w:pPr>
+            <w:pStyle w:val="Inhopg2"/>
+            <w:tabs>
+              <w:tab w:val="right" w:leader="dot" w:pos="9062"/>
+            </w:tabs>
+            <w:rPr>
+              <w:rFonts w:eastAsiaTheme="minorEastAsia"/>
+              <w:noProof/>
+              <w:lang w:eastAsia="nl-NL"/>
+            </w:rPr>
+          </w:pPr>
+          <w:hyperlink w:anchor="_Toc102500781" w:history="1">
+            <w:r>
+              <w:rPr>
+                <w:rStyle w:val="Hyperlink"/>
+                <w:noProof/>
+                <w:lang w:val="en-GB"/>
+              </w:rPr>
+              <w:t>Graphical design</w:t>
+            </w:r>
+            <w:r>
+              <w:rPr>
+                <w:noProof/>
+                <w:webHidden/>
+              </w:rPr>
+              <w:tab/>
+            </w:r>
+            <w:r>
+              <w:rPr>
+                <w:noProof/>
+                <w:webHidden/>
+              </w:rPr>
+              <w:fldChar w:fldCharType="begin"/>
+            </w:r>
+            <w:r>
+              <w:rPr>
+                <w:noProof/>
+                <w:webHidden/>
+              </w:rPr>
+              <w:instrText xml:space="preserve"> PAGEREF _Toc102500781 \h </w:instrText>
+            </w:r>
+            <w:r>
+              <w:rPr>
+                <w:noProof/>
+                <w:webHidden/>
+              </w:rPr>
+            </w:r>
+            <w:r>
+              <w:rPr>
+                <w:noProof/>
+                <w:webHidden/>
+              </w:rPr>
+              <w:fldChar w:fldCharType="separate"/>
+            </w:r>
+            <w:r>
+              <w:rPr>
+                <w:noProof/>
+                <w:webHidden/>
+              </w:rPr>
+              <w:t>9</w:t>
+            </w:r>
+            <w:r>
+              <w:rPr>
+                <w:noProof/>
+                <w:webHidden/>
+              </w:rPr>
+              <w:fldChar w:fldCharType="end"/>
+            </w:r>
+          </w:hyperlink>
+        </w:p>
+        <w:p>
+          <w:pPr>
+            <w:pStyle w:val="Inhopg3"/>
+            <w:tabs>
+              <w:tab w:val="right" w:leader="dot" w:pos="9062"/>
+            </w:tabs>
+            <w:rPr>
+              <w:rFonts w:eastAsiaTheme="minorEastAsia"/>
+              <w:noProof/>
+              <w:lang w:eastAsia="nl-NL"/>
+            </w:rPr>
+          </w:pPr>
+          <w:hyperlink w:anchor="_Toc102500782" w:history="1">
+            <w:r>
+              <w:rPr>
+                <w:rStyle w:val="Hyperlink"/>
+                <w:noProof/>
+                <w:lang w:val="en-GB"/>
+              </w:rPr>
+              <w:t>Screen design(login page)</w:t>
+            </w:r>
+            <w:r>
+              <w:rPr>
+                <w:noProof/>
+                <w:webHidden/>
+              </w:rPr>
+              <w:tab/>
+            </w:r>
+            <w:r>
+              <w:rPr>
+                <w:noProof/>
+                <w:webHidden/>
+              </w:rPr>
+              <w:fldChar w:fldCharType="begin"/>
+            </w:r>
+            <w:r>
+              <w:rPr>
+                <w:noProof/>
+                <w:webHidden/>
+              </w:rPr>
+              <w:instrText xml:space="preserve"> PAGEREF _Toc102500782 \h </w:instrText>
+            </w:r>
+            <w:r>
+              <w:rPr>
+                <w:noProof/>
+                <w:webHidden/>
+              </w:rPr>
+            </w:r>
+            <w:r>
+              <w:rPr>
+                <w:noProof/>
+                <w:webHidden/>
+              </w:rPr>
+              <w:fldChar w:fldCharType="separate"/>
+            </w:r>
+            <w:r>
+              <w:rPr>
+                <w:noProof/>
+                <w:webHidden/>
+              </w:rPr>
+              <w:t>9</w:t>
+            </w:r>
+            <w:r>
+              <w:rPr>
+                <w:noProof/>
+                <w:webHidden/>
+              </w:rPr>
+              <w:fldChar w:fldCharType="end"/>
+            </w:r>
+          </w:hyperlink>
+        </w:p>
+        <w:p>
+          <w:pPr>
+            <w:pStyle w:val="Inhopg3"/>
+            <w:tabs>
+              <w:tab w:val="right" w:leader="dot" w:pos="9062"/>
+            </w:tabs>
+            <w:rPr>
+              <w:rFonts w:eastAsiaTheme="minorEastAsia"/>
+              <w:noProof/>
+              <w:lang w:eastAsia="nl-NL"/>
+            </w:rPr>
+          </w:pPr>
+          <w:hyperlink w:anchor="_Toc102500783" w:history="1">
+            <w:r>
+              <w:rPr>
+                <w:rStyle w:val="Hyperlink"/>
+                <w:noProof/>
+                <w:lang w:val="en-GB"/>
+              </w:rPr>
+              <w:t>Screen design(Main page)</w:t>
+            </w:r>
+            <w:r>
+              <w:rPr>
+                <w:noProof/>
+                <w:webHidden/>
+              </w:rPr>
+              <w:tab/>
+            </w:r>
+            <w:r>
+              <w:rPr>
+                <w:noProof/>
+                <w:webHidden/>
+              </w:rPr>
+              <w:fldChar w:fldCharType="begin"/>
+            </w:r>
+            <w:r>
+              <w:rPr>
+                <w:noProof/>
+                <w:webHidden/>
+              </w:rPr>
+              <w:instrText xml:space="preserve"> PAGEREF _Toc102500783 \h </w:instrText>
+            </w:r>
+            <w:r>
+              <w:rPr>
+                <w:noProof/>
+                <w:webHidden/>
+              </w:rPr>
+            </w:r>
+            <w:r>
+              <w:rPr>
+                <w:noProof/>
+                <w:webHidden/>
+              </w:rPr>
+              <w:fldChar w:fldCharType="separate"/>
+            </w:r>
+            <w:r>
+              <w:rPr>
+                <w:noProof/>
+                <w:webHidden/>
+              </w:rPr>
+              <w:t>10</w:t>
+            </w:r>
+            <w:r>
+              <w:rPr>
+                <w:noProof/>
+                <w:webHidden/>
+              </w:rPr>
+              <w:fldChar w:fldCharType="end"/>
+            </w:r>
+          </w:hyperlink>
+        </w:p>
+        <w:p>
+          <w:pPr>
+            <w:pStyle w:val="Inhopg3"/>
+            <w:tabs>
+              <w:tab w:val="right" w:leader="dot" w:pos="9062"/>
+            </w:tabs>
+            <w:rPr>
+              <w:rFonts w:eastAsiaTheme="minorEastAsia"/>
+              <w:noProof/>
+              <w:lang w:eastAsia="nl-NL"/>
+            </w:rPr>
+          </w:pPr>
+          <w:hyperlink w:anchor="_Toc102500784" w:history="1">
+            <w:r>
+              <w:rPr>
+                <w:rStyle w:val="Hyperlink"/>
+                <w:noProof/>
+                <w:lang w:val="en-GB"/>
+              </w:rPr>
+              <w:t>Graphical screen design decisions</w:t>
+            </w:r>
+            <w:r>
+              <w:rPr>
+                <w:noProof/>
+                <w:webHidden/>
+              </w:rPr>
+              <w:tab/>
+            </w:r>
+            <w:r>
+              <w:rPr>
+                <w:noProof/>
+                <w:webHidden/>
+              </w:rPr>
+              <w:fldChar w:fldCharType="begin"/>
+            </w:r>
+            <w:r>
+              <w:rPr>
+                <w:noProof/>
+                <w:webHidden/>
+              </w:rPr>
+              <w:instrText xml:space="preserve"> PAGEREF _Toc102500784 \h </w:instrText>
+            </w:r>
+            <w:r>
+              <w:rPr>
+                <w:noProof/>
+                <w:webHidden/>
+              </w:rPr>
+            </w:r>
+            <w:r>
+              <w:rPr>
+                <w:noProof/>
+                <w:webHidden/>
+              </w:rPr>
+              <w:fldChar w:fldCharType="separate"/>
+            </w:r>
+            <w:r>
+              <w:rPr>
+                <w:noProof/>
+                <w:webHidden/>
+              </w:rPr>
+              <w:t>11</w:t>
             </w:r>
             <w:r>
               <w:rPr>
@@ -1672,7 +1956,7 @@
       <w:r>
         <w:br w:type="page"/>
       </w:r>
-      <w:bookmarkStart w:id="0" w:name="_Toc102235176"/>
+      <w:bookmarkStart w:id="0" w:name="_Toc102500768"/>
       <w:r>
         <w:rPr>
           <w:sz w:val="40"/>
@@ -2054,13 +2338,7 @@
               <w:rPr>
                 <w:lang w:val="en-GB"/>
               </w:rPr>
-              <w:t xml:space="preserve">User stories and acceptation criteria written for Epic </w:t>
-            </w:r>
-            <w:r>
-              <w:rPr>
-                <w:lang w:val="en-GB"/>
-              </w:rPr>
-              <w:t>B.</w:t>
+              <w:t>User stories and acceptation criteria written for Epic B.</w:t>
             </w:r>
           </w:p>
         </w:tc>
@@ -2085,6 +2363,70 @@
           </w:p>
         </w:tc>
       </w:tr>
+      <w:tr>
+        <w:trPr>
+          <w:trHeight w:val="283"/>
+        </w:trPr>
+        <w:tc>
+          <w:tcPr>
+            <w:tcW w:w="3114" w:type="dxa"/>
+            <w:shd w:val="clear" w:color="auto" w:fill="FFFFFF" w:themeFill="background1"/>
+          </w:tcPr>
+          <w:p>
+            <w:pPr>
+              <w:jc w:val="center"/>
+              <w:rPr>
+                <w:lang w:val="en-GB"/>
+              </w:rPr>
+            </w:pPr>
+            <w:r>
+              <w:rPr>
+                <w:lang w:val="en-GB"/>
+              </w:rPr>
+              <w:t>V0.5</w:t>
+            </w:r>
+          </w:p>
+        </w:tc>
+        <w:tc>
+          <w:tcPr>
+            <w:tcW w:w="2927" w:type="dxa"/>
+            <w:shd w:val="clear" w:color="auto" w:fill="FFFFFF" w:themeFill="background1"/>
+          </w:tcPr>
+          <w:p>
+            <w:pPr>
+              <w:rPr>
+                <w:lang w:val="en-GB"/>
+              </w:rPr>
+            </w:pPr>
+            <w:r>
+              <w:rPr>
+                <w:lang w:val="en-GB"/>
+              </w:rPr>
+              <w:t>Screen designs made for both epic A &amp; B.</w:t>
+            </w:r>
+          </w:p>
+        </w:tc>
+        <w:tc>
+          <w:tcPr>
+            <w:tcW w:w="3021" w:type="dxa"/>
+            <w:shd w:val="clear" w:color="auto" w:fill="FFFFFF" w:themeFill="background1"/>
+          </w:tcPr>
+          <w:p>
+            <w:pPr>
+              <w:jc w:val="center"/>
+              <w:rPr>
+                <w:lang w:val="en-GB"/>
+              </w:rPr>
+            </w:pPr>
+            <w:r>
+              <w:rPr>
+                <w:lang w:val="en-GB"/>
+              </w:rPr>
+              <w:t>03-05-2022 20:06</w:t>
+            </w:r>
+          </w:p>
+        </w:tc>
+      </w:tr>
     </w:tbl>
     <w:p>
       <w:pPr>
@@ -2115,7 +2457,7 @@
           <w:lang w:val="en-GB"/>
         </w:rPr>
       </w:pPr>
-      <w:bookmarkStart w:id="1" w:name="_Toc102235177"/>
+      <w:bookmarkStart w:id="1" w:name="_Toc102500769"/>
       <w:proofErr w:type="spellStart"/>
       <w:r>
         <w:rPr>
@@ -2137,7 +2479,7 @@
           <w:lang w:val="en-GB"/>
         </w:rPr>
       </w:pPr>
-      <w:bookmarkStart w:id="2" w:name="_Toc102235178"/>
+      <w:bookmarkStart w:id="2" w:name="_Toc102500770"/>
       <w:r>
         <w:rPr>
           <w:lang w:val="en-GB"/>
@@ -2540,7 +2882,7 @@
           <w:lang w:val="en-GB"/>
         </w:rPr>
       </w:pPr>
-      <w:bookmarkStart w:id="3" w:name="_Toc102235179"/>
+      <w:bookmarkStart w:id="3" w:name="_Toc102500771"/>
       <w:r>
         <w:rPr>
           <w:lang w:val="en-GB"/>
@@ -2648,14 +2990,12 @@
                 <w:lang w:val="en-GB"/>
               </w:rPr>
             </w:pPr>
-            <w:proofErr w:type="spellStart"/>
-            <w:r>
-              <w:rPr>
-                <w:lang w:val="en-GB"/>
-              </w:rPr>
-              <w:t>Github</w:t>
-            </w:r>
-            <w:proofErr w:type="spellEnd"/>
+            <w:r>
+              <w:rPr>
+                <w:lang w:val="en-GB"/>
+              </w:rPr>
+              <w:t>GitHub</w:t>
+            </w:r>
             <w:r>
               <w:rPr>
                 <w:lang w:val="en-GB"/>
@@ -2715,14 +3055,12 @@
                 <w:lang w:val="en-GB"/>
               </w:rPr>
             </w:pPr>
-            <w:proofErr w:type="spellStart"/>
-            <w:r>
-              <w:rPr>
-                <w:lang w:val="en-GB"/>
-              </w:rPr>
-              <w:t>Github</w:t>
-            </w:r>
-            <w:proofErr w:type="spellEnd"/>
+            <w:r>
+              <w:rPr>
+                <w:lang w:val="en-GB"/>
+              </w:rPr>
+              <w:t>GitHub</w:t>
+            </w:r>
             <w:r>
               <w:rPr>
                 <w:lang w:val="en-GB"/>
@@ -2916,14 +3254,12 @@
                 <w:lang w:val="en-GB"/>
               </w:rPr>
             </w:pPr>
-            <w:proofErr w:type="spellStart"/>
-            <w:r>
-              <w:rPr>
-                <w:lang w:val="en-GB"/>
-              </w:rPr>
-              <w:t>MySql</w:t>
-            </w:r>
-            <w:proofErr w:type="spellEnd"/>
+            <w:r>
+              <w:rPr>
+                <w:lang w:val="en-GB"/>
+              </w:rPr>
+              <w:t>MySQL</w:t>
+            </w:r>
             <w:r>
               <w:rPr>
                 <w:lang w:val="en-GB"/>
@@ -2988,9 +3324,21 @@
               <w:rPr>
                 <w:lang w:val="en-GB"/>
               </w:rPr>
-              <w:t>Phpstorm</w:t>
+              <w:t>Php</w:t>
             </w:r>
             <w:proofErr w:type="spellEnd"/>
+            <w:r>
+              <w:rPr>
+                <w:lang w:val="en-GB"/>
+              </w:rPr>
+              <w:t xml:space="preserve"> </w:t>
+            </w:r>
+            <w:r>
+              <w:rPr>
+                <w:lang w:val="en-GB"/>
+              </w:rPr>
+              <w:t>storm</w:t>
+            </w:r>
           </w:p>
         </w:tc>
         <w:tc>
@@ -3660,7 +4008,7 @@
           <w:lang w:val="en-GB"/>
         </w:rPr>
       </w:pPr>
-      <w:bookmarkStart w:id="4" w:name="_Toc102235180"/>
+      <w:bookmarkStart w:id="4" w:name="_Toc102500772"/>
       <w:r>
         <w:rPr>
           <w:rFonts w:asciiTheme="minorHAnsi" w:hAnsiTheme="minorHAnsi" w:cstheme="minorHAnsi"/>
@@ -3683,7 +4031,7 @@
           <w:lang w:val="en-GB"/>
         </w:rPr>
       </w:pPr>
-      <w:bookmarkStart w:id="5" w:name="_Toc102235181"/>
+      <w:bookmarkStart w:id="5" w:name="_Toc102500773"/>
       <w:r>
         <w:rPr>
           <w:rFonts w:asciiTheme="minorHAnsi" w:hAnsiTheme="minorHAnsi" w:cstheme="minorHAnsi"/>
@@ -3876,7 +4224,7 @@
           <w:lang w:val="en-GB"/>
         </w:rPr>
       </w:pPr>
-      <w:bookmarkStart w:id="6" w:name="_Toc102235182"/>
+      <w:bookmarkStart w:id="6" w:name="_Toc102500774"/>
       <w:r>
         <w:rPr>
           <w:sz w:val="32"/>
@@ -4034,7 +4382,7 @@
           <w:lang w:val="en-GB"/>
         </w:rPr>
       </w:pPr>
-      <w:bookmarkStart w:id="7" w:name="_Toc102235183"/>
+      <w:bookmarkStart w:id="7" w:name="_Toc102500775"/>
       <w:r>
         <w:rPr>
           <w:rFonts w:asciiTheme="minorHAnsi" w:hAnsiTheme="minorHAnsi" w:cstheme="minorHAnsi"/>
@@ -4362,7 +4710,7 @@
           <w:lang w:val="en-GB"/>
         </w:rPr>
       </w:pPr>
-      <w:bookmarkStart w:id="8" w:name="_Toc102235184"/>
+      <w:bookmarkStart w:id="8" w:name="_Toc102500776"/>
       <w:r>
         <w:rPr>
           <w:rFonts w:asciiTheme="minorHAnsi" w:hAnsiTheme="minorHAnsi" w:cstheme="minorHAnsi"/>
@@ -4384,7 +4732,6 @@
       </w:r>
       <w:bookmarkEnd w:id="8"/>
     </w:p>
-    <w:bookmarkStart w:id="9" w:name="_Toc102235185"/>
     <w:p>
       <w:pPr>
         <w:pStyle w:val="Kop2"/>
@@ -4395,6 +4742,7 @@
           <w:lang w:val="en-GB"/>
         </w:rPr>
       </w:pPr>
+      <w:bookmarkStart w:id="9" w:name="_Toc102500777"/>
       <w:r>
         <w:rPr>
           <w:noProof/>
@@ -4854,7 +5202,7 @@
           <w:lang w:val="en-GB"/>
         </w:rPr>
       </w:pPr>
-      <w:bookmarkStart w:id="10" w:name="_Toc102235186"/>
+      <w:bookmarkStart w:id="10" w:name="_Toc102500778"/>
       <w:r>
         <w:rPr>
           <w:sz w:val="32"/>
@@ -4889,7 +5237,7 @@
           <w:lang w:val="en-GB"/>
         </w:rPr>
       </w:pPr>
-      <w:bookmarkStart w:id="11" w:name="_Toc102235187"/>
+      <w:bookmarkStart w:id="11" w:name="_Toc102500779"/>
       <w:r>
         <w:rPr>
           <w:lang w:val="en-GB"/>
@@ -5111,7 +5459,23 @@
           <w:iCs/>
           <w:lang w:val="en-GB"/>
         </w:rPr>
-        <w:t xml:space="preserve">set of 4 </w:t>
+        <w:t xml:space="preserve">set of </w:t>
+      </w:r>
+      <w:r>
+        <w:rPr>
+          <w:i/>
+          <w:iCs/>
+          <w:lang w:val="en-GB"/>
+        </w:rPr>
+        <w:t>3</w:t>
+      </w:r>
+      <w:r>
+        <w:rPr>
+          <w:i/>
+          <w:iCs/>
+          <w:lang w:val="en-GB"/>
+        </w:rPr>
+        <w:t xml:space="preserve"> </w:t>
       </w:r>
       <w:r>
         <w:rPr>
@@ -5573,7 +5937,7 @@
           <w:lang w:val="en-GB"/>
         </w:rPr>
       </w:pPr>
-      <w:bookmarkStart w:id="12" w:name="_Toc102235188"/>
+      <w:bookmarkStart w:id="12" w:name="_Toc102500780"/>
       <w:r>
         <w:rPr>
           <w:lang w:val="en-GB"/>
@@ -6092,39 +6456,7 @@
           <w:bCs/>
           <w:lang w:val="en-GB"/>
         </w:rPr>
-        <w:t xml:space="preserve">The user has opened the main webpage and clicked on login, the login page is displayed and the user can </w:t>
-      </w:r>
-      <w:r>
-        <w:rPr>
-          <w:b/>
-          <w:bCs/>
-          <w:lang w:val="en-GB"/>
-        </w:rPr>
-        <w:t>create</w:t>
-      </w:r>
-      <w:r>
-        <w:rPr>
-          <w:b/>
-          <w:bCs/>
-          <w:lang w:val="en-GB"/>
-        </w:rPr>
-        <w:t xml:space="preserve"> a</w:t>
-      </w:r>
-      <w:r>
-        <w:rPr>
-          <w:b/>
-          <w:bCs/>
-          <w:lang w:val="en-GB"/>
-        </w:rPr>
-        <w:t>n new</w:t>
-      </w:r>
-      <w:r>
-        <w:rPr>
-          <w:b/>
-          <w:bCs/>
-          <w:lang w:val="en-GB"/>
-        </w:rPr>
-        <w:t xml:space="preserve"> account.</w:t>
+        <w:t>The user has opened the main webpage and clicked on login, the login page is displayed and the user can create an new account.</w:t>
       </w:r>
     </w:p>
     <w:p>
@@ -6214,15 +6546,7 @@
           <w:iCs/>
           <w:lang w:val="en-GB"/>
         </w:rPr>
-        <w:t>On the login page when the user has clicked on the create account button</w:t>
-      </w:r>
-      <w:r>
-        <w:rPr>
-          <w:i/>
-          <w:iCs/>
-          <w:lang w:val="en-GB"/>
-        </w:rPr>
-        <w:t>, the login button changes to the create button.</w:t>
+        <w:t>On the login page when the user has clicked on the create account button, the login button changes to the create button.</w:t>
       </w:r>
     </w:p>
     <w:p>
@@ -6264,15 +6588,7 @@
           <w:iCs/>
           <w:lang w:val="en-GB"/>
         </w:rPr>
-        <w:t>On the login page when the user has clicked on the create account button</w:t>
-      </w:r>
-      <w:r>
-        <w:rPr>
-          <w:i/>
-          <w:iCs/>
-          <w:lang w:val="en-GB"/>
-        </w:rPr>
-        <w:t xml:space="preserve">, the create account button is changed to </w:t>
+        <w:t xml:space="preserve">On the login page when the user has clicked on the create account button, the create account button is changed to </w:t>
       </w:r>
       <w:r>
         <w:rPr>
@@ -6322,15 +6638,7 @@
           <w:iCs/>
           <w:lang w:val="en-GB"/>
         </w:rPr>
-        <w:t>On the login page when the user has clicked on the create account button</w:t>
-      </w:r>
-      <w:r>
-        <w:rPr>
-          <w:i/>
-          <w:iCs/>
-          <w:lang w:val="en-GB"/>
-        </w:rPr>
-        <w:t>, a second password text field and label are added.</w:t>
+        <w:t>On the login page when the user has clicked on the create account button, a second password text field and label are added.</w:t>
       </w:r>
     </w:p>
     <w:p>
@@ -6444,23 +6752,7 @@
           <w:iCs/>
           <w:lang w:val="en-GB"/>
         </w:rPr>
-        <w:t xml:space="preserve"> If the user has not filled in </w:t>
-      </w:r>
-      <w:r>
-        <w:rPr>
-          <w:i/>
-          <w:iCs/>
-          <w:lang w:val="en-GB"/>
-        </w:rPr>
-        <w:t>the username text field, password text fields and the create account code text field correctly</w:t>
-      </w:r>
-      <w:r>
-        <w:rPr>
-          <w:i/>
-          <w:iCs/>
-          <w:lang w:val="en-GB"/>
-        </w:rPr>
-        <w:t xml:space="preserve">, a “Fil in the required fields correctly” </w:t>
+        <w:t xml:space="preserve"> If the user has not filled in the username text field, password text fields and the create account code text field correctly, a “Fil in the required fields correctly” </w:t>
       </w:r>
       <w:r>
         <w:rPr>
@@ -6554,6 +6846,308 @@
         </w:rPr>
         <w:t xml:space="preserve"> </w:t>
       </w:r>
+      <w:r>
+        <w:rPr>
+          <w:b/>
+          <w:bCs/>
+          <w:lang w:val="en-GB"/>
+        </w:rPr>
+        <w:t>The user when logged in, can switch to edit mode and sent a request for modification of the displayed information</w:t>
+      </w:r>
+      <w:r>
+        <w:rPr>
+          <w:b/>
+          <w:bCs/>
+          <w:lang w:val="en-GB"/>
+        </w:rPr>
+        <w:t xml:space="preserve"> to the project leader.</w:t>
+      </w:r>
+    </w:p>
+    <w:p>
+      <w:pPr>
+        <w:pStyle w:val="Lijstalinea"/>
+        <w:numPr>
+          <w:ilvl w:val="1"/>
+          <w:numId w:val="1"/>
+        </w:numPr>
+        <w:rPr>
+          <w:b/>
+          <w:bCs/>
+          <w:sz w:val="32"/>
+          <w:szCs w:val="32"/>
+          <w:lang w:val="en-GB"/>
+        </w:rPr>
+      </w:pPr>
+      <w:r>
+        <w:rPr>
+          <w:b/>
+          <w:bCs/>
+          <w:lang w:val="en-GB"/>
+        </w:rPr>
+        <w:t xml:space="preserve">A: </w:t>
+      </w:r>
+      <w:r>
+        <w:rPr>
+          <w:i/>
+          <w:iCs/>
+          <w:lang w:val="en-GB"/>
+        </w:rPr>
+        <w:t>The main webpage contains</w:t>
+      </w:r>
+      <w:r>
+        <w:rPr>
+          <w:i/>
+          <w:iCs/>
+          <w:lang w:val="en-GB"/>
+        </w:rPr>
+        <w:t xml:space="preserve"> an edit button at the upper left corner.</w:t>
+      </w:r>
+    </w:p>
+    <w:p>
+      <w:pPr>
+        <w:pStyle w:val="Lijstalinea"/>
+        <w:numPr>
+          <w:ilvl w:val="1"/>
+          <w:numId w:val="1"/>
+        </w:numPr>
+        <w:rPr>
+          <w:b/>
+          <w:bCs/>
+          <w:sz w:val="32"/>
+          <w:szCs w:val="32"/>
+          <w:lang w:val="en-GB"/>
+        </w:rPr>
+      </w:pPr>
+      <w:r>
+        <w:rPr>
+          <w:b/>
+          <w:bCs/>
+          <w:lang w:val="en-GB"/>
+        </w:rPr>
+        <w:t>B:</w:t>
+      </w:r>
+      <w:r>
+        <w:rPr>
+          <w:b/>
+          <w:bCs/>
+          <w:sz w:val="32"/>
+          <w:szCs w:val="32"/>
+          <w:lang w:val="en-GB"/>
+        </w:rPr>
+        <w:t xml:space="preserve"> </w:t>
+      </w:r>
+      <w:r>
+        <w:rPr>
+          <w:i/>
+          <w:iCs/>
+          <w:lang w:val="en-GB"/>
+        </w:rPr>
+        <w:t xml:space="preserve">The main webpage contains a </w:t>
+      </w:r>
+      <w:r>
+        <w:rPr>
+          <w:i/>
+          <w:iCs/>
+          <w:lang w:val="en-GB"/>
+        </w:rPr>
+        <w:t>circle around the edit button.</w:t>
+      </w:r>
+    </w:p>
+    <w:p>
+      <w:pPr>
+        <w:pStyle w:val="Lijstalinea"/>
+        <w:numPr>
+          <w:ilvl w:val="1"/>
+          <w:numId w:val="1"/>
+        </w:numPr>
+        <w:rPr>
+          <w:b/>
+          <w:bCs/>
+          <w:sz w:val="32"/>
+          <w:szCs w:val="32"/>
+          <w:lang w:val="en-GB"/>
+        </w:rPr>
+      </w:pPr>
+      <w:r>
+        <w:rPr>
+          <w:b/>
+          <w:bCs/>
+          <w:lang w:val="en-GB"/>
+        </w:rPr>
+        <w:t>C:</w:t>
+      </w:r>
+      <w:r>
+        <w:rPr>
+          <w:b/>
+          <w:bCs/>
+          <w:sz w:val="32"/>
+          <w:szCs w:val="32"/>
+          <w:lang w:val="en-GB"/>
+        </w:rPr>
+        <w:t xml:space="preserve"> </w:t>
+      </w:r>
+      <w:r>
+        <w:rPr>
+          <w:i/>
+          <w:iCs/>
+          <w:lang w:val="en-GB"/>
+        </w:rPr>
+        <w:t>The edit button is only visible when logged into an existing account.</w:t>
+      </w:r>
+    </w:p>
+    <w:p>
+      <w:pPr>
+        <w:pStyle w:val="Lijstalinea"/>
+        <w:numPr>
+          <w:ilvl w:val="1"/>
+          <w:numId w:val="1"/>
+        </w:numPr>
+        <w:rPr>
+          <w:b/>
+          <w:bCs/>
+          <w:sz w:val="32"/>
+          <w:szCs w:val="32"/>
+          <w:lang w:val="en-GB"/>
+        </w:rPr>
+      </w:pPr>
+      <w:r>
+        <w:rPr>
+          <w:b/>
+          <w:bCs/>
+          <w:lang w:val="en-GB"/>
+        </w:rPr>
+        <w:t>D:</w:t>
+      </w:r>
+      <w:r>
+        <w:rPr>
+          <w:b/>
+          <w:bCs/>
+          <w:sz w:val="32"/>
+          <w:szCs w:val="32"/>
+          <w:lang w:val="en-GB"/>
+        </w:rPr>
+        <w:t xml:space="preserve"> </w:t>
+      </w:r>
+      <w:r>
+        <w:rPr>
+          <w:i/>
+          <w:iCs/>
+          <w:lang w:val="en-GB"/>
+        </w:rPr>
+        <w:t>If</w:t>
+      </w:r>
+      <w:r>
+        <w:rPr>
+          <w:i/>
+          <w:iCs/>
+          <w:lang w:val="en-GB"/>
+        </w:rPr>
+        <w:t xml:space="preserve"> the edit button is pressed all labels displaying information are changed to text fields</w:t>
+      </w:r>
+      <w:r>
+        <w:rPr>
+          <w:i/>
+          <w:iCs/>
+          <w:lang w:val="en-GB"/>
+        </w:rPr>
+        <w:t>.</w:t>
+      </w:r>
+    </w:p>
+    <w:p>
+      <w:pPr>
+        <w:pStyle w:val="Lijstalinea"/>
+        <w:numPr>
+          <w:ilvl w:val="1"/>
+          <w:numId w:val="1"/>
+        </w:numPr>
+        <w:rPr>
+          <w:b/>
+          <w:bCs/>
+          <w:sz w:val="32"/>
+          <w:szCs w:val="32"/>
+          <w:lang w:val="en-GB"/>
+        </w:rPr>
+      </w:pPr>
+      <w:r>
+        <w:rPr>
+          <w:b/>
+          <w:bCs/>
+          <w:lang w:val="en-GB"/>
+        </w:rPr>
+        <w:t>E:</w:t>
+      </w:r>
+      <w:r>
+        <w:rPr>
+          <w:i/>
+          <w:iCs/>
+          <w:lang w:val="en-GB"/>
+        </w:rPr>
+        <w:t xml:space="preserve"> </w:t>
+      </w:r>
+      <w:r>
+        <w:rPr>
+          <w:i/>
+          <w:iCs/>
+          <w:lang w:val="en-GB"/>
+        </w:rPr>
+        <w:t>When the edit button is pressed</w:t>
+      </w:r>
+      <w:r>
+        <w:rPr>
+          <w:i/>
+          <w:iCs/>
+          <w:lang w:val="en-GB"/>
+        </w:rPr>
+        <w:t xml:space="preserve"> the edit button is changed to the save button.</w:t>
+      </w:r>
+    </w:p>
+    <w:p>
+      <w:pPr>
+        <w:pStyle w:val="Lijstalinea"/>
+        <w:numPr>
+          <w:ilvl w:val="1"/>
+          <w:numId w:val="1"/>
+        </w:numPr>
+        <w:rPr>
+          <w:b/>
+          <w:bCs/>
+          <w:sz w:val="32"/>
+          <w:szCs w:val="32"/>
+          <w:lang w:val="en-GB"/>
+        </w:rPr>
+      </w:pPr>
+      <w:r>
+        <w:rPr>
+          <w:b/>
+          <w:bCs/>
+          <w:lang w:val="en-GB"/>
+        </w:rPr>
+        <w:t>F:</w:t>
+      </w:r>
+      <w:r>
+        <w:rPr>
+          <w:i/>
+          <w:iCs/>
+          <w:lang w:val="en-GB"/>
+        </w:rPr>
+        <w:t xml:space="preserve"> </w:t>
+      </w:r>
+      <w:r>
+        <w:rPr>
+          <w:i/>
+          <w:iCs/>
+          <w:lang w:val="en-GB"/>
+        </w:rPr>
+        <w:t xml:space="preserve"> </w:t>
+      </w:r>
+      <w:r>
+        <w:rPr>
+          <w:i/>
+          <w:iCs/>
+          <w:lang w:val="en-GB"/>
+        </w:rPr>
+        <w:t>If the save button is pressed the changed information is saved and sent to the database.</w:t>
+      </w:r>
     </w:p>
     <w:p>
       <w:pPr>
@@ -6581,23 +7175,200 @@
     </w:p>
     <w:p>
       <w:pPr>
-        <w:rPr>
-          <w:lang w:val="en-GB"/>
-        </w:rPr>
-      </w:pPr>
+        <w:pStyle w:val="Kop2"/>
+        <w:jc w:val="center"/>
+        <w:rPr>
+          <w:sz w:val="40"/>
+          <w:szCs w:val="40"/>
+          <w:lang w:val="en-GB"/>
+        </w:rPr>
+      </w:pPr>
+      <w:bookmarkStart w:id="13" w:name="_Toc102500781"/>
+      <w:r>
+        <w:rPr>
+          <w:sz w:val="40"/>
+          <w:szCs w:val="40"/>
+          <w:lang w:val="en-GB"/>
+        </w:rPr>
+        <w:lastRenderedPageBreak/>
+        <w:t>Graphical design</w:t>
+      </w:r>
+      <w:bookmarkEnd w:id="13"/>
     </w:p>
     <w:p>
       <w:pPr>
-        <w:rPr>
-          <w:lang w:val="en-GB"/>
-        </w:rPr>
-      </w:pPr>
-      <w:r>
-        <w:rPr>
-          <w:lang w:val="en-GB"/>
-        </w:rPr>
-        <w:br w:type="page"/>
-      </w:r>
+        <w:pStyle w:val="Kop3"/>
+        <w:jc w:val="center"/>
+        <w:rPr>
+          <w:sz w:val="32"/>
+          <w:szCs w:val="32"/>
+          <w:lang w:val="en-GB"/>
+        </w:rPr>
+      </w:pPr>
+      <w:bookmarkStart w:id="14" w:name="_Toc102500782"/>
+      <w:r>
+        <w:rPr>
+          <w:noProof/>
+          <w:lang w:val="en-GB"/>
+        </w:rPr>
+        <w:drawing>
+          <wp:anchor distT="0" distB="0" distL="114300" distR="114300" simplePos="0" relativeHeight="251666432" behindDoc="0" locked="0" layoutInCell="1" allowOverlap="1" wp14:anchorId="45ED21A2" wp14:editId="794C1979">
+            <wp:simplePos x="0" y="0"/>
+            <wp:positionH relativeFrom="margin">
+              <wp:align>left</wp:align>
+            </wp:positionH>
+            <wp:positionV relativeFrom="paragraph">
+              <wp:posOffset>3717290</wp:posOffset>
+            </wp:positionV>
+            <wp:extent cx="5741670" cy="3241675"/>
+            <wp:effectExtent l="0" t="0" r="0" b="0"/>
+            <wp:wrapThrough wrapText="bothSides">
+              <wp:wrapPolygon edited="0">
+                <wp:start x="0" y="0"/>
+                <wp:lineTo x="0" y="21452"/>
+                <wp:lineTo x="21500" y="21452"/>
+                <wp:lineTo x="21500" y="0"/>
+                <wp:lineTo x="0" y="0"/>
+              </wp:wrapPolygon>
+            </wp:wrapThrough>
+            <wp:docPr id="6" name="Afbeelding 6"/>
+            <wp:cNvGraphicFramePr>
+              <a:graphicFrameLocks xmlns:a="http://schemas.openxmlformats.org/drawingml/2006/main" noChangeAspect="1"/>
+            </wp:cNvGraphicFramePr>
+            <a:graphic xmlns:a="http://schemas.openxmlformats.org/drawingml/2006/main">
+              <a:graphicData uri="http://schemas.openxmlformats.org/drawingml/2006/picture">
+                <pic:pic xmlns:pic="http://schemas.openxmlformats.org/drawingml/2006/picture">
+                  <pic:nvPicPr>
+                    <pic:cNvPr id="0" name="Picture 3"/>
+                    <pic:cNvPicPr>
+                      <a:picLocks noChangeAspect="1" noChangeArrowheads="1"/>
+                    </pic:cNvPicPr>
+                  </pic:nvPicPr>
+                  <pic:blipFill>
+                    <a:blip r:embed="rId10">
+                      <a:extLst>
+                        <a:ext uri="{28A0092B-C50C-407E-A947-70E740481C1C}">
+                          <a14:useLocalDpi xmlns:a14="http://schemas.microsoft.com/office/drawing/2010/main" val="0"/>
+                        </a:ext>
+                      </a:extLst>
+                    </a:blip>
+                    <a:srcRect/>
+                    <a:stretch>
+                      <a:fillRect/>
+                    </a:stretch>
+                  </pic:blipFill>
+                  <pic:spPr bwMode="auto">
+                    <a:xfrm>
+                      <a:off x="0" y="0"/>
+                      <a:ext cx="5741670" cy="3241675"/>
+                    </a:xfrm>
+                    <a:prstGeom prst="rect">
+                      <a:avLst/>
+                    </a:prstGeom>
+                    <a:noFill/>
+                  </pic:spPr>
+                </pic:pic>
+              </a:graphicData>
+            </a:graphic>
+            <wp14:sizeRelH relativeFrom="page">
+              <wp14:pctWidth>0</wp14:pctWidth>
+            </wp14:sizeRelH>
+            <wp14:sizeRelV relativeFrom="page">
+              <wp14:pctHeight>0</wp14:pctHeight>
+            </wp14:sizeRelV>
+          </wp:anchor>
+        </w:drawing>
+      </w:r>
+      <w:r>
+        <w:rPr>
+          <w:noProof/>
+          <w:lang w:val="en-GB"/>
+        </w:rPr>
+        <w:drawing>
+          <wp:anchor distT="0" distB="0" distL="114300" distR="114300" simplePos="0" relativeHeight="251665408" behindDoc="0" locked="0" layoutInCell="1" allowOverlap="1" wp14:anchorId="795D313D" wp14:editId="6874F5A2">
+            <wp:simplePos x="0" y="0"/>
+            <wp:positionH relativeFrom="margin">
+              <wp:align>left</wp:align>
+            </wp:positionH>
+            <wp:positionV relativeFrom="paragraph">
+              <wp:posOffset>352804</wp:posOffset>
+            </wp:positionV>
+            <wp:extent cx="5746750" cy="3248025"/>
+            <wp:effectExtent l="0" t="0" r="6350" b="9525"/>
+            <wp:wrapThrough wrapText="bothSides">
+              <wp:wrapPolygon edited="0">
+                <wp:start x="0" y="0"/>
+                <wp:lineTo x="0" y="21537"/>
+                <wp:lineTo x="21552" y="21537"/>
+                <wp:lineTo x="21552" y="0"/>
+                <wp:lineTo x="0" y="0"/>
+              </wp:wrapPolygon>
+            </wp:wrapThrough>
+            <wp:docPr id="5" name="Afbeelding 5"/>
+            <wp:cNvGraphicFramePr>
+              <a:graphicFrameLocks xmlns:a="http://schemas.openxmlformats.org/drawingml/2006/main" noChangeAspect="1"/>
+            </wp:cNvGraphicFramePr>
+            <a:graphic xmlns:a="http://schemas.openxmlformats.org/drawingml/2006/main">
+              <a:graphicData uri="http://schemas.openxmlformats.org/drawingml/2006/picture">
+                <pic:pic xmlns:pic="http://schemas.openxmlformats.org/drawingml/2006/picture">
+                  <pic:nvPicPr>
+                    <pic:cNvPr id="0" name="Picture 2"/>
+                    <pic:cNvPicPr>
+                      <a:picLocks noChangeAspect="1" noChangeArrowheads="1"/>
+                    </pic:cNvPicPr>
+                  </pic:nvPicPr>
+                  <pic:blipFill>
+                    <a:blip r:embed="rId11">
+                      <a:extLst>
+                        <a:ext uri="{28A0092B-C50C-407E-A947-70E740481C1C}">
+                          <a14:useLocalDpi xmlns:a14="http://schemas.microsoft.com/office/drawing/2010/main" val="0"/>
+                        </a:ext>
+                      </a:extLst>
+                    </a:blip>
+                    <a:srcRect/>
+                    <a:stretch>
+                      <a:fillRect/>
+                    </a:stretch>
+                  </pic:blipFill>
+                  <pic:spPr bwMode="auto">
+                    <a:xfrm>
+                      <a:off x="0" y="0"/>
+                      <a:ext cx="5746750" cy="3248025"/>
+                    </a:xfrm>
+                    <a:prstGeom prst="rect">
+                      <a:avLst/>
+                    </a:prstGeom>
+                    <a:noFill/>
+                  </pic:spPr>
+                </pic:pic>
+              </a:graphicData>
+            </a:graphic>
+            <wp14:sizeRelH relativeFrom="page">
+              <wp14:pctWidth>0</wp14:pctWidth>
+            </wp14:sizeRelH>
+            <wp14:sizeRelV relativeFrom="page">
+              <wp14:pctHeight>0</wp14:pctHeight>
+            </wp14:sizeRelV>
+          </wp:anchor>
+        </w:drawing>
+      </w:r>
+      <w:r>
+        <w:rPr>
+          <w:sz w:val="32"/>
+          <w:szCs w:val="32"/>
+          <w:lang w:val="en-GB"/>
+        </w:rPr>
+        <w:t>Screen design</w:t>
+      </w:r>
+      <w:r>
+        <w:rPr>
+          <w:sz w:val="32"/>
+          <w:szCs w:val="32"/>
+          <w:lang w:val="en-GB"/>
+        </w:rPr>
+        <w:t>(login page)</w:t>
+      </w:r>
+      <w:bookmarkEnd w:id="14"/>
     </w:p>
     <w:p>
       <w:pPr>
@@ -6605,19 +7376,34 @@
           <w:lang w:val="en-GB"/>
         </w:rPr>
       </w:pPr>
+      <w:r>
+        <w:rPr>
+          <w:lang w:val="en-GB"/>
+        </w:rPr>
+        <w:br w:type="page"/>
+      </w:r>
     </w:p>
     <w:p>
       <w:pPr>
-        <w:rPr>
-          <w:lang w:val="en-GB"/>
-        </w:rPr>
-      </w:pPr>
-      <w:r>
-        <w:rPr>
-          <w:lang w:val="en-GB"/>
-        </w:rPr>
-        <w:br w:type="page"/>
-      </w:r>
+        <w:pStyle w:val="Kop3"/>
+        <w:jc w:val="center"/>
+        <w:rPr>
+          <w:sz w:val="32"/>
+          <w:szCs w:val="32"/>
+          <w:lang w:val="en-GB"/>
+        </w:rPr>
+      </w:pPr>
+      <w:bookmarkStart w:id="15" w:name="_Toc102500783"/>
+      <w:r>
+        <w:rPr>
+          <w:sz w:val="32"/>
+          <w:szCs w:val="32"/>
+          <w:lang w:val="en-GB"/>
+        </w:rPr>
+        <w:lastRenderedPageBreak/>
+        <w:t>Screen design(Main page)</w:t>
+      </w:r>
+      <w:bookmarkEnd w:id="15"/>
     </w:p>
     <w:p>
       <w:pPr>
@@ -6625,19 +7411,182 @@
           <w:lang w:val="en-GB"/>
         </w:rPr>
       </w:pPr>
+      <w:r>
+        <w:rPr>
+          <w:noProof/>
+          <w:lang w:val="en-GB"/>
+        </w:rPr>
+        <w:drawing>
+          <wp:anchor distT="0" distB="0" distL="114300" distR="114300" simplePos="0" relativeHeight="251668480" behindDoc="0" locked="0" layoutInCell="1" allowOverlap="1" wp14:anchorId="34DD42E6" wp14:editId="3B5DD63B">
+            <wp:simplePos x="0" y="0"/>
+            <wp:positionH relativeFrom="margin">
+              <wp:align>left</wp:align>
+            </wp:positionH>
+            <wp:positionV relativeFrom="paragraph">
+              <wp:posOffset>3834130</wp:posOffset>
+            </wp:positionV>
+            <wp:extent cx="5734685" cy="3218180"/>
+            <wp:effectExtent l="0" t="0" r="0" b="1270"/>
+            <wp:wrapThrough wrapText="bothSides">
+              <wp:wrapPolygon edited="0">
+                <wp:start x="0" y="0"/>
+                <wp:lineTo x="0" y="21481"/>
+                <wp:lineTo x="21526" y="21481"/>
+                <wp:lineTo x="21526" y="0"/>
+                <wp:lineTo x="0" y="0"/>
+              </wp:wrapPolygon>
+            </wp:wrapThrough>
+            <wp:docPr id="8" name="Afbeelding 8"/>
+            <wp:cNvGraphicFramePr>
+              <a:graphicFrameLocks xmlns:a="http://schemas.openxmlformats.org/drawingml/2006/main" noChangeAspect="1"/>
+            </wp:cNvGraphicFramePr>
+            <a:graphic xmlns:a="http://schemas.openxmlformats.org/drawingml/2006/main">
+              <a:graphicData uri="http://schemas.openxmlformats.org/drawingml/2006/picture">
+                <pic:pic xmlns:pic="http://schemas.openxmlformats.org/drawingml/2006/picture">
+                  <pic:nvPicPr>
+                    <pic:cNvPr id="0" name="Picture 2"/>
+                    <pic:cNvPicPr>
+                      <a:picLocks noChangeAspect="1" noChangeArrowheads="1"/>
+                    </pic:cNvPicPr>
+                  </pic:nvPicPr>
+                  <pic:blipFill>
+                    <a:blip r:embed="rId12">
+                      <a:extLst>
+                        <a:ext uri="{28A0092B-C50C-407E-A947-70E740481C1C}">
+                          <a14:useLocalDpi xmlns:a14="http://schemas.microsoft.com/office/drawing/2010/main" val="0"/>
+                        </a:ext>
+                      </a:extLst>
+                    </a:blip>
+                    <a:srcRect/>
+                    <a:stretch>
+                      <a:fillRect/>
+                    </a:stretch>
+                  </pic:blipFill>
+                  <pic:spPr bwMode="auto">
+                    <a:xfrm>
+                      <a:off x="0" y="0"/>
+                      <a:ext cx="5734685" cy="3218180"/>
+                    </a:xfrm>
+                    <a:prstGeom prst="rect">
+                      <a:avLst/>
+                    </a:prstGeom>
+                    <a:noFill/>
+                  </pic:spPr>
+                </pic:pic>
+              </a:graphicData>
+            </a:graphic>
+            <wp14:sizeRelH relativeFrom="page">
+              <wp14:pctWidth>0</wp14:pctWidth>
+            </wp14:sizeRelH>
+            <wp14:sizeRelV relativeFrom="page">
+              <wp14:pctHeight>0</wp14:pctHeight>
+            </wp14:sizeRelV>
+          </wp:anchor>
+        </w:drawing>
+      </w:r>
+      <w:r>
+        <w:rPr>
+          <w:noProof/>
+        </w:rPr>
+        <w:drawing>
+          <wp:anchor distT="0" distB="0" distL="114300" distR="114300" simplePos="0" relativeHeight="251667456" behindDoc="0" locked="0" layoutInCell="1" allowOverlap="1" wp14:anchorId="53F38D37" wp14:editId="240F52F8">
+            <wp:simplePos x="0" y="0"/>
+            <wp:positionH relativeFrom="margin">
+              <wp:align>right</wp:align>
+            </wp:positionH>
+            <wp:positionV relativeFrom="paragraph">
+              <wp:posOffset>262453</wp:posOffset>
+            </wp:positionV>
+            <wp:extent cx="5760720" cy="3224530"/>
+            <wp:effectExtent l="0" t="0" r="0" b="0"/>
+            <wp:wrapThrough wrapText="bothSides">
+              <wp:wrapPolygon edited="0">
+                <wp:start x="0" y="0"/>
+                <wp:lineTo x="0" y="21438"/>
+                <wp:lineTo x="21500" y="21438"/>
+                <wp:lineTo x="21500" y="0"/>
+                <wp:lineTo x="0" y="0"/>
+              </wp:wrapPolygon>
+            </wp:wrapThrough>
+            <wp:docPr id="7" name="Afbeelding 7"/>
+            <wp:cNvGraphicFramePr>
+              <a:graphicFrameLocks xmlns:a="http://schemas.openxmlformats.org/drawingml/2006/main" noChangeAspect="1"/>
+            </wp:cNvGraphicFramePr>
+            <a:graphic xmlns:a="http://schemas.openxmlformats.org/drawingml/2006/main">
+              <a:graphicData uri="http://schemas.openxmlformats.org/drawingml/2006/picture">
+                <pic:pic xmlns:pic="http://schemas.openxmlformats.org/drawingml/2006/picture">
+                  <pic:nvPicPr>
+                    <pic:cNvPr id="0" name="Picture 1"/>
+                    <pic:cNvPicPr>
+                      <a:picLocks noChangeAspect="1" noChangeArrowheads="1"/>
+                    </pic:cNvPicPr>
+                  </pic:nvPicPr>
+                  <pic:blipFill>
+                    <a:blip r:embed="rId13">
+                      <a:extLst>
+                        <a:ext uri="{28A0092B-C50C-407E-A947-70E740481C1C}">
+                          <a14:useLocalDpi xmlns:a14="http://schemas.microsoft.com/office/drawing/2010/main" val="0"/>
+                        </a:ext>
+                      </a:extLst>
+                    </a:blip>
+                    <a:srcRect/>
+                    <a:stretch>
+                      <a:fillRect/>
+                    </a:stretch>
+                  </pic:blipFill>
+                  <pic:spPr bwMode="auto">
+                    <a:xfrm>
+                      <a:off x="0" y="0"/>
+                      <a:ext cx="5760720" cy="3224530"/>
+                    </a:xfrm>
+                    <a:prstGeom prst="rect">
+                      <a:avLst/>
+                    </a:prstGeom>
+                    <a:noFill/>
+                    <a:ln>
+                      <a:noFill/>
+                    </a:ln>
+                  </pic:spPr>
+                </pic:pic>
+              </a:graphicData>
+            </a:graphic>
+            <wp14:sizeRelH relativeFrom="page">
+              <wp14:pctWidth>0</wp14:pctWidth>
+            </wp14:sizeRelH>
+            <wp14:sizeRelV relativeFrom="page">
+              <wp14:pctHeight>0</wp14:pctHeight>
+            </wp14:sizeRelV>
+          </wp:anchor>
+        </w:drawing>
+      </w:r>
+      <w:r>
+        <w:rPr>
+          <w:lang w:val="en-GB"/>
+        </w:rPr>
+        <w:br w:type="page"/>
+      </w:r>
     </w:p>
     <w:p>
       <w:pPr>
-        <w:rPr>
-          <w:lang w:val="en-GB"/>
-        </w:rPr>
-      </w:pPr>
-      <w:r>
-        <w:rPr>
-          <w:lang w:val="en-GB"/>
-        </w:rPr>
-        <w:br w:type="page"/>
-      </w:r>
+        <w:pStyle w:val="Kop3"/>
+        <w:jc w:val="center"/>
+        <w:rPr>
+          <w:sz w:val="32"/>
+          <w:szCs w:val="32"/>
+          <w:lang w:val="en-GB"/>
+        </w:rPr>
+      </w:pPr>
+      <w:bookmarkStart w:id="16" w:name="_Toc102500784"/>
+      <w:r>
+        <w:rPr>
+          <w:sz w:val="32"/>
+          <w:szCs w:val="32"/>
+          <w:lang w:val="en-GB"/>
+        </w:rPr>
+        <w:lastRenderedPageBreak/>
+        <w:t>Graphical screen design decisions</w:t>
+      </w:r>
+      <w:bookmarkEnd w:id="16"/>
     </w:p>
     <w:p>
       <w:pPr>
@@ -6645,10 +7594,23 @@
           <w:lang w:val="en-GB"/>
         </w:rPr>
       </w:pPr>
+      <w:r>
+        <w:rPr>
+          <w:lang w:val="en-GB"/>
+        </w:rPr>
+        <w:br w:type="page"/>
+      </w:r>
+    </w:p>
+    <w:p>
+      <w:pPr>
+        <w:rPr>
+          <w:lang w:val="en-GB"/>
+        </w:rPr>
+      </w:pPr>
     </w:p>
     <w:sectPr>
-      <w:footerReference w:type="default" r:id="rId10"/>
-      <w:footerReference w:type="first" r:id="rId11"/>
+      <w:footerReference w:type="default" r:id="rId14"/>
+      <w:footerReference w:type="first" r:id="rId15"/>
       <w:pgSz w:w="11906" w:h="16838"/>
       <w:pgMar w:top="1417" w:right="1417" w:bottom="1417" w:left="1417" w:header="708" w:footer="708" w:gutter="0"/>
       <w:pgNumType w:start="0"/>
@@ -6661,7 +7623,7 @@
 </file>
 
 <file path=word/endnotes.xml><?xml version="1.0" encoding="utf-8"?>
-<w:endnotes xmlns:wpc="http://schemas.microsoft.com/office/word/2010/wordprocessingCanvas" xmlns:cx="http://schemas.microsoft.com/office/drawing/2014/chartex" xmlns:cx1="http://schemas.microsoft.com/office/drawing/2015/9/8/chartex" xmlns:cx2="http://schemas.microsoft.com/office/drawing/2015/10/21/chartex" xmlns:cx3="http://schemas.microsoft.com/office/drawing/2016/5/9/chartex" xmlns:cx4="http://schemas.microsoft.com/office/drawing/2016/5/10/chartex" xmlns:cx5="http://schemas.microsoft.com/office/drawing/2016/5/11/chartex" xmlns:cx6="http://schemas.microsoft.com/office/drawing/2016/5/12/chartex" xmlns:cx7="http://schemas.microsoft.com/office/drawing/2016/5/13/chartex" xmlns:cx8="http://schemas.microsoft.com/office/drawing/2016/5/14/chartex" xmlns:mc="http://schemas.openxmlformats.org/markup-compatibility/2006" xmlns:aink="http://schemas.microsoft.com/office/drawing/2016/ink" xmlns:am3d="http://schemas.microsoft.com/office/drawing/2017/model3d" xmlns:o="urn:schemas-microsoft-com:office:office" xmlns:r="http://schemas.openxmlformats.org/officeDocument/2006/relationships" xmlns:m="http://schemas.openxmlformats.org/officeDocument/2006/math" xmlns:v="urn:schemas-microsoft-com:vml" xmlns:wp14="http://schemas.microsoft.com/office/word/2010/wordprocessingDrawing" xmlns:wp="http://schemas.openxmlformats.org/drawingml/2006/wordprocessingDrawing" xmlns:w10="urn:schemas-microsoft-com:office:word" xmlns:w="http://schemas.openxmlformats.org/wordprocessingml/2006/main" xmlns:w14="http://schemas.microsoft.com/office/word/2010/wordml" xmlns:w15="http://schemas.microsoft.com/office/word/2012/wordml" xmlns:w16cex="http://schemas.microsoft.com/office/word/2018/wordml/cex" xmlns:w16cid="http://schemas.microsoft.com/office/word/2016/wordml/cid" xmlns:w16="http://schemas.microsoft.com/office/word/2018/wordml" xmlns:w16sdtdh="http://schemas.microsoft.com/office/word/2020/wordml/sdtdatahash" xmlns:w16se="http://schemas.microsoft.com/office/word/2015/wordml/symex" xmlns:wpg="http://schemas.microsoft.com/office/word/2010/wordprocessingGroup" xmlns:wpi="http://schemas.microsoft.com/office/word/2010/wordprocessingInk" xmlns:wne="http://schemas.microsoft.com/office/word/2006/wordml" xmlns:wps="http://schemas.microsoft.com/office/word/2010/wordprocessingShape" mc:Ignorable="w14 w15 w16se w16cid w16 w16cex w16sdtdh wp14">
+<w:endnotes xmlns:wpc="http://schemas.microsoft.com/office/word/2010/wordprocessingCanvas" xmlns:cx="http://schemas.microsoft.com/office/drawing/2014/chartex" xmlns:cx1="http://schemas.microsoft.com/office/drawing/2015/9/8/chartex" xmlns:cx2="http://schemas.microsoft.com/office/drawing/2015/10/21/chartex" xmlns:cx3="http://schemas.microsoft.com/office/drawing/2016/5/9/chartex" xmlns:cx4="http://schemas.microsoft.com/office/drawing/2016/5/10/chartex" xmlns:cx5="http://schemas.microsoft.com/office/drawing/2016/5/11/chartex" xmlns:cx6="http://schemas.microsoft.com/office/drawing/2016/5/12/chartex" xmlns:cx7="http://schemas.microsoft.com/office/drawing/2016/5/13/chartex" xmlns:cx8="http://schemas.microsoft.com/office/drawing/2016/5/14/chartex" xmlns:mc="http://schemas.openxmlformats.org/markup-compatibility/2006" xmlns:aink="http://schemas.microsoft.com/office/drawing/2016/ink" xmlns:am3d="http://schemas.microsoft.com/office/drawing/2017/model3d" xmlns:o="urn:schemas-microsoft-com:office:office" xmlns:oel="http://schemas.microsoft.com/office/2019/extlst" xmlns:r="http://schemas.openxmlformats.org/officeDocument/2006/relationships" xmlns:m="http://schemas.openxmlformats.org/officeDocument/2006/math" xmlns:v="urn:schemas-microsoft-com:vml" xmlns:wp14="http://schemas.microsoft.com/office/word/2010/wordprocessingDrawing" xmlns:wp="http://schemas.openxmlformats.org/drawingml/2006/wordprocessingDrawing" xmlns:w10="urn:schemas-microsoft-com:office:word" xmlns:w="http://schemas.openxmlformats.org/wordprocessingml/2006/main" xmlns:w14="http://schemas.microsoft.com/office/word/2010/wordml" xmlns:w15="http://schemas.microsoft.com/office/word/2012/wordml" xmlns:w16cex="http://schemas.microsoft.com/office/word/2018/wordml/cex" xmlns:w16cid="http://schemas.microsoft.com/office/word/2016/wordml/cid" xmlns:w16="http://schemas.microsoft.com/office/word/2018/wordml" xmlns:w16sdtdh="http://schemas.microsoft.com/office/word/2020/wordml/sdtdatahash" xmlns:w16se="http://schemas.microsoft.com/office/word/2015/wordml/symex" xmlns:wpg="http://schemas.microsoft.com/office/word/2010/wordprocessingGroup" xmlns:wpi="http://schemas.microsoft.com/office/word/2010/wordprocessingInk" xmlns:wne="http://schemas.microsoft.com/office/word/2006/wordml" xmlns:wps="http://schemas.microsoft.com/office/word/2010/wordprocessingShape" mc:Ignorable="w14 w15 w16se w16cid w16 w16cex w16sdtdh wp14">
   <w:endnote w:type="separator" w:id="-1">
     <w:p>
       <w:pPr>
@@ -6686,7 +7648,7 @@
 </file>
 
 <file path=word/footer1.xml><?xml version="1.0" encoding="utf-8"?>
-<w:ftr xmlns:wpc="http://schemas.microsoft.com/office/word/2010/wordprocessingCanvas" xmlns:cx="http://schemas.microsoft.com/office/drawing/2014/chartex" xmlns:cx1="http://schemas.microsoft.com/office/drawing/2015/9/8/chartex" xmlns:cx2="http://schemas.microsoft.com/office/drawing/2015/10/21/chartex" xmlns:cx3="http://schemas.microsoft.com/office/drawing/2016/5/9/chartex" xmlns:cx4="http://schemas.microsoft.com/office/drawing/2016/5/10/chartex" xmlns:cx5="http://schemas.microsoft.com/office/drawing/2016/5/11/chartex" xmlns:cx6="http://schemas.microsoft.com/office/drawing/2016/5/12/chartex" xmlns:cx7="http://schemas.microsoft.com/office/drawing/2016/5/13/chartex" xmlns:cx8="http://schemas.microsoft.com/office/drawing/2016/5/14/chartex" xmlns:mc="http://schemas.openxmlformats.org/markup-compatibility/2006" xmlns:aink="http://schemas.microsoft.com/office/drawing/2016/ink" xmlns:am3d="http://schemas.microsoft.com/office/drawing/2017/model3d" xmlns:o="urn:schemas-microsoft-com:office:office" xmlns:r="http://schemas.openxmlformats.org/officeDocument/2006/relationships" xmlns:m="http://schemas.openxmlformats.org/officeDocument/2006/math" xmlns:v="urn:schemas-microsoft-com:vml" xmlns:wp14="http://schemas.microsoft.com/office/word/2010/wordprocessingDrawing" xmlns:wp="http://schemas.openxmlformats.org/drawingml/2006/wordprocessingDrawing" xmlns:w10="urn:schemas-microsoft-com:office:word" xmlns:w="http://schemas.openxmlformats.org/wordprocessingml/2006/main" xmlns:w14="http://schemas.microsoft.com/office/word/2010/wordml" xmlns:w15="http://schemas.microsoft.com/office/word/2012/wordml" xmlns:w16cex="http://schemas.microsoft.com/office/word/2018/wordml/cex" xmlns:w16cid="http://schemas.microsoft.com/office/word/2016/wordml/cid" xmlns:w16="http://schemas.microsoft.com/office/word/2018/wordml" xmlns:w16sdtdh="http://schemas.microsoft.com/office/word/2020/wordml/sdtdatahash" xmlns:w16se="http://schemas.microsoft.com/office/word/2015/wordml/symex" xmlns:wpg="http://schemas.microsoft.com/office/word/2010/wordprocessingGroup" xmlns:wpi="http://schemas.microsoft.com/office/word/2010/wordprocessingInk" xmlns:wne="http://schemas.microsoft.com/office/word/2006/wordml" xmlns:wps="http://schemas.microsoft.com/office/word/2010/wordprocessingShape" mc:Ignorable="w14 w15 w16se w16cid w16 w16cex w16sdtdh wp14">
+<w:ftr xmlns:wpc="http://schemas.microsoft.com/office/word/2010/wordprocessingCanvas" xmlns:cx="http://schemas.microsoft.com/office/drawing/2014/chartex" xmlns:cx1="http://schemas.microsoft.com/office/drawing/2015/9/8/chartex" xmlns:cx2="http://schemas.microsoft.com/office/drawing/2015/10/21/chartex" xmlns:cx3="http://schemas.microsoft.com/office/drawing/2016/5/9/chartex" xmlns:cx4="http://schemas.microsoft.com/office/drawing/2016/5/10/chartex" xmlns:cx5="http://schemas.microsoft.com/office/drawing/2016/5/11/chartex" xmlns:cx6="http://schemas.microsoft.com/office/drawing/2016/5/12/chartex" xmlns:cx7="http://schemas.microsoft.com/office/drawing/2016/5/13/chartex" xmlns:cx8="http://schemas.microsoft.com/office/drawing/2016/5/14/chartex" xmlns:mc="http://schemas.openxmlformats.org/markup-compatibility/2006" xmlns:aink="http://schemas.microsoft.com/office/drawing/2016/ink" xmlns:am3d="http://schemas.microsoft.com/office/drawing/2017/model3d" xmlns:o="urn:schemas-microsoft-com:office:office" xmlns:oel="http://schemas.microsoft.com/office/2019/extlst" xmlns:r="http://schemas.openxmlformats.org/officeDocument/2006/relationships" xmlns:m="http://schemas.openxmlformats.org/officeDocument/2006/math" xmlns:v="urn:schemas-microsoft-com:vml" xmlns:wp14="http://schemas.microsoft.com/office/word/2010/wordprocessingDrawing" xmlns:wp="http://schemas.openxmlformats.org/drawingml/2006/wordprocessingDrawing" xmlns:w10="urn:schemas-microsoft-com:office:word" xmlns:w="http://schemas.openxmlformats.org/wordprocessingml/2006/main" xmlns:w14="http://schemas.microsoft.com/office/word/2010/wordml" xmlns:w15="http://schemas.microsoft.com/office/word/2012/wordml" xmlns:w16cex="http://schemas.microsoft.com/office/word/2018/wordml/cex" xmlns:w16cid="http://schemas.microsoft.com/office/word/2016/wordml/cid" xmlns:w16="http://schemas.microsoft.com/office/word/2018/wordml" xmlns:w16sdtdh="http://schemas.microsoft.com/office/word/2020/wordml/sdtdatahash" xmlns:w16se="http://schemas.microsoft.com/office/word/2015/wordml/symex" xmlns:wpg="http://schemas.microsoft.com/office/word/2010/wordprocessingGroup" xmlns:wpi="http://schemas.microsoft.com/office/word/2010/wordprocessingInk" xmlns:wne="http://schemas.microsoft.com/office/word/2006/wordml" xmlns:wps="http://schemas.microsoft.com/office/word/2010/wordprocessingShape" mc:Ignorable="w14 w15 w16se w16cid w16 w16cex w16sdtdh wp14">
   <w:p>
     <w:pPr>
       <w:pStyle w:val="Voettekst"/>
@@ -6880,20 +7842,33 @@
     <w:r>
       <w:t xml:space="preserve">  </w:t>
     </w:r>
-    <w:fldSimple w:instr=" FILENAME \* MERGEFORMAT ">
-      <w:r>
-        <w:rPr>
-          <w:noProof/>
-        </w:rPr>
-        <w:t>PoliticalHistoryWebApp-PvA-RickBeniers</w:t>
-      </w:r>
-    </w:fldSimple>
+    <w:r>
+      <w:fldChar w:fldCharType="begin"/>
+    </w:r>
+    <w:r>
+      <w:instrText xml:space="preserve"> FILENAME \* MERGEFORMAT </w:instrText>
+    </w:r>
+    <w:r>
+      <w:fldChar w:fldCharType="separate"/>
+    </w:r>
+    <w:r>
+      <w:rPr>
+        <w:noProof/>
+      </w:rPr>
+      <w:t>PoliticalHistoryWebApp-PvA-RickBeniers</w:t>
+    </w:r>
+    <w:r>
+      <w:rPr>
+        <w:noProof/>
+      </w:rPr>
+      <w:fldChar w:fldCharType="end"/>
+    </w:r>
   </w:p>
 </w:ftr>
 </file>
 
 <file path=word/footer2.xml><?xml version="1.0" encoding="utf-8"?>
-<w:ftr xmlns:wpc="http://schemas.microsoft.com/office/word/2010/wordprocessingCanvas" xmlns:cx="http://schemas.microsoft.com/office/drawing/2014/chartex" xmlns:cx1="http://schemas.microsoft.com/office/drawing/2015/9/8/chartex" xmlns:cx2="http://schemas.microsoft.com/office/drawing/2015/10/21/chartex" xmlns:cx3="http://schemas.microsoft.com/office/drawing/2016/5/9/chartex" xmlns:cx4="http://schemas.microsoft.com/office/drawing/2016/5/10/chartex" xmlns:cx5="http://schemas.microsoft.com/office/drawing/2016/5/11/chartex" xmlns:cx6="http://schemas.microsoft.com/office/drawing/2016/5/12/chartex" xmlns:cx7="http://schemas.microsoft.com/office/drawing/2016/5/13/chartex" xmlns:cx8="http://schemas.microsoft.com/office/drawing/2016/5/14/chartex" xmlns:mc="http://schemas.openxmlformats.org/markup-compatibility/2006" xmlns:aink="http://schemas.microsoft.com/office/drawing/2016/ink" xmlns:am3d="http://schemas.microsoft.com/office/drawing/2017/model3d" xmlns:o="urn:schemas-microsoft-com:office:office" xmlns:r="http://schemas.openxmlformats.org/officeDocument/2006/relationships" xmlns:m="http://schemas.openxmlformats.org/officeDocument/2006/math" xmlns:v="urn:schemas-microsoft-com:vml" xmlns:wp14="http://schemas.microsoft.com/office/word/2010/wordprocessingDrawing" xmlns:wp="http://schemas.openxmlformats.org/drawingml/2006/wordprocessingDrawing" xmlns:w10="urn:schemas-microsoft-com:office:word" xmlns:w="http://schemas.openxmlformats.org/wordprocessingml/2006/main" xmlns:w14="http://schemas.microsoft.com/office/word/2010/wordml" xmlns:w15="http://schemas.microsoft.com/office/word/2012/wordml" xmlns:w16cex="http://schemas.microsoft.com/office/word/2018/wordml/cex" xmlns:w16cid="http://schemas.microsoft.com/office/word/2016/wordml/cid" xmlns:w16="http://schemas.microsoft.com/office/word/2018/wordml" xmlns:w16sdtdh="http://schemas.microsoft.com/office/word/2020/wordml/sdtdatahash" xmlns:w16se="http://schemas.microsoft.com/office/word/2015/wordml/symex" xmlns:wpg="http://schemas.microsoft.com/office/word/2010/wordprocessingGroup" xmlns:wpi="http://schemas.microsoft.com/office/word/2010/wordprocessingInk" xmlns:wne="http://schemas.microsoft.com/office/word/2006/wordml" xmlns:wps="http://schemas.microsoft.com/office/word/2010/wordprocessingShape" mc:Ignorable="w14 w15 w16se w16cid w16 w16cex w16sdtdh wp14">
+<w:ftr xmlns:wpc="http://schemas.microsoft.com/office/word/2010/wordprocessingCanvas" xmlns:cx="http://schemas.microsoft.com/office/drawing/2014/chartex" xmlns:cx1="http://schemas.microsoft.com/office/drawing/2015/9/8/chartex" xmlns:cx2="http://schemas.microsoft.com/office/drawing/2015/10/21/chartex" xmlns:cx3="http://schemas.microsoft.com/office/drawing/2016/5/9/chartex" xmlns:cx4="http://schemas.microsoft.com/office/drawing/2016/5/10/chartex" xmlns:cx5="http://schemas.microsoft.com/office/drawing/2016/5/11/chartex" xmlns:cx6="http://schemas.microsoft.com/office/drawing/2016/5/12/chartex" xmlns:cx7="http://schemas.microsoft.com/office/drawing/2016/5/13/chartex" xmlns:cx8="http://schemas.microsoft.com/office/drawing/2016/5/14/chartex" xmlns:mc="http://schemas.openxmlformats.org/markup-compatibility/2006" xmlns:aink="http://schemas.microsoft.com/office/drawing/2016/ink" xmlns:am3d="http://schemas.microsoft.com/office/drawing/2017/model3d" xmlns:o="urn:schemas-microsoft-com:office:office" xmlns:oel="http://schemas.microsoft.com/office/2019/extlst" xmlns:r="http://schemas.openxmlformats.org/officeDocument/2006/relationships" xmlns:m="http://schemas.openxmlformats.org/officeDocument/2006/math" xmlns:v="urn:schemas-microsoft-com:vml" xmlns:wp14="http://schemas.microsoft.com/office/word/2010/wordprocessingDrawing" xmlns:wp="http://schemas.openxmlformats.org/drawingml/2006/wordprocessingDrawing" xmlns:w10="urn:schemas-microsoft-com:office:word" xmlns:w="http://schemas.openxmlformats.org/wordprocessingml/2006/main" xmlns:w14="http://schemas.microsoft.com/office/word/2010/wordml" xmlns:w15="http://schemas.microsoft.com/office/word/2012/wordml" xmlns:w16cex="http://schemas.microsoft.com/office/word/2018/wordml/cex" xmlns:w16cid="http://schemas.microsoft.com/office/word/2016/wordml/cid" xmlns:w16="http://schemas.microsoft.com/office/word/2018/wordml" xmlns:w16sdtdh="http://schemas.microsoft.com/office/word/2020/wordml/sdtdatahash" xmlns:w16se="http://schemas.microsoft.com/office/word/2015/wordml/symex" xmlns:wpg="http://schemas.microsoft.com/office/word/2010/wordprocessingGroup" xmlns:wpi="http://schemas.microsoft.com/office/word/2010/wordprocessingInk" xmlns:wne="http://schemas.microsoft.com/office/word/2006/wordml" xmlns:wps="http://schemas.microsoft.com/office/word/2010/wordprocessingShape" mc:Ignorable="w14 w15 w16se w16cid w16 w16cex w16sdtdh wp14">
   <w:p>
     <w:pPr>
       <w:pStyle w:val="Voettekst"/>
@@ -7087,20 +8062,33 @@
     <w:r>
       <w:t xml:space="preserve">  </w:t>
     </w:r>
-    <w:fldSimple w:instr=" FILENAME \* MERGEFORMAT ">
-      <w:r>
-        <w:rPr>
-          <w:noProof/>
-        </w:rPr>
-        <w:t>PoliticalHistoryWebApp-PvA-RickBeniers</w:t>
-      </w:r>
-    </w:fldSimple>
+    <w:r>
+      <w:fldChar w:fldCharType="begin"/>
+    </w:r>
+    <w:r>
+      <w:instrText xml:space="preserve"> FILENAME \* MERGEFORMAT </w:instrText>
+    </w:r>
+    <w:r>
+      <w:fldChar w:fldCharType="separate"/>
+    </w:r>
+    <w:r>
+      <w:rPr>
+        <w:noProof/>
+      </w:rPr>
+      <w:t>PoliticalHistoryWebApp-PvA-RickBeniers</w:t>
+    </w:r>
+    <w:r>
+      <w:rPr>
+        <w:noProof/>
+      </w:rPr>
+      <w:fldChar w:fldCharType="end"/>
+    </w:r>
   </w:p>
 </w:ftr>
 </file>
 
 <file path=word/footnotes.xml><?xml version="1.0" encoding="utf-8"?>
-<w:footnotes xmlns:wpc="http://schemas.microsoft.com/office/word/2010/wordprocessingCanvas" xmlns:cx="http://schemas.microsoft.com/office/drawing/2014/chartex" xmlns:cx1="http://schemas.microsoft.com/office/drawing/2015/9/8/chartex" xmlns:cx2="http://schemas.microsoft.com/office/drawing/2015/10/21/chartex" xmlns:cx3="http://schemas.microsoft.com/office/drawing/2016/5/9/chartex" xmlns:cx4="http://schemas.microsoft.com/office/drawing/2016/5/10/chartex" xmlns:cx5="http://schemas.microsoft.com/office/drawing/2016/5/11/chartex" xmlns:cx6="http://schemas.microsoft.com/office/drawing/2016/5/12/chartex" xmlns:cx7="http://schemas.microsoft.com/office/drawing/2016/5/13/chartex" xmlns:cx8="http://schemas.microsoft.com/office/drawing/2016/5/14/chartex" xmlns:mc="http://schemas.openxmlformats.org/markup-compatibility/2006" xmlns:aink="http://schemas.microsoft.com/office/drawing/2016/ink" xmlns:am3d="http://schemas.microsoft.com/office/drawing/2017/model3d" xmlns:o="urn:schemas-microsoft-com:office:office" xmlns:r="http://schemas.openxmlformats.org/officeDocument/2006/relationships" xmlns:m="http://schemas.openxmlformats.org/officeDocument/2006/math" xmlns:v="urn:schemas-microsoft-com:vml" xmlns:wp14="http://schemas.microsoft.com/office/word/2010/wordprocessingDrawing" xmlns:wp="http://schemas.openxmlformats.org/drawingml/2006/wordprocessingDrawing" xmlns:w10="urn:schemas-microsoft-com:office:word" xmlns:w="http://schemas.openxmlformats.org/wordprocessingml/2006/main" xmlns:w14="http://schemas.microsoft.com/office/word/2010/wordml" xmlns:w15="http://schemas.microsoft.com/office/word/2012/wordml" xmlns:w16cex="http://schemas.microsoft.com/office/word/2018/wordml/cex" xmlns:w16cid="http://schemas.microsoft.com/office/word/2016/wordml/cid" xmlns:w16="http://schemas.microsoft.com/office/word/2018/wordml" xmlns:w16sdtdh="http://schemas.microsoft.com/office/word/2020/wordml/sdtdatahash" xmlns:w16se="http://schemas.microsoft.com/office/word/2015/wordml/symex" xmlns:wpg="http://schemas.microsoft.com/office/word/2010/wordprocessingGroup" xmlns:wpi="http://schemas.microsoft.com/office/word/2010/wordprocessingInk" xmlns:wne="http://schemas.microsoft.com/office/word/2006/wordml" xmlns:wps="http://schemas.microsoft.com/office/word/2010/wordprocessingShape" mc:Ignorable="w14 w15 w16se w16cid w16 w16cex w16sdtdh wp14">
+<w:footnotes xmlns:wpc="http://schemas.microsoft.com/office/word/2010/wordprocessingCanvas" xmlns:cx="http://schemas.microsoft.com/office/drawing/2014/chartex" xmlns:cx1="http://schemas.microsoft.com/office/drawing/2015/9/8/chartex" xmlns:cx2="http://schemas.microsoft.com/office/drawing/2015/10/21/chartex" xmlns:cx3="http://schemas.microsoft.com/office/drawing/2016/5/9/chartex" xmlns:cx4="http://schemas.microsoft.com/office/drawing/2016/5/10/chartex" xmlns:cx5="http://schemas.microsoft.com/office/drawing/2016/5/11/chartex" xmlns:cx6="http://schemas.microsoft.com/office/drawing/2016/5/12/chartex" xmlns:cx7="http://schemas.microsoft.com/office/drawing/2016/5/13/chartex" xmlns:cx8="http://schemas.microsoft.com/office/drawing/2016/5/14/chartex" xmlns:mc="http://schemas.openxmlformats.org/markup-compatibility/2006" xmlns:aink="http://schemas.microsoft.com/office/drawing/2016/ink" xmlns:am3d="http://schemas.microsoft.com/office/drawing/2017/model3d" xmlns:o="urn:schemas-microsoft-com:office:office" xmlns:oel="http://schemas.microsoft.com/office/2019/extlst" xmlns:r="http://schemas.openxmlformats.org/officeDocument/2006/relationships" xmlns:m="http://schemas.openxmlformats.org/officeDocument/2006/math" xmlns:v="urn:schemas-microsoft-com:vml" xmlns:wp14="http://schemas.microsoft.com/office/word/2010/wordprocessingDrawing" xmlns:wp="http://schemas.openxmlformats.org/drawingml/2006/wordprocessingDrawing" xmlns:w10="urn:schemas-microsoft-com:office:word" xmlns:w="http://schemas.openxmlformats.org/wordprocessingml/2006/main" xmlns:w14="http://schemas.microsoft.com/office/word/2010/wordml" xmlns:w15="http://schemas.microsoft.com/office/word/2012/wordml" xmlns:w16cex="http://schemas.microsoft.com/office/word/2018/wordml/cex" xmlns:w16cid="http://schemas.microsoft.com/office/word/2016/wordml/cid" xmlns:w16="http://schemas.microsoft.com/office/word/2018/wordml" xmlns:w16sdtdh="http://schemas.microsoft.com/office/word/2020/wordml/sdtdatahash" xmlns:w16se="http://schemas.microsoft.com/office/word/2015/wordml/symex" xmlns:wpg="http://schemas.microsoft.com/office/word/2010/wordprocessingGroup" xmlns:wpi="http://schemas.microsoft.com/office/word/2010/wordprocessingInk" xmlns:wne="http://schemas.microsoft.com/office/word/2006/wordml" xmlns:wps="http://schemas.microsoft.com/office/word/2010/wordprocessingShape" mc:Ignorable="w14 w15 w16se w16cid w16 w16cex w16sdtdh wp14">
   <w:footnote w:type="separator" w:id="-1">
     <w:p>
       <w:pPr>
@@ -7125,7 +8113,7 @@
 </file>
 
 <file path=word/numbering.xml><?xml version="1.0" encoding="utf-8"?>
-<w:numbering xmlns:wpc="http://schemas.microsoft.com/office/word/2010/wordprocessingCanvas" xmlns:cx="http://schemas.microsoft.com/office/drawing/2014/chartex" xmlns:cx1="http://schemas.microsoft.com/office/drawing/2015/9/8/chartex" xmlns:cx2="http://schemas.microsoft.com/office/drawing/2015/10/21/chartex" xmlns:cx3="http://schemas.microsoft.com/office/drawing/2016/5/9/chartex" xmlns:cx4="http://schemas.microsoft.com/office/drawing/2016/5/10/chartex" xmlns:cx5="http://schemas.microsoft.com/office/drawing/2016/5/11/chartex" xmlns:cx6="http://schemas.microsoft.com/office/drawing/2016/5/12/chartex" xmlns:cx7="http://schemas.microsoft.com/office/drawing/2016/5/13/chartex" xmlns:cx8="http://schemas.microsoft.com/office/drawing/2016/5/14/chartex" xmlns:mc="http://schemas.openxmlformats.org/markup-compatibility/2006" xmlns:aink="http://schemas.microsoft.com/office/drawing/2016/ink" xmlns:am3d="http://schemas.microsoft.com/office/drawing/2017/model3d" xmlns:o="urn:schemas-microsoft-com:office:office" xmlns:r="http://schemas.openxmlformats.org/officeDocument/2006/relationships" xmlns:m="http://schemas.openxmlformats.org/officeDocument/2006/math" xmlns:v="urn:schemas-microsoft-com:vml" xmlns:wp14="http://schemas.microsoft.com/office/word/2010/wordprocessingDrawing" xmlns:wp="http://schemas.openxmlformats.org/drawingml/2006/wordprocessingDrawing" xmlns:w10="urn:schemas-microsoft-com:office:word" xmlns:w="http://schemas.openxmlformats.org/wordprocessingml/2006/main" xmlns:w14="http://schemas.microsoft.com/office/word/2010/wordml" xmlns:w15="http://schemas.microsoft.com/office/word/2012/wordml" xmlns:w16cex="http://schemas.microsoft.com/office/word/2018/wordml/cex" xmlns:w16cid="http://schemas.microsoft.com/office/word/2016/wordml/cid" xmlns:w16="http://schemas.microsoft.com/office/word/2018/wordml" xmlns:w16sdtdh="http://schemas.microsoft.com/office/word/2020/wordml/sdtdatahash" xmlns:w16se="http://schemas.microsoft.com/office/word/2015/wordml/symex" xmlns:wpg="http://schemas.microsoft.com/office/word/2010/wordprocessingGroup" xmlns:wpi="http://schemas.microsoft.com/office/word/2010/wordprocessingInk" xmlns:wne="http://schemas.microsoft.com/office/word/2006/wordml" xmlns:wps="http://schemas.microsoft.com/office/word/2010/wordprocessingShape" mc:Ignorable="w14 w15 w16se w16cid w16 w16cex w16sdtdh wp14">
+<w:numbering xmlns:wpc="http://schemas.microsoft.com/office/word/2010/wordprocessingCanvas" xmlns:cx="http://schemas.microsoft.com/office/drawing/2014/chartex" xmlns:cx1="http://schemas.microsoft.com/office/drawing/2015/9/8/chartex" xmlns:cx2="http://schemas.microsoft.com/office/drawing/2015/10/21/chartex" xmlns:cx3="http://schemas.microsoft.com/office/drawing/2016/5/9/chartex" xmlns:cx4="http://schemas.microsoft.com/office/drawing/2016/5/10/chartex" xmlns:cx5="http://schemas.microsoft.com/office/drawing/2016/5/11/chartex" xmlns:cx6="http://schemas.microsoft.com/office/drawing/2016/5/12/chartex" xmlns:cx7="http://schemas.microsoft.com/office/drawing/2016/5/13/chartex" xmlns:cx8="http://schemas.microsoft.com/office/drawing/2016/5/14/chartex" xmlns:mc="http://schemas.openxmlformats.org/markup-compatibility/2006" xmlns:aink="http://schemas.microsoft.com/office/drawing/2016/ink" xmlns:am3d="http://schemas.microsoft.com/office/drawing/2017/model3d" xmlns:o="urn:schemas-microsoft-com:office:office" xmlns:oel="http://schemas.microsoft.com/office/2019/extlst" xmlns:r="http://schemas.openxmlformats.org/officeDocument/2006/relationships" xmlns:m="http://schemas.openxmlformats.org/officeDocument/2006/math" xmlns:v="urn:schemas-microsoft-com:vml" xmlns:wp14="http://schemas.microsoft.com/office/word/2010/wordprocessingDrawing" xmlns:wp="http://schemas.openxmlformats.org/drawingml/2006/wordprocessingDrawing" xmlns:w10="urn:schemas-microsoft-com:office:word" xmlns:w="http://schemas.openxmlformats.org/wordprocessingml/2006/main" xmlns:w14="http://schemas.microsoft.com/office/word/2010/wordml" xmlns:w15="http://schemas.microsoft.com/office/word/2012/wordml" xmlns:w16cex="http://schemas.microsoft.com/office/word/2018/wordml/cex" xmlns:w16cid="http://schemas.microsoft.com/office/word/2016/wordml/cid" xmlns:w16="http://schemas.microsoft.com/office/word/2018/wordml" xmlns:w16sdtdh="http://schemas.microsoft.com/office/word/2020/wordml/sdtdatahash" xmlns:w16se="http://schemas.microsoft.com/office/word/2015/wordml/symex" xmlns:wpg="http://schemas.microsoft.com/office/word/2010/wordprocessingGroup" xmlns:wpi="http://schemas.microsoft.com/office/word/2010/wordprocessingInk" xmlns:wne="http://schemas.microsoft.com/office/word/2006/wordml" xmlns:wps="http://schemas.microsoft.com/office/word/2010/wordprocessingShape" mc:Ignorable="w14 w15 w16se w16cid w16 w16cex w16sdtdh wp14">
   <w:abstractNum w:abstractNumId="0" w15:restartNumberingAfterBreak="0">
     <w:nsid w:val="2A8438F3"/>
     <w:multiLevelType w:val="hybridMultilevel"/>
@@ -8183,7 +9171,7 @@
 </file>
 
 <file path=word/glossary/document.xml><?xml version="1.0" encoding="utf-8"?>
-<w:glossaryDocument xmlns:wpc="http://schemas.microsoft.com/office/word/2010/wordprocessingCanvas" xmlns:cx="http://schemas.microsoft.com/office/drawing/2014/chartex" xmlns:cx1="http://schemas.microsoft.com/office/drawing/2015/9/8/chartex" xmlns:cx2="http://schemas.microsoft.com/office/drawing/2015/10/21/chartex" xmlns:cx3="http://schemas.microsoft.com/office/drawing/2016/5/9/chartex" xmlns:cx4="http://schemas.microsoft.com/office/drawing/2016/5/10/chartex" xmlns:cx5="http://schemas.microsoft.com/office/drawing/2016/5/11/chartex" xmlns:cx6="http://schemas.microsoft.com/office/drawing/2016/5/12/chartex" xmlns:cx7="http://schemas.microsoft.com/office/drawing/2016/5/13/chartex" xmlns:cx8="http://schemas.microsoft.com/office/drawing/2016/5/14/chartex" xmlns:mc="http://schemas.openxmlformats.org/markup-compatibility/2006" xmlns:aink="http://schemas.microsoft.com/office/drawing/2016/ink" xmlns:am3d="http://schemas.microsoft.com/office/drawing/2017/model3d" xmlns:o="urn:schemas-microsoft-com:office:office" xmlns:r="http://schemas.openxmlformats.org/officeDocument/2006/relationships" xmlns:m="http://schemas.openxmlformats.org/officeDocument/2006/math" xmlns:v="urn:schemas-microsoft-com:vml" xmlns:wp14="http://schemas.microsoft.com/office/word/2010/wordprocessingDrawing" xmlns:wp="http://schemas.openxmlformats.org/drawingml/2006/wordprocessingDrawing" xmlns:w10="urn:schemas-microsoft-com:office:word" xmlns:w="http://schemas.openxmlformats.org/wordprocessingml/2006/main" xmlns:w14="http://schemas.microsoft.com/office/word/2010/wordml" xmlns:w15="http://schemas.microsoft.com/office/word/2012/wordml" xmlns:w16cex="http://schemas.microsoft.com/office/word/2018/wordml/cex" xmlns:w16cid="http://schemas.microsoft.com/office/word/2016/wordml/cid" xmlns:w16="http://schemas.microsoft.com/office/word/2018/wordml" xmlns:w16sdtdh="http://schemas.microsoft.com/office/word/2020/wordml/sdtdatahash" xmlns:w16se="http://schemas.microsoft.com/office/word/2015/wordml/symex" xmlns:wpg="http://schemas.microsoft.com/office/word/2010/wordprocessingGroup" xmlns:wpi="http://schemas.microsoft.com/office/word/2010/wordprocessingInk" xmlns:wne="http://schemas.microsoft.com/office/word/2006/wordml" xmlns:wps="http://schemas.microsoft.com/office/word/2010/wordprocessingShape" mc:Ignorable="w14 w15 w16se w16cid w16 w16cex w16sdtdh wp14">
+<w:glossaryDocument xmlns:wpc="http://schemas.microsoft.com/office/word/2010/wordprocessingCanvas" xmlns:cx="http://schemas.microsoft.com/office/drawing/2014/chartex" xmlns:cx1="http://schemas.microsoft.com/office/drawing/2015/9/8/chartex" xmlns:cx2="http://schemas.microsoft.com/office/drawing/2015/10/21/chartex" xmlns:cx3="http://schemas.microsoft.com/office/drawing/2016/5/9/chartex" xmlns:cx4="http://schemas.microsoft.com/office/drawing/2016/5/10/chartex" xmlns:cx5="http://schemas.microsoft.com/office/drawing/2016/5/11/chartex" xmlns:cx6="http://schemas.microsoft.com/office/drawing/2016/5/12/chartex" xmlns:cx7="http://schemas.microsoft.com/office/drawing/2016/5/13/chartex" xmlns:cx8="http://schemas.microsoft.com/office/drawing/2016/5/14/chartex" xmlns:mc="http://schemas.openxmlformats.org/markup-compatibility/2006" xmlns:aink="http://schemas.microsoft.com/office/drawing/2016/ink" xmlns:am3d="http://schemas.microsoft.com/office/drawing/2017/model3d" xmlns:o="urn:schemas-microsoft-com:office:office" xmlns:oel="http://schemas.microsoft.com/office/2019/extlst" xmlns:r="http://schemas.openxmlformats.org/officeDocument/2006/relationships" xmlns:m="http://schemas.openxmlformats.org/officeDocument/2006/math" xmlns:v="urn:schemas-microsoft-com:vml" xmlns:wp14="http://schemas.microsoft.com/office/word/2010/wordprocessingDrawing" xmlns:wp="http://schemas.openxmlformats.org/drawingml/2006/wordprocessingDrawing" xmlns:w10="urn:schemas-microsoft-com:office:word" xmlns:w="http://schemas.openxmlformats.org/wordprocessingml/2006/main" xmlns:w14="http://schemas.microsoft.com/office/word/2010/wordml" xmlns:w15="http://schemas.microsoft.com/office/word/2012/wordml" xmlns:w16cex="http://schemas.microsoft.com/office/word/2018/wordml/cex" xmlns:w16cid="http://schemas.microsoft.com/office/word/2016/wordml/cid" xmlns:w16="http://schemas.microsoft.com/office/word/2018/wordml" xmlns:w16sdtdh="http://schemas.microsoft.com/office/word/2020/wordml/sdtdatahash" xmlns:w16se="http://schemas.microsoft.com/office/word/2015/wordml/symex" xmlns:wpg="http://schemas.microsoft.com/office/word/2010/wordprocessingGroup" xmlns:wpi="http://schemas.microsoft.com/office/word/2010/wordprocessingInk" xmlns:wne="http://schemas.microsoft.com/office/word/2006/wordml" xmlns:wps="http://schemas.microsoft.com/office/word/2010/wordprocessingShape" mc:Ignorable="w14 w15 w16se w16cid w16 w16cex w16sdtdh wp14">
   <w:docParts>
     <w:docPart>
       <w:docPartPr>
@@ -8332,6 +9320,8 @@
   <w:rsids>
     <w:rsidRoot w:val="00573769"/>
     <w:rsid w:val="00066374"/>
+    <w:rsid w:val="000D63FE"/>
+    <w:rsid w:val="001173E0"/>
     <w:rsid w:val="001A7A0B"/>
     <w:rsid w:val="00460170"/>
     <w:rsid w:val="00573769"/>
@@ -8342,6 +9332,7 @@
     <w:rsid w:val="00CB216C"/>
     <w:rsid w:val="00CC73A9"/>
     <w:rsid w:val="00D20C32"/>
+    <w:rsid w:val="00D611FD"/>
     <w:rsid w:val="00D7551F"/>
     <w:rsid w:val="00F30B47"/>
   </w:rsids>

</xml_diff>

<commit_message>
written graphical design, 04-05-2022
</commit_message>
<xml_diff>
--- a/Docs/PoliticalHistoryWebApp-PvA-RickBeniers.docx
+++ b/Docs/PoliticalHistoryWebApp-PvA-RickBeniers.docx
@@ -93,7 +93,13 @@
                                       <w:rPr>
                                         <w:color w:val="4472C4" w:themeColor="accent1"/>
                                       </w:rPr>
-                                      <w:t>Version: V0.5</w:t>
+                                      <w:t>Version: V0</w:t>
+                                    </w:r>
+                                    <w:r>
+                                      <w:rPr>
+                                        <w:color w:val="4472C4" w:themeColor="accent1"/>
+                                      </w:rPr>
+                                      <w:t>.6</w:t>
                                     </w:r>
                                   </w:p>
                                 </w:sdtContent>
@@ -147,7 +153,13 @@
                                 <w:rPr>
                                   <w:color w:val="4472C4" w:themeColor="accent1"/>
                                 </w:rPr>
-                                <w:t>Version: V0.5</w:t>
+                                <w:t>Version: V0</w:t>
+                              </w:r>
+                              <w:r>
+                                <w:rPr>
+                                  <w:color w:val="4472C4" w:themeColor="accent1"/>
+                                </w:rPr>
+                                <w:t>.6</w:t>
                               </w:r>
                             </w:p>
                           </w:sdtContent>
@@ -732,7 +744,7 @@
           <w:r>
             <w:fldChar w:fldCharType="separate"/>
           </w:r>
-          <w:hyperlink w:anchor="_Toc102500768" w:history="1">
+          <w:hyperlink w:anchor="_Toc102517554" w:history="1">
             <w:r>
               <w:rPr>
                 <w:rStyle w:val="Hyperlink"/>
@@ -759,7 +771,7 @@
                 <w:noProof/>
                 <w:webHidden/>
               </w:rPr>
-              <w:instrText xml:space="preserve"> PAGEREF _Toc102500768 \h </w:instrText>
+              <w:instrText xml:space="preserve"> PAGEREF _Toc102517554 \h </w:instrText>
             </w:r>
             <w:r>
               <w:rPr>
@@ -802,7 +814,7 @@
               <w:lang w:eastAsia="nl-NL"/>
             </w:rPr>
           </w:pPr>
-          <w:hyperlink w:anchor="_Toc102500769" w:history="1">
+          <w:hyperlink w:anchor="_Toc102517555" w:history="1">
             <w:r>
               <w:rPr>
                 <w:rStyle w:val="Hyperlink"/>
@@ -831,7 +843,7 @@
                 <w:noProof/>
                 <w:webHidden/>
               </w:rPr>
-              <w:instrText xml:space="preserve"> PAGEREF _Toc102500769 \h </w:instrText>
+              <w:instrText xml:space="preserve"> PAGEREF _Toc102517555 \h </w:instrText>
             </w:r>
             <w:r>
               <w:rPr>
@@ -874,7 +886,7 @@
               <w:lang w:eastAsia="nl-NL"/>
             </w:rPr>
           </w:pPr>
-          <w:hyperlink w:anchor="_Toc102500770" w:history="1">
+          <w:hyperlink w:anchor="_Toc102517556" w:history="1">
             <w:r>
               <w:rPr>
                 <w:rStyle w:val="Hyperlink"/>
@@ -902,7 +914,7 @@
                 <w:noProof/>
                 <w:webHidden/>
               </w:rPr>
-              <w:instrText xml:space="preserve"> PAGEREF _Toc102500770 \h </w:instrText>
+              <w:instrText xml:space="preserve"> PAGEREF _Toc102517556 \h </w:instrText>
             </w:r>
             <w:r>
               <w:rPr>
@@ -945,7 +957,7 @@
               <w:lang w:eastAsia="nl-NL"/>
             </w:rPr>
           </w:pPr>
-          <w:hyperlink w:anchor="_Toc102500771" w:history="1">
+          <w:hyperlink w:anchor="_Toc102517557" w:history="1">
             <w:r>
               <w:rPr>
                 <w:rStyle w:val="Hyperlink"/>
@@ -973,7 +985,7 @@
                 <w:noProof/>
                 <w:webHidden/>
               </w:rPr>
-              <w:instrText xml:space="preserve"> PAGEREF _Toc102500771 \h </w:instrText>
+              <w:instrText xml:space="preserve"> PAGEREF _Toc102517557 \h </w:instrText>
             </w:r>
             <w:r>
               <w:rPr>
@@ -1016,7 +1028,7 @@
               <w:lang w:eastAsia="nl-NL"/>
             </w:rPr>
           </w:pPr>
-          <w:hyperlink w:anchor="_Toc102500772" w:history="1">
+          <w:hyperlink w:anchor="_Toc102517558" w:history="1">
             <w:r>
               <w:rPr>
                 <w:rStyle w:val="Hyperlink"/>
@@ -1045,7 +1057,7 @@
                 <w:noProof/>
                 <w:webHidden/>
               </w:rPr>
-              <w:instrText xml:space="preserve"> PAGEREF _Toc102500772 \h </w:instrText>
+              <w:instrText xml:space="preserve"> PAGEREF _Toc102517558 \h </w:instrText>
             </w:r>
             <w:r>
               <w:rPr>
@@ -1088,7 +1100,7 @@
               <w:lang w:eastAsia="nl-NL"/>
             </w:rPr>
           </w:pPr>
-          <w:hyperlink w:anchor="_Toc102500773" w:history="1">
+          <w:hyperlink w:anchor="_Toc102517559" w:history="1">
             <w:r>
               <w:rPr>
                 <w:rStyle w:val="Hyperlink"/>
@@ -1117,7 +1129,7 @@
                 <w:noProof/>
                 <w:webHidden/>
               </w:rPr>
-              <w:instrText xml:space="preserve"> PAGEREF _Toc102500773 \h </w:instrText>
+              <w:instrText xml:space="preserve"> PAGEREF _Toc102517559 \h </w:instrText>
             </w:r>
             <w:r>
               <w:rPr>
@@ -1160,7 +1172,7 @@
               <w:lang w:eastAsia="nl-NL"/>
             </w:rPr>
           </w:pPr>
-          <w:hyperlink w:anchor="_Toc102500774" w:history="1">
+          <w:hyperlink w:anchor="_Toc102517560" w:history="1">
             <w:r>
               <w:rPr>
                 <w:rStyle w:val="Hyperlink"/>
@@ -1188,7 +1200,7 @@
                 <w:noProof/>
                 <w:webHidden/>
               </w:rPr>
-              <w:instrText xml:space="preserve"> PAGEREF _Toc102500774 \h </w:instrText>
+              <w:instrText xml:space="preserve"> PAGEREF _Toc102517560 \h </w:instrText>
             </w:r>
             <w:r>
               <w:rPr>
@@ -1231,7 +1243,7 @@
               <w:lang w:eastAsia="nl-NL"/>
             </w:rPr>
           </w:pPr>
-          <w:hyperlink w:anchor="_Toc102500775" w:history="1">
+          <w:hyperlink w:anchor="_Toc102517561" w:history="1">
             <w:r>
               <w:rPr>
                 <w:rStyle w:val="Hyperlink"/>
@@ -1260,7 +1272,7 @@
                 <w:noProof/>
                 <w:webHidden/>
               </w:rPr>
-              <w:instrText xml:space="preserve"> PAGEREF _Toc102500775 \h </w:instrText>
+              <w:instrText xml:space="preserve"> PAGEREF _Toc102517561 \h </w:instrText>
             </w:r>
             <w:r>
               <w:rPr>
@@ -1303,7 +1315,7 @@
               <w:lang w:eastAsia="nl-NL"/>
             </w:rPr>
           </w:pPr>
-          <w:hyperlink w:anchor="_Toc102500776" w:history="1">
+          <w:hyperlink w:anchor="_Toc102517562" w:history="1">
             <w:r>
               <w:rPr>
                 <w:rStyle w:val="Hyperlink"/>
@@ -1332,7 +1344,7 @@
                 <w:noProof/>
                 <w:webHidden/>
               </w:rPr>
-              <w:instrText xml:space="preserve"> PAGEREF _Toc102500776 \h </w:instrText>
+              <w:instrText xml:space="preserve"> PAGEREF _Toc102517562 \h </w:instrText>
             </w:r>
             <w:r>
               <w:rPr>
@@ -1375,7 +1387,7 @@
               <w:lang w:eastAsia="nl-NL"/>
             </w:rPr>
           </w:pPr>
-          <w:hyperlink w:anchor="_Toc102500777" w:history="1">
+          <w:hyperlink w:anchor="_Toc102517563" w:history="1">
             <w:r>
               <w:rPr>
                 <w:rStyle w:val="Hyperlink"/>
@@ -1403,7 +1415,7 @@
                 <w:noProof/>
                 <w:webHidden/>
               </w:rPr>
-              <w:instrText xml:space="preserve"> PAGEREF _Toc102500777 \h </w:instrText>
+              <w:instrText xml:space="preserve"> PAGEREF _Toc102517563 \h </w:instrText>
             </w:r>
             <w:r>
               <w:rPr>
@@ -1446,7 +1458,7 @@
               <w:lang w:eastAsia="nl-NL"/>
             </w:rPr>
           </w:pPr>
-          <w:hyperlink w:anchor="_Toc102500778" w:history="1">
+          <w:hyperlink w:anchor="_Toc102517564" w:history="1">
             <w:r>
               <w:rPr>
                 <w:rStyle w:val="Hyperlink"/>
@@ -1474,7 +1486,7 @@
                 <w:noProof/>
                 <w:webHidden/>
               </w:rPr>
-              <w:instrText xml:space="preserve"> PAGEREF _Toc102500778 \h </w:instrText>
+              <w:instrText xml:space="preserve"> PAGEREF _Toc102517564 \h </w:instrText>
             </w:r>
             <w:r>
               <w:rPr>
@@ -1517,7 +1529,7 @@
               <w:lang w:eastAsia="nl-NL"/>
             </w:rPr>
           </w:pPr>
-          <w:hyperlink w:anchor="_Toc102500779" w:history="1">
+          <w:hyperlink w:anchor="_Toc102517565" w:history="1">
             <w:r>
               <w:rPr>
                 <w:rStyle w:val="Hyperlink"/>
@@ -1545,7 +1557,7 @@
                 <w:noProof/>
                 <w:webHidden/>
               </w:rPr>
-              <w:instrText xml:space="preserve"> PAGEREF _Toc102500779 \h </w:instrText>
+              <w:instrText xml:space="preserve"> PAGEREF _Toc102517565 \h </w:instrText>
             </w:r>
             <w:r>
               <w:rPr>
@@ -1588,7 +1600,7 @@
               <w:lang w:eastAsia="nl-NL"/>
             </w:rPr>
           </w:pPr>
-          <w:hyperlink w:anchor="_Toc102500780" w:history="1">
+          <w:hyperlink w:anchor="_Toc102517566" w:history="1">
             <w:r>
               <w:rPr>
                 <w:rStyle w:val="Hyperlink"/>
@@ -1616,7 +1628,7 @@
                 <w:noProof/>
                 <w:webHidden/>
               </w:rPr>
-              <w:instrText xml:space="preserve"> PAGEREF _Toc102500780 \h </w:instrText>
+              <w:instrText xml:space="preserve"> PAGEREF _Toc102517566 \h </w:instrText>
             </w:r>
             <w:r>
               <w:rPr>
@@ -1659,7 +1671,7 @@
               <w:lang w:eastAsia="nl-NL"/>
             </w:rPr>
           </w:pPr>
-          <w:hyperlink w:anchor="_Toc102500781" w:history="1">
+          <w:hyperlink w:anchor="_Toc102517567" w:history="1">
             <w:r>
               <w:rPr>
                 <w:rStyle w:val="Hyperlink"/>
@@ -1687,7 +1699,7 @@
                 <w:noProof/>
                 <w:webHidden/>
               </w:rPr>
-              <w:instrText xml:space="preserve"> PAGEREF _Toc102500781 \h </w:instrText>
+              <w:instrText xml:space="preserve"> PAGEREF _Toc102517567 \h </w:instrText>
             </w:r>
             <w:r>
               <w:rPr>
@@ -1730,7 +1742,7 @@
               <w:lang w:eastAsia="nl-NL"/>
             </w:rPr>
           </w:pPr>
-          <w:hyperlink w:anchor="_Toc102500782" w:history="1">
+          <w:hyperlink w:anchor="_Toc102517568" w:history="1">
             <w:r>
               <w:rPr>
                 <w:rStyle w:val="Hyperlink"/>
@@ -1758,7 +1770,7 @@
                 <w:noProof/>
                 <w:webHidden/>
               </w:rPr>
-              <w:instrText xml:space="preserve"> PAGEREF _Toc102500782 \h </w:instrText>
+              <w:instrText xml:space="preserve"> PAGEREF _Toc102517568 \h </w:instrText>
             </w:r>
             <w:r>
               <w:rPr>
@@ -1801,7 +1813,7 @@
               <w:lang w:eastAsia="nl-NL"/>
             </w:rPr>
           </w:pPr>
-          <w:hyperlink w:anchor="_Toc102500783" w:history="1">
+          <w:hyperlink w:anchor="_Toc102517569" w:history="1">
             <w:r>
               <w:rPr>
                 <w:rStyle w:val="Hyperlink"/>
@@ -1829,7 +1841,7 @@
                 <w:noProof/>
                 <w:webHidden/>
               </w:rPr>
-              <w:instrText xml:space="preserve"> PAGEREF _Toc102500783 \h </w:instrText>
+              <w:instrText xml:space="preserve"> PAGEREF _Toc102517569 \h </w:instrText>
             </w:r>
             <w:r>
               <w:rPr>
@@ -1872,7 +1884,7 @@
               <w:lang w:eastAsia="nl-NL"/>
             </w:rPr>
           </w:pPr>
-          <w:hyperlink w:anchor="_Toc102500784" w:history="1">
+          <w:hyperlink w:anchor="_Toc102517570" w:history="1">
             <w:r>
               <w:rPr>
                 <w:rStyle w:val="Hyperlink"/>
@@ -1900,7 +1912,7 @@
                 <w:noProof/>
                 <w:webHidden/>
               </w:rPr>
-              <w:instrText xml:space="preserve"> PAGEREF _Toc102500784 \h </w:instrText>
+              <w:instrText xml:space="preserve"> PAGEREF _Toc102517570 \h </w:instrText>
             </w:r>
             <w:r>
               <w:rPr>
@@ -1956,7 +1968,7 @@
       <w:r>
         <w:br w:type="page"/>
       </w:r>
-      <w:bookmarkStart w:id="0" w:name="_Toc102500768"/>
+      <w:bookmarkStart w:id="0" w:name="_Toc102517554"/>
       <w:r>
         <w:rPr>
           <w:sz w:val="40"/>
@@ -2427,6 +2439,70 @@
           </w:p>
         </w:tc>
       </w:tr>
+      <w:tr>
+        <w:trPr>
+          <w:trHeight w:val="283"/>
+        </w:trPr>
+        <w:tc>
+          <w:tcPr>
+            <w:tcW w:w="3114" w:type="dxa"/>
+            <w:shd w:val="clear" w:color="auto" w:fill="FFFFFF" w:themeFill="background1"/>
+          </w:tcPr>
+          <w:p>
+            <w:pPr>
+              <w:jc w:val="center"/>
+              <w:rPr>
+                <w:lang w:val="en-GB"/>
+              </w:rPr>
+            </w:pPr>
+            <w:r>
+              <w:rPr>
+                <w:lang w:val="en-GB"/>
+              </w:rPr>
+              <w:t>V0.6</w:t>
+            </w:r>
+          </w:p>
+        </w:tc>
+        <w:tc>
+          <w:tcPr>
+            <w:tcW w:w="2927" w:type="dxa"/>
+            <w:shd w:val="clear" w:color="auto" w:fill="FFFFFF" w:themeFill="background1"/>
+          </w:tcPr>
+          <w:p>
+            <w:pPr>
+              <w:rPr>
+                <w:lang w:val="en-GB"/>
+              </w:rPr>
+            </w:pPr>
+            <w:r>
+              <w:rPr>
+                <w:lang w:val="en-GB"/>
+              </w:rPr>
+              <w:t>Updated the graphical design</w:t>
+            </w:r>
+          </w:p>
+        </w:tc>
+        <w:tc>
+          <w:tcPr>
+            <w:tcW w:w="3021" w:type="dxa"/>
+            <w:shd w:val="clear" w:color="auto" w:fill="FFFFFF" w:themeFill="background1"/>
+          </w:tcPr>
+          <w:p>
+            <w:pPr>
+              <w:jc w:val="center"/>
+              <w:rPr>
+                <w:lang w:val="en-GB"/>
+              </w:rPr>
+            </w:pPr>
+            <w:r>
+              <w:rPr>
+                <w:lang w:val="en-GB"/>
+              </w:rPr>
+              <w:t>04-05-2022 00:45</w:t>
+            </w:r>
+          </w:p>
+        </w:tc>
+      </w:tr>
     </w:tbl>
     <w:p>
       <w:pPr>
@@ -2457,7 +2533,7 @@
           <w:lang w:val="en-GB"/>
         </w:rPr>
       </w:pPr>
-      <w:bookmarkStart w:id="1" w:name="_Toc102500769"/>
+      <w:bookmarkStart w:id="1" w:name="_Toc102517555"/>
       <w:proofErr w:type="spellStart"/>
       <w:r>
         <w:rPr>
@@ -2479,7 +2555,7 @@
           <w:lang w:val="en-GB"/>
         </w:rPr>
       </w:pPr>
-      <w:bookmarkStart w:id="2" w:name="_Toc102500770"/>
+      <w:bookmarkStart w:id="2" w:name="_Toc102517556"/>
       <w:r>
         <w:rPr>
           <w:lang w:val="en-GB"/>
@@ -2882,7 +2958,7 @@
           <w:lang w:val="en-GB"/>
         </w:rPr>
       </w:pPr>
-      <w:bookmarkStart w:id="3" w:name="_Toc102500771"/>
+      <w:bookmarkStart w:id="3" w:name="_Toc102517557"/>
       <w:r>
         <w:rPr>
           <w:lang w:val="en-GB"/>
@@ -4008,7 +4084,7 @@
           <w:lang w:val="en-GB"/>
         </w:rPr>
       </w:pPr>
-      <w:bookmarkStart w:id="4" w:name="_Toc102500772"/>
+      <w:bookmarkStart w:id="4" w:name="_Toc102517558"/>
       <w:r>
         <w:rPr>
           <w:rFonts w:asciiTheme="minorHAnsi" w:hAnsiTheme="minorHAnsi" w:cstheme="minorHAnsi"/>
@@ -4031,7 +4107,7 @@
           <w:lang w:val="en-GB"/>
         </w:rPr>
       </w:pPr>
-      <w:bookmarkStart w:id="5" w:name="_Toc102500773"/>
+      <w:bookmarkStart w:id="5" w:name="_Toc102517559"/>
       <w:r>
         <w:rPr>
           <w:rFonts w:asciiTheme="minorHAnsi" w:hAnsiTheme="minorHAnsi" w:cstheme="minorHAnsi"/>
@@ -4224,7 +4300,7 @@
           <w:lang w:val="en-GB"/>
         </w:rPr>
       </w:pPr>
-      <w:bookmarkStart w:id="6" w:name="_Toc102500774"/>
+      <w:bookmarkStart w:id="6" w:name="_Toc102517560"/>
       <w:r>
         <w:rPr>
           <w:sz w:val="32"/>
@@ -4382,7 +4458,7 @@
           <w:lang w:val="en-GB"/>
         </w:rPr>
       </w:pPr>
-      <w:bookmarkStart w:id="7" w:name="_Toc102500775"/>
+      <w:bookmarkStart w:id="7" w:name="_Toc102517561"/>
       <w:r>
         <w:rPr>
           <w:rFonts w:asciiTheme="minorHAnsi" w:hAnsiTheme="minorHAnsi" w:cstheme="minorHAnsi"/>
@@ -4710,7 +4786,7 @@
           <w:lang w:val="en-GB"/>
         </w:rPr>
       </w:pPr>
-      <w:bookmarkStart w:id="8" w:name="_Toc102500776"/>
+      <w:bookmarkStart w:id="8" w:name="_Toc102517562"/>
       <w:r>
         <w:rPr>
           <w:rFonts w:asciiTheme="minorHAnsi" w:hAnsiTheme="minorHAnsi" w:cstheme="minorHAnsi"/>
@@ -4742,7 +4818,7 @@
           <w:lang w:val="en-GB"/>
         </w:rPr>
       </w:pPr>
-      <w:bookmarkStart w:id="9" w:name="_Toc102500777"/>
+      <w:bookmarkStart w:id="9" w:name="_Toc102517563"/>
       <w:r>
         <w:rPr>
           <w:noProof/>
@@ -5202,7 +5278,7 @@
           <w:lang w:val="en-GB"/>
         </w:rPr>
       </w:pPr>
-      <w:bookmarkStart w:id="10" w:name="_Toc102500778"/>
+      <w:bookmarkStart w:id="10" w:name="_Toc102517564"/>
       <w:r>
         <w:rPr>
           <w:sz w:val="32"/>
@@ -5237,7 +5313,7 @@
           <w:lang w:val="en-GB"/>
         </w:rPr>
       </w:pPr>
-      <w:bookmarkStart w:id="11" w:name="_Toc102500779"/>
+      <w:bookmarkStart w:id="11" w:name="_Toc102517565"/>
       <w:r>
         <w:rPr>
           <w:lang w:val="en-GB"/>
@@ -5937,7 +6013,7 @@
           <w:lang w:val="en-GB"/>
         </w:rPr>
       </w:pPr>
-      <w:bookmarkStart w:id="12" w:name="_Toc102500780"/>
+      <w:bookmarkStart w:id="12" w:name="_Toc102517566"/>
       <w:r>
         <w:rPr>
           <w:lang w:val="en-GB"/>
@@ -7183,7 +7259,7 @@
           <w:lang w:val="en-GB"/>
         </w:rPr>
       </w:pPr>
-      <w:bookmarkStart w:id="13" w:name="_Toc102500781"/>
+      <w:bookmarkStart w:id="13" w:name="_Toc102517567"/>
       <w:r>
         <w:rPr>
           <w:sz w:val="40"/>
@@ -7205,7 +7281,7 @@
           <w:lang w:val="en-GB"/>
         </w:rPr>
       </w:pPr>
-      <w:bookmarkStart w:id="14" w:name="_Toc102500782"/>
+      <w:bookmarkStart w:id="14" w:name="_Toc102517568"/>
       <w:r>
         <w:rPr>
           <w:noProof/>
@@ -7393,7 +7469,7 @@
           <w:lang w:val="en-GB"/>
         </w:rPr>
       </w:pPr>
-      <w:bookmarkStart w:id="15" w:name="_Toc102500783"/>
+      <w:bookmarkStart w:id="15" w:name="_Toc102517569"/>
       <w:r>
         <w:rPr>
           <w:sz w:val="32"/>
@@ -7576,7 +7652,7 @@
           <w:lang w:val="en-GB"/>
         </w:rPr>
       </w:pPr>
-      <w:bookmarkStart w:id="16" w:name="_Toc102500784"/>
+      <w:bookmarkStart w:id="16" w:name="_Toc102517570"/>
       <w:r>
         <w:rPr>
           <w:sz w:val="32"/>
@@ -7587,6 +7663,279 @@
         <w:t>Graphical screen design decisions</w:t>
       </w:r>
       <w:bookmarkEnd w:id="16"/>
+    </w:p>
+    <w:p>
+      <w:pPr>
+        <w:rPr>
+          <w:lang w:val="en-GB"/>
+        </w:rPr>
+      </w:pPr>
+      <w:r>
+        <w:rPr>
+          <w:lang w:val="en-GB"/>
+        </w:rPr>
+        <w:t xml:space="preserve">The main webpage aesthetic will be one of a professional, logical and </w:t>
+      </w:r>
+      <w:r>
+        <w:rPr>
+          <w:lang w:val="en-GB"/>
+        </w:rPr>
+        <w:t xml:space="preserve">clearly historical timeline. </w:t>
+      </w:r>
+    </w:p>
+    <w:p>
+      <w:pPr>
+        <w:rPr>
+          <w:lang w:val="en-GB"/>
+        </w:rPr>
+      </w:pPr>
+      <w:r>
+        <w:rPr>
+          <w:lang w:val="en-GB"/>
+        </w:rPr>
+        <w:t xml:space="preserve">Colour will not be widely used and only applied </w:t>
+      </w:r>
+      <w:r>
+        <w:rPr>
+          <w:lang w:val="en-GB"/>
+        </w:rPr>
+        <w:t>as a alternative to text or accentuation of the timelines historical aesthetic.</w:t>
+      </w:r>
+    </w:p>
+    <w:p>
+      <w:pPr>
+        <w:rPr>
+          <w:lang w:val="en-GB"/>
+        </w:rPr>
+      </w:pPr>
+      <w:r>
+        <w:rPr>
+          <w:lang w:val="en-GB"/>
+        </w:rPr>
+        <w:t>Situations where colour will be applied are:</w:t>
+      </w:r>
+    </w:p>
+    <w:p>
+      <w:pPr>
+        <w:pStyle w:val="Lijstalinea"/>
+        <w:numPr>
+          <w:ilvl w:val="0"/>
+          <w:numId w:val="1"/>
+        </w:numPr>
+        <w:rPr>
+          <w:lang w:val="en-GB"/>
+        </w:rPr>
+      </w:pPr>
+      <w:r>
+        <w:rPr>
+          <w:lang w:val="en-GB"/>
+        </w:rPr>
+        <w:t>Inner border of the head of state title card according to party affiliation</w:t>
+      </w:r>
+    </w:p>
+    <w:p>
+      <w:pPr>
+        <w:pStyle w:val="Lijstalinea"/>
+        <w:numPr>
+          <w:ilvl w:val="0"/>
+          <w:numId w:val="1"/>
+        </w:numPr>
+        <w:rPr>
+          <w:lang w:val="en-GB"/>
+        </w:rPr>
+      </w:pPr>
+      <w:r>
+        <w:rPr>
+          <w:lang w:val="en-GB"/>
+        </w:rPr>
+        <w:t>In</w:t>
+      </w:r>
+      <w:r>
+        <w:rPr>
+          <w:lang w:val="en-GB"/>
+        </w:rPr>
+        <w:t>n</w:t>
+      </w:r>
+      <w:r>
+        <w:rPr>
+          <w:lang w:val="en-GB"/>
+        </w:rPr>
+        <w:t xml:space="preserve">er border of the head of government title card </w:t>
+      </w:r>
+      <w:r>
+        <w:rPr>
+          <w:lang w:val="en-GB"/>
+        </w:rPr>
+        <w:t>according to party affiliation</w:t>
+      </w:r>
+    </w:p>
+    <w:p>
+      <w:pPr>
+        <w:pStyle w:val="Lijstalinea"/>
+        <w:numPr>
+          <w:ilvl w:val="0"/>
+          <w:numId w:val="1"/>
+        </w:numPr>
+        <w:rPr>
+          <w:lang w:val="en-GB"/>
+        </w:rPr>
+      </w:pPr>
+      <w:r>
+        <w:rPr>
+          <w:lang w:val="en-GB"/>
+        </w:rPr>
+        <w:t xml:space="preserve">Inner border of the 1e chamber chairman/women title card </w:t>
+      </w:r>
+      <w:r>
+        <w:rPr>
+          <w:lang w:val="en-GB"/>
+        </w:rPr>
+        <w:t>according to party affiliation</w:t>
+      </w:r>
+    </w:p>
+    <w:p>
+      <w:pPr>
+        <w:pStyle w:val="Lijstalinea"/>
+        <w:numPr>
+          <w:ilvl w:val="0"/>
+          <w:numId w:val="1"/>
+        </w:numPr>
+        <w:rPr>
+          <w:lang w:val="en-GB"/>
+        </w:rPr>
+      </w:pPr>
+      <w:r>
+        <w:rPr>
+          <w:lang w:val="en-GB"/>
+        </w:rPr>
+        <w:t xml:space="preserve">Inner border of the 2e chamber chairman/women title card </w:t>
+      </w:r>
+      <w:r>
+        <w:rPr>
+          <w:lang w:val="en-GB"/>
+        </w:rPr>
+        <w:t>according to party affiliation</w:t>
+      </w:r>
+    </w:p>
+    <w:p>
+      <w:pPr>
+        <w:pStyle w:val="Lijstalinea"/>
+        <w:numPr>
+          <w:ilvl w:val="0"/>
+          <w:numId w:val="1"/>
+        </w:numPr>
+        <w:rPr>
+          <w:lang w:val="en-GB"/>
+        </w:rPr>
+      </w:pPr>
+      <w:r>
+        <w:rPr>
+          <w:lang w:val="en-GB"/>
+        </w:rPr>
+        <w:t xml:space="preserve">Inner border of the opposition party in the </w:t>
+      </w:r>
+      <w:r>
+        <w:rPr>
+          <w:lang w:val="en-GB"/>
+        </w:rPr>
+        <w:t xml:space="preserve">1e </w:t>
+      </w:r>
+      <w:r>
+        <w:rPr>
+          <w:lang w:val="en-GB"/>
+        </w:rPr>
+        <w:t xml:space="preserve">chamber seat </w:t>
+      </w:r>
+      <w:r>
+        <w:rPr>
+          <w:lang w:val="en-GB"/>
+        </w:rPr>
+        <w:t>distribution</w:t>
+      </w:r>
+      <w:r>
+        <w:rPr>
+          <w:lang w:val="en-GB"/>
+        </w:rPr>
+        <w:t xml:space="preserve"> card</w:t>
+      </w:r>
+    </w:p>
+    <w:p>
+      <w:pPr>
+        <w:pStyle w:val="Lijstalinea"/>
+        <w:numPr>
+          <w:ilvl w:val="0"/>
+          <w:numId w:val="1"/>
+        </w:numPr>
+        <w:rPr>
+          <w:lang w:val="en-GB"/>
+        </w:rPr>
+      </w:pPr>
+      <w:r>
+        <w:rPr>
+          <w:lang w:val="en-GB"/>
+        </w:rPr>
+        <w:t xml:space="preserve">Inner border of the opposition party in the </w:t>
+      </w:r>
+      <w:r>
+        <w:rPr>
+          <w:lang w:val="en-GB"/>
+        </w:rPr>
+        <w:t>2</w:t>
+      </w:r>
+      <w:r>
+        <w:rPr>
+          <w:lang w:val="en-GB"/>
+        </w:rPr>
+        <w:t>e chamber seat distribution card</w:t>
+      </w:r>
+    </w:p>
+    <w:p>
+      <w:pPr>
+        <w:pStyle w:val="Lijstalinea"/>
+        <w:numPr>
+          <w:ilvl w:val="0"/>
+          <w:numId w:val="1"/>
+        </w:numPr>
+        <w:rPr>
+          <w:lang w:val="en-GB"/>
+        </w:rPr>
+      </w:pPr>
+      <w:r>
+        <w:rPr>
+          <w:lang w:val="en-GB"/>
+        </w:rPr>
+        <w:t>Slashed background of the government party in the 1e chamber seat distribution card</w:t>
+      </w:r>
+    </w:p>
+    <w:p>
+      <w:pPr>
+        <w:pStyle w:val="Lijstalinea"/>
+        <w:numPr>
+          <w:ilvl w:val="0"/>
+          <w:numId w:val="1"/>
+        </w:numPr>
+        <w:rPr>
+          <w:lang w:val="en-GB"/>
+        </w:rPr>
+      </w:pPr>
+      <w:r>
+        <w:rPr>
+          <w:lang w:val="en-GB"/>
+        </w:rPr>
+        <w:t xml:space="preserve">Slashed background of the government party in the </w:t>
+      </w:r>
+      <w:r>
+        <w:rPr>
+          <w:lang w:val="en-GB"/>
+        </w:rPr>
+        <w:t>2</w:t>
+      </w:r>
+      <w:r>
+        <w:rPr>
+          <w:lang w:val="en-GB"/>
+        </w:rPr>
+        <w:t>e chamber seat distribution card</w:t>
+      </w:r>
     </w:p>
     <w:p>
       <w:pPr>
@@ -7842,27 +8191,14 @@
     <w:r>
       <w:t xml:space="preserve">  </w:t>
     </w:r>
-    <w:r>
-      <w:fldChar w:fldCharType="begin"/>
-    </w:r>
-    <w:r>
-      <w:instrText xml:space="preserve"> FILENAME \* MERGEFORMAT </w:instrText>
-    </w:r>
-    <w:r>
-      <w:fldChar w:fldCharType="separate"/>
-    </w:r>
-    <w:r>
-      <w:rPr>
-        <w:noProof/>
-      </w:rPr>
-      <w:t>PoliticalHistoryWebApp-PvA-RickBeniers</w:t>
-    </w:r>
-    <w:r>
-      <w:rPr>
-        <w:noProof/>
-      </w:rPr>
-      <w:fldChar w:fldCharType="end"/>
-    </w:r>
+    <w:fldSimple w:instr=" FILENAME \* MERGEFORMAT ">
+      <w:r>
+        <w:rPr>
+          <w:noProof/>
+        </w:rPr>
+        <w:t>PoliticalHistoryWebApp-PvA-RickBeniers</w:t>
+      </w:r>
+    </w:fldSimple>
   </w:p>
 </w:ftr>
 </file>
@@ -8062,27 +8398,14 @@
     <w:r>
       <w:t xml:space="preserve">  </w:t>
     </w:r>
-    <w:r>
-      <w:fldChar w:fldCharType="begin"/>
-    </w:r>
-    <w:r>
-      <w:instrText xml:space="preserve"> FILENAME \* MERGEFORMAT </w:instrText>
-    </w:r>
-    <w:r>
-      <w:fldChar w:fldCharType="separate"/>
-    </w:r>
-    <w:r>
-      <w:rPr>
-        <w:noProof/>
-      </w:rPr>
-      <w:t>PoliticalHistoryWebApp-PvA-RickBeniers</w:t>
-    </w:r>
-    <w:r>
-      <w:rPr>
-        <w:noProof/>
-      </w:rPr>
-      <w:fldChar w:fldCharType="end"/>
-    </w:r>
+    <w:fldSimple w:instr=" FILENAME \* MERGEFORMAT ">
+      <w:r>
+        <w:rPr>
+          <w:noProof/>
+        </w:rPr>
+        <w:t>PoliticalHistoryWebApp-PvA-RickBeniers</w:t>
+      </w:r>
+    </w:fldSimple>
   </w:p>
 </w:ftr>
 </file>
@@ -9323,6 +9646,7 @@
     <w:rsid w:val="000D63FE"/>
     <w:rsid w:val="001173E0"/>
     <w:rsid w:val="001A7A0B"/>
+    <w:rsid w:val="003E1EA4"/>
     <w:rsid w:val="00460170"/>
     <w:rsid w:val="00573769"/>
     <w:rsid w:val="005F6577"/>

</xml_diff>

<commit_message>
finished FO & setup xamp localhost, 11-05-2022
</commit_message>
<xml_diff>
--- a/Docs/PoliticalHistoryWebApp-PvA-RickBeniers.docx
+++ b/Docs/PoliticalHistoryWebApp-PvA-RickBeniers.docx
@@ -744,7 +744,7 @@
           <w:r>
             <w:fldChar w:fldCharType="separate"/>
           </w:r>
-          <w:hyperlink w:anchor="_Toc102517554" w:history="1">
+          <w:hyperlink w:anchor="_Toc102834755" w:history="1">
             <w:r>
               <w:rPr>
                 <w:rStyle w:val="Hyperlink"/>
@@ -771,7 +771,7 @@
                 <w:noProof/>
                 <w:webHidden/>
               </w:rPr>
-              <w:instrText xml:space="preserve"> PAGEREF _Toc102517554 \h </w:instrText>
+              <w:instrText xml:space="preserve"> PAGEREF _Toc102834755 \h </w:instrText>
             </w:r>
             <w:r>
               <w:rPr>
@@ -814,7 +814,7 @@
               <w:lang w:eastAsia="nl-NL"/>
             </w:rPr>
           </w:pPr>
-          <w:hyperlink w:anchor="_Toc102517555" w:history="1">
+          <w:hyperlink w:anchor="_Toc102834756" w:history="1">
             <w:r>
               <w:rPr>
                 <w:rStyle w:val="Hyperlink"/>
@@ -843,7 +843,7 @@
                 <w:noProof/>
                 <w:webHidden/>
               </w:rPr>
-              <w:instrText xml:space="preserve"> PAGEREF _Toc102517555 \h </w:instrText>
+              <w:instrText xml:space="preserve"> PAGEREF _Toc102834756 \h </w:instrText>
             </w:r>
             <w:r>
               <w:rPr>
@@ -886,7 +886,7 @@
               <w:lang w:eastAsia="nl-NL"/>
             </w:rPr>
           </w:pPr>
-          <w:hyperlink w:anchor="_Toc102517556" w:history="1">
+          <w:hyperlink w:anchor="_Toc102834757" w:history="1">
             <w:r>
               <w:rPr>
                 <w:rStyle w:val="Hyperlink"/>
@@ -914,7 +914,7 @@
                 <w:noProof/>
                 <w:webHidden/>
               </w:rPr>
-              <w:instrText xml:space="preserve"> PAGEREF _Toc102517556 \h </w:instrText>
+              <w:instrText xml:space="preserve"> PAGEREF _Toc102834757 \h </w:instrText>
             </w:r>
             <w:r>
               <w:rPr>
@@ -957,7 +957,7 @@
               <w:lang w:eastAsia="nl-NL"/>
             </w:rPr>
           </w:pPr>
-          <w:hyperlink w:anchor="_Toc102517557" w:history="1">
+          <w:hyperlink w:anchor="_Toc102834758" w:history="1">
             <w:r>
               <w:rPr>
                 <w:rStyle w:val="Hyperlink"/>
@@ -985,7 +985,7 @@
                 <w:noProof/>
                 <w:webHidden/>
               </w:rPr>
-              <w:instrText xml:space="preserve"> PAGEREF _Toc102517557 \h </w:instrText>
+              <w:instrText xml:space="preserve"> PAGEREF _Toc102834758 \h </w:instrText>
             </w:r>
             <w:r>
               <w:rPr>
@@ -1028,7 +1028,7 @@
               <w:lang w:eastAsia="nl-NL"/>
             </w:rPr>
           </w:pPr>
-          <w:hyperlink w:anchor="_Toc102517558" w:history="1">
+          <w:hyperlink w:anchor="_Toc102834759" w:history="1">
             <w:r>
               <w:rPr>
                 <w:rStyle w:val="Hyperlink"/>
@@ -1057,7 +1057,7 @@
                 <w:noProof/>
                 <w:webHidden/>
               </w:rPr>
-              <w:instrText xml:space="preserve"> PAGEREF _Toc102517558 \h </w:instrText>
+              <w:instrText xml:space="preserve"> PAGEREF _Toc102834759 \h </w:instrText>
             </w:r>
             <w:r>
               <w:rPr>
@@ -1100,7 +1100,7 @@
               <w:lang w:eastAsia="nl-NL"/>
             </w:rPr>
           </w:pPr>
-          <w:hyperlink w:anchor="_Toc102517559" w:history="1">
+          <w:hyperlink w:anchor="_Toc102834760" w:history="1">
             <w:r>
               <w:rPr>
                 <w:rStyle w:val="Hyperlink"/>
@@ -1129,7 +1129,7 @@
                 <w:noProof/>
                 <w:webHidden/>
               </w:rPr>
-              <w:instrText xml:space="preserve"> PAGEREF _Toc102517559 \h </w:instrText>
+              <w:instrText xml:space="preserve"> PAGEREF _Toc102834760 \h </w:instrText>
             </w:r>
             <w:r>
               <w:rPr>
@@ -1172,7 +1172,7 @@
               <w:lang w:eastAsia="nl-NL"/>
             </w:rPr>
           </w:pPr>
-          <w:hyperlink w:anchor="_Toc102517560" w:history="1">
+          <w:hyperlink w:anchor="_Toc102834761" w:history="1">
             <w:r>
               <w:rPr>
                 <w:rStyle w:val="Hyperlink"/>
@@ -1200,7 +1200,7 @@
                 <w:noProof/>
                 <w:webHidden/>
               </w:rPr>
-              <w:instrText xml:space="preserve"> PAGEREF _Toc102517560 \h </w:instrText>
+              <w:instrText xml:space="preserve"> PAGEREF _Toc102834761 \h </w:instrText>
             </w:r>
             <w:r>
               <w:rPr>
@@ -1243,7 +1243,7 @@
               <w:lang w:eastAsia="nl-NL"/>
             </w:rPr>
           </w:pPr>
-          <w:hyperlink w:anchor="_Toc102517561" w:history="1">
+          <w:hyperlink w:anchor="_Toc102834762" w:history="1">
             <w:r>
               <w:rPr>
                 <w:rStyle w:val="Hyperlink"/>
@@ -1272,7 +1272,7 @@
                 <w:noProof/>
                 <w:webHidden/>
               </w:rPr>
-              <w:instrText xml:space="preserve"> PAGEREF _Toc102517561 \h </w:instrText>
+              <w:instrText xml:space="preserve"> PAGEREF _Toc102834762 \h </w:instrText>
             </w:r>
             <w:r>
               <w:rPr>
@@ -1315,7 +1315,7 @@
               <w:lang w:eastAsia="nl-NL"/>
             </w:rPr>
           </w:pPr>
-          <w:hyperlink w:anchor="_Toc102517562" w:history="1">
+          <w:hyperlink w:anchor="_Toc102834763" w:history="1">
             <w:r>
               <w:rPr>
                 <w:rStyle w:val="Hyperlink"/>
@@ -1344,7 +1344,7 @@
                 <w:noProof/>
                 <w:webHidden/>
               </w:rPr>
-              <w:instrText xml:space="preserve"> PAGEREF _Toc102517562 \h </w:instrText>
+              <w:instrText xml:space="preserve"> PAGEREF _Toc102834763 \h </w:instrText>
             </w:r>
             <w:r>
               <w:rPr>
@@ -1387,7 +1387,7 @@
               <w:lang w:eastAsia="nl-NL"/>
             </w:rPr>
           </w:pPr>
-          <w:hyperlink w:anchor="_Toc102517563" w:history="1">
+          <w:hyperlink w:anchor="_Toc102834764" w:history="1">
             <w:r>
               <w:rPr>
                 <w:rStyle w:val="Hyperlink"/>
@@ -1415,7 +1415,7 @@
                 <w:noProof/>
                 <w:webHidden/>
               </w:rPr>
-              <w:instrText xml:space="preserve"> PAGEREF _Toc102517563 \h </w:instrText>
+              <w:instrText xml:space="preserve"> PAGEREF _Toc102834764 \h </w:instrText>
             </w:r>
             <w:r>
               <w:rPr>
@@ -1458,7 +1458,7 @@
               <w:lang w:eastAsia="nl-NL"/>
             </w:rPr>
           </w:pPr>
-          <w:hyperlink w:anchor="_Toc102517564" w:history="1">
+          <w:hyperlink w:anchor="_Toc102834765" w:history="1">
             <w:r>
               <w:rPr>
                 <w:rStyle w:val="Hyperlink"/>
@@ -1486,7 +1486,7 @@
                 <w:noProof/>
                 <w:webHidden/>
               </w:rPr>
-              <w:instrText xml:space="preserve"> PAGEREF _Toc102517564 \h </w:instrText>
+              <w:instrText xml:space="preserve"> PAGEREF _Toc102834765 \h </w:instrText>
             </w:r>
             <w:r>
               <w:rPr>
@@ -1529,7 +1529,7 @@
               <w:lang w:eastAsia="nl-NL"/>
             </w:rPr>
           </w:pPr>
-          <w:hyperlink w:anchor="_Toc102517565" w:history="1">
+          <w:hyperlink w:anchor="_Toc102834766" w:history="1">
             <w:r>
               <w:rPr>
                 <w:rStyle w:val="Hyperlink"/>
@@ -1557,7 +1557,7 @@
                 <w:noProof/>
                 <w:webHidden/>
               </w:rPr>
-              <w:instrText xml:space="preserve"> PAGEREF _Toc102517565 \h </w:instrText>
+              <w:instrText xml:space="preserve"> PAGEREF _Toc102834766 \h </w:instrText>
             </w:r>
             <w:r>
               <w:rPr>
@@ -1600,7 +1600,7 @@
               <w:lang w:eastAsia="nl-NL"/>
             </w:rPr>
           </w:pPr>
-          <w:hyperlink w:anchor="_Toc102517566" w:history="1">
+          <w:hyperlink w:anchor="_Toc102834767" w:history="1">
             <w:r>
               <w:rPr>
                 <w:rStyle w:val="Hyperlink"/>
@@ -1628,7 +1628,7 @@
                 <w:noProof/>
                 <w:webHidden/>
               </w:rPr>
-              <w:instrText xml:space="preserve"> PAGEREF _Toc102517566 \h </w:instrText>
+              <w:instrText xml:space="preserve"> PAGEREF _Toc102834767 \h </w:instrText>
             </w:r>
             <w:r>
               <w:rPr>
@@ -1671,7 +1671,7 @@
               <w:lang w:eastAsia="nl-NL"/>
             </w:rPr>
           </w:pPr>
-          <w:hyperlink w:anchor="_Toc102517567" w:history="1">
+          <w:hyperlink w:anchor="_Toc102834768" w:history="1">
             <w:r>
               <w:rPr>
                 <w:rStyle w:val="Hyperlink"/>
@@ -1699,7 +1699,7 @@
                 <w:noProof/>
                 <w:webHidden/>
               </w:rPr>
-              <w:instrText xml:space="preserve"> PAGEREF _Toc102517567 \h </w:instrText>
+              <w:instrText xml:space="preserve"> PAGEREF _Toc102834768 \h </w:instrText>
             </w:r>
             <w:r>
               <w:rPr>
@@ -1742,7 +1742,7 @@
               <w:lang w:eastAsia="nl-NL"/>
             </w:rPr>
           </w:pPr>
-          <w:hyperlink w:anchor="_Toc102517568" w:history="1">
+          <w:hyperlink w:anchor="_Toc102834769" w:history="1">
             <w:r>
               <w:rPr>
                 <w:rStyle w:val="Hyperlink"/>
@@ -1770,7 +1770,7 @@
                 <w:noProof/>
                 <w:webHidden/>
               </w:rPr>
-              <w:instrText xml:space="preserve"> PAGEREF _Toc102517568 \h </w:instrText>
+              <w:instrText xml:space="preserve"> PAGEREF _Toc102834769 \h </w:instrText>
             </w:r>
             <w:r>
               <w:rPr>
@@ -1813,7 +1813,7 @@
               <w:lang w:eastAsia="nl-NL"/>
             </w:rPr>
           </w:pPr>
-          <w:hyperlink w:anchor="_Toc102517569" w:history="1">
+          <w:hyperlink w:anchor="_Toc102834770" w:history="1">
             <w:r>
               <w:rPr>
                 <w:rStyle w:val="Hyperlink"/>
@@ -1841,7 +1841,7 @@
                 <w:noProof/>
                 <w:webHidden/>
               </w:rPr>
-              <w:instrText xml:space="preserve"> PAGEREF _Toc102517569 \h </w:instrText>
+              <w:instrText xml:space="preserve"> PAGEREF _Toc102834770 \h </w:instrText>
             </w:r>
             <w:r>
               <w:rPr>
@@ -1884,7 +1884,7 @@
               <w:lang w:eastAsia="nl-NL"/>
             </w:rPr>
           </w:pPr>
-          <w:hyperlink w:anchor="_Toc102517570" w:history="1">
+          <w:hyperlink w:anchor="_Toc102834771" w:history="1">
             <w:r>
               <w:rPr>
                 <w:rStyle w:val="Hyperlink"/>
@@ -1912,7 +1912,7 @@
                 <w:noProof/>
                 <w:webHidden/>
               </w:rPr>
-              <w:instrText xml:space="preserve"> PAGEREF _Toc102517570 \h </w:instrText>
+              <w:instrText xml:space="preserve"> PAGEREF _Toc102834771 \h </w:instrText>
             </w:r>
             <w:r>
               <w:rPr>
@@ -1968,7 +1968,7 @@
       <w:r>
         <w:br w:type="page"/>
       </w:r>
-      <w:bookmarkStart w:id="0" w:name="_Toc102517554"/>
+      <w:bookmarkStart w:id="0" w:name="_Toc102834755"/>
       <w:r>
         <w:rPr>
           <w:sz w:val="40"/>
@@ -2533,7 +2533,7 @@
           <w:lang w:val="en-GB"/>
         </w:rPr>
       </w:pPr>
-      <w:bookmarkStart w:id="1" w:name="_Toc102517555"/>
+      <w:bookmarkStart w:id="1" w:name="_Toc102834756"/>
       <w:proofErr w:type="spellStart"/>
       <w:r>
         <w:rPr>
@@ -2555,7 +2555,7 @@
           <w:lang w:val="en-GB"/>
         </w:rPr>
       </w:pPr>
-      <w:bookmarkStart w:id="2" w:name="_Toc102517556"/>
+      <w:bookmarkStart w:id="2" w:name="_Toc102834757"/>
       <w:r>
         <w:rPr>
           <w:lang w:val="en-GB"/>
@@ -2958,7 +2958,7 @@
           <w:lang w:val="en-GB"/>
         </w:rPr>
       </w:pPr>
-      <w:bookmarkStart w:id="3" w:name="_Toc102517557"/>
+      <w:bookmarkStart w:id="3" w:name="_Toc102834758"/>
       <w:r>
         <w:rPr>
           <w:lang w:val="en-GB"/>
@@ -4084,7 +4084,7 @@
           <w:lang w:val="en-GB"/>
         </w:rPr>
       </w:pPr>
-      <w:bookmarkStart w:id="4" w:name="_Toc102517558"/>
+      <w:bookmarkStart w:id="4" w:name="_Toc102834759"/>
       <w:r>
         <w:rPr>
           <w:rFonts w:asciiTheme="minorHAnsi" w:hAnsiTheme="minorHAnsi" w:cstheme="minorHAnsi"/>
@@ -4107,7 +4107,7 @@
           <w:lang w:val="en-GB"/>
         </w:rPr>
       </w:pPr>
-      <w:bookmarkStart w:id="5" w:name="_Toc102517559"/>
+      <w:bookmarkStart w:id="5" w:name="_Toc102834760"/>
       <w:r>
         <w:rPr>
           <w:rFonts w:asciiTheme="minorHAnsi" w:hAnsiTheme="minorHAnsi" w:cstheme="minorHAnsi"/>
@@ -4300,7 +4300,7 @@
           <w:lang w:val="en-GB"/>
         </w:rPr>
       </w:pPr>
-      <w:bookmarkStart w:id="6" w:name="_Toc102517560"/>
+      <w:bookmarkStart w:id="6" w:name="_Toc102834761"/>
       <w:r>
         <w:rPr>
           <w:sz w:val="32"/>
@@ -4458,7 +4458,7 @@
           <w:lang w:val="en-GB"/>
         </w:rPr>
       </w:pPr>
-      <w:bookmarkStart w:id="7" w:name="_Toc102517561"/>
+      <w:bookmarkStart w:id="7" w:name="_Toc102834762"/>
       <w:r>
         <w:rPr>
           <w:rFonts w:asciiTheme="minorHAnsi" w:hAnsiTheme="minorHAnsi" w:cstheme="minorHAnsi"/>
@@ -4786,7 +4786,7 @@
           <w:lang w:val="en-GB"/>
         </w:rPr>
       </w:pPr>
-      <w:bookmarkStart w:id="8" w:name="_Toc102517562"/>
+      <w:bookmarkStart w:id="8" w:name="_Toc102834763"/>
       <w:r>
         <w:rPr>
           <w:rFonts w:asciiTheme="minorHAnsi" w:hAnsiTheme="minorHAnsi" w:cstheme="minorHAnsi"/>
@@ -4818,7 +4818,7 @@
           <w:lang w:val="en-GB"/>
         </w:rPr>
       </w:pPr>
-      <w:bookmarkStart w:id="9" w:name="_Toc102517563"/>
+      <w:bookmarkStart w:id="9" w:name="_Toc102834764"/>
       <w:r>
         <w:rPr>
           <w:noProof/>
@@ -5278,7 +5278,7 @@
           <w:lang w:val="en-GB"/>
         </w:rPr>
       </w:pPr>
-      <w:bookmarkStart w:id="10" w:name="_Toc102517564"/>
+      <w:bookmarkStart w:id="10" w:name="_Toc102834765"/>
       <w:r>
         <w:rPr>
           <w:sz w:val="32"/>
@@ -5313,7 +5313,7 @@
           <w:lang w:val="en-GB"/>
         </w:rPr>
       </w:pPr>
-      <w:bookmarkStart w:id="11" w:name="_Toc102517565"/>
+      <w:bookmarkStart w:id="11" w:name="_Toc102834766"/>
       <w:r>
         <w:rPr>
           <w:lang w:val="en-GB"/>
@@ -6013,7 +6013,7 @@
           <w:lang w:val="en-GB"/>
         </w:rPr>
       </w:pPr>
-      <w:bookmarkStart w:id="12" w:name="_Toc102517566"/>
+      <w:bookmarkStart w:id="12" w:name="_Toc102834767"/>
       <w:r>
         <w:rPr>
           <w:lang w:val="en-GB"/>
@@ -7259,7 +7259,7 @@
           <w:lang w:val="en-GB"/>
         </w:rPr>
       </w:pPr>
-      <w:bookmarkStart w:id="13" w:name="_Toc102517567"/>
+      <w:bookmarkStart w:id="13" w:name="_Toc102834768"/>
       <w:r>
         <w:rPr>
           <w:sz w:val="40"/>
@@ -7281,7 +7281,7 @@
           <w:lang w:val="en-GB"/>
         </w:rPr>
       </w:pPr>
-      <w:bookmarkStart w:id="14" w:name="_Toc102517568"/>
+      <w:bookmarkStart w:id="14" w:name="_Toc102834769"/>
       <w:r>
         <w:rPr>
           <w:noProof/>
@@ -7469,7 +7469,7 @@
           <w:lang w:val="en-GB"/>
         </w:rPr>
       </w:pPr>
-      <w:bookmarkStart w:id="15" w:name="_Toc102517569"/>
+      <w:bookmarkStart w:id="15" w:name="_Toc102834770"/>
       <w:r>
         <w:rPr>
           <w:sz w:val="32"/>
@@ -7652,7 +7652,7 @@
           <w:lang w:val="en-GB"/>
         </w:rPr>
       </w:pPr>
-      <w:bookmarkStart w:id="16" w:name="_Toc102517570"/>
+      <w:bookmarkStart w:id="16" w:name="_Toc102834771"/>
       <w:r>
         <w:rPr>
           <w:sz w:val="32"/>
@@ -7760,13 +7760,7 @@
         <w:rPr>
           <w:lang w:val="en-GB"/>
         </w:rPr>
-        <w:t xml:space="preserve">er border of the head of government title card </w:t>
-      </w:r>
-      <w:r>
-        <w:rPr>
-          <w:lang w:val="en-GB"/>
-        </w:rPr>
-        <w:t>according to party affiliation</w:t>
+        <w:t>er border of the head of government title card according to party affiliation</w:t>
       </w:r>
     </w:p>
     <w:p>
@@ -7784,13 +7778,7 @@
         <w:rPr>
           <w:lang w:val="en-GB"/>
         </w:rPr>
-        <w:t xml:space="preserve">Inner border of the 1e chamber chairman/women title card </w:t>
-      </w:r>
-      <w:r>
-        <w:rPr>
-          <w:lang w:val="en-GB"/>
-        </w:rPr>
-        <w:t>according to party affiliation</w:t>
+        <w:t>Inner border of the 1e chamber chairman/women title card according to party affiliation</w:t>
       </w:r>
     </w:p>
     <w:p>
@@ -7808,13 +7796,7 @@
         <w:rPr>
           <w:lang w:val="en-GB"/>
         </w:rPr>
-        <w:t xml:space="preserve">Inner border of the 2e chamber chairman/women title card </w:t>
-      </w:r>
-      <w:r>
-        <w:rPr>
-          <w:lang w:val="en-GB"/>
-        </w:rPr>
-        <w:t>according to party affiliation</w:t>
+        <w:t>Inner border of the 2e chamber chairman/women title card according to party affiliation</w:t>
       </w:r>
     </w:p>
     <w:p>
@@ -7874,19 +7856,7 @@
         <w:rPr>
           <w:lang w:val="en-GB"/>
         </w:rPr>
-        <w:t xml:space="preserve">Inner border of the opposition party in the </w:t>
-      </w:r>
-      <w:r>
-        <w:rPr>
-          <w:lang w:val="en-GB"/>
-        </w:rPr>
-        <w:t>2</w:t>
-      </w:r>
-      <w:r>
-        <w:rPr>
-          <w:lang w:val="en-GB"/>
-        </w:rPr>
-        <w:t>e chamber seat distribution card</w:t>
+        <w:t>Inner border of the opposition party in the 2e chamber seat distribution card</w:t>
       </w:r>
     </w:p>
     <w:p>
@@ -7922,19 +7892,7 @@
         <w:rPr>
           <w:lang w:val="en-GB"/>
         </w:rPr>
-        <w:t xml:space="preserve">Slashed background of the government party in the </w:t>
-      </w:r>
-      <w:r>
-        <w:rPr>
-          <w:lang w:val="en-GB"/>
-        </w:rPr>
-        <w:t>2</w:t>
-      </w:r>
-      <w:r>
-        <w:rPr>
-          <w:lang w:val="en-GB"/>
-        </w:rPr>
-        <w:t>e chamber seat distribution card</w:t>
+        <w:t>Slashed background of the government party in the 2e chamber seat distribution card</w:t>
       </w:r>
     </w:p>
     <w:p>
@@ -8191,14 +8149,27 @@
     <w:r>
       <w:t xml:space="preserve">  </w:t>
     </w:r>
-    <w:fldSimple w:instr=" FILENAME \* MERGEFORMAT ">
-      <w:r>
-        <w:rPr>
-          <w:noProof/>
-        </w:rPr>
-        <w:t>PoliticalHistoryWebApp-PvA-RickBeniers</w:t>
-      </w:r>
-    </w:fldSimple>
+    <w:r>
+      <w:fldChar w:fldCharType="begin"/>
+    </w:r>
+    <w:r>
+      <w:instrText xml:space="preserve"> FILENAME \* MERGEFORMAT </w:instrText>
+    </w:r>
+    <w:r>
+      <w:fldChar w:fldCharType="separate"/>
+    </w:r>
+    <w:r>
+      <w:rPr>
+        <w:noProof/>
+      </w:rPr>
+      <w:t>PoliticalHistoryWebApp-PvA-RickBeniers</w:t>
+    </w:r>
+    <w:r>
+      <w:rPr>
+        <w:noProof/>
+      </w:rPr>
+      <w:fldChar w:fldCharType="end"/>
+    </w:r>
   </w:p>
 </w:ftr>
 </file>
@@ -8398,14 +8369,27 @@
     <w:r>
       <w:t xml:space="preserve">  </w:t>
     </w:r>
-    <w:fldSimple w:instr=" FILENAME \* MERGEFORMAT ">
-      <w:r>
-        <w:rPr>
-          <w:noProof/>
-        </w:rPr>
-        <w:t>PoliticalHistoryWebApp-PvA-RickBeniers</w:t>
-      </w:r>
-    </w:fldSimple>
+    <w:r>
+      <w:fldChar w:fldCharType="begin"/>
+    </w:r>
+    <w:r>
+      <w:instrText xml:space="preserve"> FILENAME \* MERGEFORMAT </w:instrText>
+    </w:r>
+    <w:r>
+      <w:fldChar w:fldCharType="separate"/>
+    </w:r>
+    <w:r>
+      <w:rPr>
+        <w:noProof/>
+      </w:rPr>
+      <w:t>PoliticalHistoryWebApp-PvA-RickBeniers</w:t>
+    </w:r>
+    <w:r>
+      <w:rPr>
+        <w:noProof/>
+      </w:rPr>
+      <w:fldChar w:fldCharType="end"/>
+    </w:r>
   </w:p>
 </w:ftr>
 </file>
@@ -9651,6 +9635,7 @@
     <w:rsid w:val="00573769"/>
     <w:rsid w:val="005F6577"/>
     <w:rsid w:val="00797670"/>
+    <w:rsid w:val="008F1AB5"/>
     <w:rsid w:val="009173CE"/>
     <w:rsid w:val="00BA6879"/>
     <w:rsid w:val="00CB216C"/>

</xml_diff>